<commit_message>
With deployment instructions for Docker container.
</commit_message>
<xml_diff>
--- a/Engg/Release/dAnalytics-deployment document.docx
+++ b/Engg/Release/dAnalytics-deployment document.docx
@@ -295,6 +295,64 @@
     </w:p>
     <w:p>
       <w:pPr>
+        <w:pStyle w:val="TitlePageTitle"/>
+        <w:spacing w:before="0" w:after="0"/>
+        <w:rPr>
+          <w:rFonts w:ascii="Arial" w:hAnsi="Arial" w:cs="Arial"/>
+          <w:b w:val="0"/>
+          <w:sz w:val="44"/>
+          <w:szCs w:val="44"/>
+        </w:rPr>
+      </w:pPr>
+      <w:bookmarkStart w:id="5" w:name="_Toc388537427"/>
+      <w:bookmarkStart w:id="6" w:name="_Toc388538027"/>
+      <w:bookmarkStart w:id="7" w:name="_Toc388538180"/>
+      <w:bookmarkStart w:id="8" w:name="_Toc388538456"/>
+      <w:bookmarkStart w:id="9" w:name="_Toc388538682"/>
+      <w:r>
+        <w:rPr>
+          <w:rFonts w:ascii="Arial" w:hAnsi="Arial" w:cs="Arial"/>
+          <w:b w:val="0"/>
+          <w:sz w:val="44"/>
+          <w:szCs w:val="44"/>
+        </w:rPr>
+        <w:t xml:space="preserve">Release </w:t>
+      </w:r>
+      <w:bookmarkEnd w:id="5"/>
+      <w:bookmarkEnd w:id="6"/>
+      <w:bookmarkEnd w:id="7"/>
+      <w:bookmarkEnd w:id="8"/>
+      <w:bookmarkEnd w:id="9"/>
+      <w:r>
+        <w:rPr>
+          <w:rFonts w:ascii="Arial" w:hAnsi="Arial" w:cs="Arial"/>
+          <w:b w:val="0"/>
+          <w:sz w:val="44"/>
+          <w:szCs w:val="44"/>
+        </w:rPr>
+        <w:t>0</w:t>
+      </w:r>
+      <w:r>
+        <w:rPr>
+          <w:rFonts w:ascii="Arial" w:hAnsi="Arial" w:cs="Arial"/>
+          <w:b w:val="0"/>
+          <w:sz w:val="44"/>
+          <w:szCs w:val="44"/>
+        </w:rPr>
+        <w:t>.</w:t>
+      </w:r>
+      <w:r>
+        <w:rPr>
+          <w:rFonts w:ascii="Arial" w:hAnsi="Arial" w:cs="Arial"/>
+          <w:b w:val="0"/>
+          <w:sz w:val="44"/>
+          <w:szCs w:val="44"/>
+        </w:rPr>
+        <w:t>1</w:t>
+      </w:r>
+    </w:p>
+    <w:p>
+      <w:pPr>
         <w:rPr>
           <w:rFonts w:ascii="Arial" w:eastAsiaTheme="minorHAnsi" w:hAnsi="Arial" w:cs="Arial"/>
           <w:b/>
@@ -357,32 +415,24 @@
           <w:sz w:val="32"/>
           <w:szCs w:val="32"/>
         </w:rPr>
-        <w:t xml:space="preserve"> </w:t>
-      </w:r>
-      <w:r>
+        <w:t xml:space="preserve"> 1.0</w:t>
+      </w:r>
+    </w:p>
+    <w:p>
+      <w:pPr>
+        <w:pStyle w:val="TitlePageText"/>
+        <w:spacing w:before="0" w:after="0"/>
         <w:rPr>
           <w:rFonts w:ascii="Arial" w:hAnsi="Arial" w:cs="Arial"/>
           <w:sz w:val="32"/>
           <w:szCs w:val="32"/>
         </w:rPr>
-        <w:t>1.0</w:t>
-      </w:r>
-    </w:p>
-    <w:p>
-      <w:pPr>
-        <w:pStyle w:val="TitlePageText"/>
-        <w:spacing w:before="0" w:after="0"/>
-        <w:rPr>
-          <w:rFonts w:ascii="Arial" w:hAnsi="Arial" w:cs="Arial"/>
-          <w:sz w:val="32"/>
-          <w:szCs w:val="32"/>
-        </w:rPr>
-      </w:pPr>
-      <w:bookmarkStart w:id="5" w:name="_Toc388537428"/>
-      <w:bookmarkStart w:id="6" w:name="_Toc388538028"/>
-      <w:bookmarkStart w:id="7" w:name="_Toc388538181"/>
-      <w:bookmarkStart w:id="8" w:name="_Toc388538457"/>
-      <w:bookmarkStart w:id="9" w:name="_Toc388538683"/>
+      </w:pPr>
+      <w:bookmarkStart w:id="10" w:name="_Toc388537428"/>
+      <w:bookmarkStart w:id="11" w:name="_Toc388538028"/>
+      <w:bookmarkStart w:id="12" w:name="_Toc388538181"/>
+      <w:bookmarkStart w:id="13" w:name="_Toc388538457"/>
+      <w:bookmarkStart w:id="14" w:name="_Toc388538683"/>
       <w:r>
         <w:rPr>
           <w:rFonts w:ascii="Arial" w:hAnsi="Arial" w:cs="Arial"/>
@@ -415,7 +465,7 @@
           <w:sz w:val="32"/>
           <w:szCs w:val="32"/>
         </w:rPr>
-        <w:t>June</w:t>
+        <w:t>July</w:t>
       </w:r>
       <w:r>
         <w:rPr>
@@ -431,7 +481,7 @@
           <w:sz w:val="32"/>
           <w:szCs w:val="32"/>
         </w:rPr>
-        <w:t>2</w:t>
+        <w:t>6</w:t>
       </w:r>
       <w:r>
         <w:rPr>
@@ -439,23 +489,13 @@
           <w:sz w:val="32"/>
           <w:szCs w:val="32"/>
         </w:rPr>
-        <w:t>9</w:t>
-      </w:r>
-      <w:bookmarkStart w:id="10" w:name="_GoBack"/>
+        <w:t>, 2015</w:t>
+      </w:r>
       <w:bookmarkEnd w:id="10"/>
-      <w:r>
-        <w:rPr>
-          <w:rFonts w:ascii="Arial" w:hAnsi="Arial" w:cs="Arial"/>
-          <w:sz w:val="32"/>
-          <w:szCs w:val="32"/>
-        </w:rPr>
-        <w:t>, 2015</w:t>
-      </w:r>
-      <w:bookmarkEnd w:id="5"/>
-      <w:bookmarkEnd w:id="6"/>
-      <w:bookmarkEnd w:id="7"/>
-      <w:bookmarkEnd w:id="8"/>
-      <w:bookmarkEnd w:id="9"/>
+      <w:bookmarkEnd w:id="11"/>
+      <w:bookmarkEnd w:id="12"/>
+      <w:bookmarkEnd w:id="13"/>
+      <w:bookmarkEnd w:id="14"/>
     </w:p>
     <w:p>
       <w:pPr>
@@ -566,11 +606,11 @@
         </w:rPr>
         <w:t>. 20850</w:t>
       </w:r>
-      <w:bookmarkStart w:id="11" w:name="_Toc388537429"/>
-      <w:bookmarkStart w:id="12" w:name="_Toc388538029"/>
-      <w:bookmarkStart w:id="13" w:name="_Toc388538182"/>
-      <w:bookmarkStart w:id="14" w:name="_Toc388538458"/>
-      <w:bookmarkStart w:id="15" w:name="_Toc388538684"/>
+      <w:bookmarkStart w:id="15" w:name="_Toc388537429"/>
+      <w:bookmarkStart w:id="16" w:name="_Toc388538029"/>
+      <w:bookmarkStart w:id="17" w:name="_Toc388538182"/>
+      <w:bookmarkStart w:id="18" w:name="_Toc388538458"/>
+      <w:bookmarkStart w:id="19" w:name="_Toc388538684"/>
     </w:p>
     <w:p/>
     <w:p/>
@@ -588,41 +628,41 @@
           <w:szCs w:val="24"/>
         </w:rPr>
       </w:pPr>
-      <w:bookmarkStart w:id="16" w:name="_Toc388537430"/>
-      <w:bookmarkStart w:id="17" w:name="_Toc388538030"/>
-      <w:bookmarkStart w:id="18" w:name="_Toc388538183"/>
-      <w:bookmarkStart w:id="19" w:name="_Toc388538459"/>
-      <w:bookmarkStart w:id="20" w:name="_Toc388538685"/>
-      <w:bookmarkStart w:id="21" w:name="_Toc400353928"/>
-      <w:bookmarkStart w:id="22" w:name="_Toc415165700"/>
-      <w:bookmarkStart w:id="23" w:name="_Toc423036372"/>
-      <w:bookmarkEnd w:id="11"/>
-      <w:bookmarkEnd w:id="12"/>
-      <w:bookmarkEnd w:id="13"/>
-      <w:bookmarkEnd w:id="14"/>
+      <w:bookmarkStart w:id="20" w:name="_Toc388537430"/>
+      <w:bookmarkStart w:id="21" w:name="_Toc388538030"/>
+      <w:bookmarkStart w:id="22" w:name="_Toc388538183"/>
+      <w:bookmarkStart w:id="23" w:name="_Toc388538459"/>
+      <w:bookmarkStart w:id="24" w:name="_Toc388538685"/>
+      <w:bookmarkStart w:id="25" w:name="_Toc400353928"/>
+      <w:bookmarkStart w:id="26" w:name="_Toc415165700"/>
+      <w:bookmarkStart w:id="27" w:name="_Toc423947696"/>
       <w:bookmarkEnd w:id="15"/>
-      <w:r>
-        <w:rPr>
-          <w:b/>
-          <w:szCs w:val="24"/>
-        </w:rPr>
-        <w:t>A</w:t>
-      </w:r>
-      <w:r>
-        <w:rPr>
-          <w:b/>
-          <w:szCs w:val="24"/>
-        </w:rPr>
-        <w:t>PPROVALS</w:t>
-      </w:r>
       <w:bookmarkEnd w:id="16"/>
       <w:bookmarkEnd w:id="17"/>
       <w:bookmarkEnd w:id="18"/>
       <w:bookmarkEnd w:id="19"/>
+      <w:r>
+        <w:rPr>
+          <w:b/>
+          <w:szCs w:val="24"/>
+        </w:rPr>
+        <w:t>A</w:t>
+      </w:r>
+      <w:r>
+        <w:rPr>
+          <w:b/>
+          <w:szCs w:val="24"/>
+        </w:rPr>
+        <w:t>PPROVALS</w:t>
+      </w:r>
       <w:bookmarkEnd w:id="20"/>
       <w:bookmarkEnd w:id="21"/>
       <w:bookmarkEnd w:id="22"/>
       <w:bookmarkEnd w:id="23"/>
+      <w:bookmarkEnd w:id="24"/>
+      <w:bookmarkEnd w:id="25"/>
+      <w:bookmarkEnd w:id="26"/>
+      <w:bookmarkEnd w:id="27"/>
     </w:p>
     <w:p>
       <w:pPr>
@@ -957,14 +997,14 @@
         </w:rPr>
         <w:br w:type="page"/>
       </w:r>
-      <w:bookmarkStart w:id="24" w:name="_Toc388537431"/>
-      <w:bookmarkStart w:id="25" w:name="_Toc388538031"/>
-      <w:bookmarkStart w:id="26" w:name="_Toc388538184"/>
-      <w:bookmarkStart w:id="27" w:name="_Toc388538460"/>
-      <w:bookmarkStart w:id="28" w:name="_Toc388538686"/>
-      <w:bookmarkStart w:id="29" w:name="_Toc400353929"/>
-      <w:bookmarkStart w:id="30" w:name="_Toc415165701"/>
-      <w:bookmarkStart w:id="31" w:name="_Toc423036373"/>
+      <w:bookmarkStart w:id="28" w:name="_Toc388537431"/>
+      <w:bookmarkStart w:id="29" w:name="_Toc388538031"/>
+      <w:bookmarkStart w:id="30" w:name="_Toc388538184"/>
+      <w:bookmarkStart w:id="31" w:name="_Toc388538460"/>
+      <w:bookmarkStart w:id="32" w:name="_Toc388538686"/>
+      <w:bookmarkStart w:id="33" w:name="_Toc400353929"/>
+      <w:bookmarkStart w:id="34" w:name="_Toc415165701"/>
+      <w:bookmarkStart w:id="35" w:name="_Toc423947697"/>
       <w:r>
         <w:rPr>
           <w:rFonts w:ascii="Arial" w:hAnsi="Arial" w:cs="Arial"/>
@@ -975,14 +1015,14 @@
         <w:lastRenderedPageBreak/>
         <w:t>REVISION HISTORY</w:t>
       </w:r>
-      <w:bookmarkEnd w:id="24"/>
-      <w:bookmarkEnd w:id="25"/>
-      <w:bookmarkEnd w:id="26"/>
-      <w:bookmarkEnd w:id="27"/>
       <w:bookmarkEnd w:id="28"/>
       <w:bookmarkEnd w:id="29"/>
       <w:bookmarkEnd w:id="30"/>
       <w:bookmarkEnd w:id="31"/>
+      <w:bookmarkEnd w:id="32"/>
+      <w:bookmarkEnd w:id="33"/>
+      <w:bookmarkEnd w:id="34"/>
+      <w:bookmarkEnd w:id="35"/>
     </w:p>
     <w:p>
       <w:pPr>
@@ -1612,7 +1652,7 @@
                 <w:color w:val="000000" w:themeColor="text1"/>
                 <w:sz w:val="20"/>
               </w:rPr>
-              <w:t>1.0</w:t>
+              <w:t>0.5</w:t>
             </w:r>
           </w:p>
         </w:tc>
@@ -1687,6 +1727,104 @@
           </w:p>
         </w:tc>
       </w:tr>
+      <w:tr>
+        <w:trPr>
+          <w:cantSplit/>
+        </w:trPr>
+        <w:tc>
+          <w:tcPr>
+            <w:tcW w:w="1015" w:type="dxa"/>
+          </w:tcPr>
+          <w:p>
+            <w:pPr>
+              <w:jc w:val="both"/>
+              <w:rPr>
+                <w:rFonts w:cs="Arial"/>
+                <w:color w:val="000000" w:themeColor="text1"/>
+                <w:sz w:val="20"/>
+              </w:rPr>
+            </w:pPr>
+            <w:r>
+              <w:rPr>
+                <w:rFonts w:cs="Arial"/>
+                <w:color w:val="000000" w:themeColor="text1"/>
+                <w:sz w:val="20"/>
+              </w:rPr>
+              <w:t>0.6</w:t>
+            </w:r>
+          </w:p>
+        </w:tc>
+        <w:tc>
+          <w:tcPr>
+            <w:tcW w:w="1471" w:type="dxa"/>
+          </w:tcPr>
+          <w:p>
+            <w:pPr>
+              <w:jc w:val="both"/>
+              <w:rPr>
+                <w:rFonts w:cs="Arial"/>
+                <w:color w:val="000000" w:themeColor="text1"/>
+                <w:sz w:val="20"/>
+              </w:rPr>
+            </w:pPr>
+            <w:r>
+              <w:rPr>
+                <w:rFonts w:cs="Arial"/>
+                <w:color w:val="000000" w:themeColor="text1"/>
+                <w:sz w:val="20"/>
+              </w:rPr>
+              <w:t>07/06/2015</w:t>
+            </w:r>
+          </w:p>
+        </w:tc>
+        <w:tc>
+          <w:tcPr>
+            <w:tcW w:w="3112" w:type="dxa"/>
+          </w:tcPr>
+          <w:p>
+            <w:pPr>
+              <w:pStyle w:val="Header"/>
+              <w:tabs>
+                <w:tab w:val="clear" w:pos="4320"/>
+                <w:tab w:val="clear" w:pos="8640"/>
+              </w:tabs>
+              <w:jc w:val="both"/>
+              <w:rPr>
+                <w:rFonts w:cs="Arial"/>
+                <w:color w:val="000000" w:themeColor="text1"/>
+                <w:sz w:val="20"/>
+              </w:rPr>
+            </w:pPr>
+          </w:p>
+        </w:tc>
+        <w:tc>
+          <w:tcPr>
+            <w:tcW w:w="3978" w:type="dxa"/>
+          </w:tcPr>
+          <w:p>
+            <w:pPr>
+              <w:pStyle w:val="Header"/>
+              <w:tabs>
+                <w:tab w:val="clear" w:pos="4320"/>
+                <w:tab w:val="clear" w:pos="8640"/>
+              </w:tabs>
+              <w:rPr>
+                <w:rFonts w:cs="Arial"/>
+                <w:color w:val="000000" w:themeColor="text1"/>
+                <w:sz w:val="20"/>
+              </w:rPr>
+            </w:pPr>
+            <w:r>
+              <w:rPr>
+                <w:rFonts w:cs="Arial"/>
+                <w:color w:val="000000" w:themeColor="text1"/>
+                <w:sz w:val="20"/>
+              </w:rPr>
+              <w:t>Included steps to deploy from docker hub.</w:t>
+            </w:r>
+          </w:p>
+        </w:tc>
+      </w:tr>
     </w:tbl>
     <w:p>
       <w:pPr>
@@ -1732,7 +1870,7 @@
       <w:r>
         <w:fldChar w:fldCharType="separate"/>
       </w:r>
-      <w:hyperlink w:anchor="_Toc423036372" w:history="1">
+      <w:hyperlink w:anchor="_Toc423947696" w:history="1">
         <w:r>
           <w:rPr>
             <w:rStyle w:val="Hyperlink"/>
@@ -1755,7 +1893,7 @@
           <w:rPr>
             <w:webHidden/>
           </w:rPr>
-          <w:instrText xml:space="preserve"> PAGEREF _Toc423036372 \h </w:instrText>
+          <w:instrText xml:space="preserve"> PAGEREF _Toc423947696 \h </w:instrText>
         </w:r>
         <w:r>
           <w:rPr>
@@ -1794,7 +1932,7 @@
           <w:szCs w:val="22"/>
         </w:rPr>
       </w:pPr>
-      <w:hyperlink w:anchor="_Toc423036373" w:history="1">
+      <w:hyperlink w:anchor="_Toc423947697" w:history="1">
         <w:r>
           <w:rPr>
             <w:rStyle w:val="Hyperlink"/>
@@ -1819,7 +1957,7 @@
           <w:rPr>
             <w:webHidden/>
           </w:rPr>
-          <w:instrText xml:space="preserve"> PAGEREF _Toc423036373 \h </w:instrText>
+          <w:instrText xml:space="preserve"> PAGEREF _Toc423947697 \h </w:instrText>
         </w:r>
         <w:r>
           <w:rPr>
@@ -1858,7 +1996,7 @@
           <w:szCs w:val="22"/>
         </w:rPr>
       </w:pPr>
-      <w:hyperlink w:anchor="_Toc423036374" w:history="1">
+      <w:hyperlink w:anchor="_Toc423947698" w:history="1">
         <w:r>
           <w:rPr>
             <w:rStyle w:val="Hyperlink"/>
@@ -1898,7 +2036,7 @@
           <w:rPr>
             <w:webHidden/>
           </w:rPr>
-          <w:instrText xml:space="preserve"> PAGEREF _Toc423036374 \h </w:instrText>
+          <w:instrText xml:space="preserve"> PAGEREF _Toc423947698 \h </w:instrText>
         </w:r>
         <w:r>
           <w:rPr>
@@ -1915,7 +2053,7 @@
           <w:rPr>
             <w:webHidden/>
           </w:rPr>
-          <w:t>4</w:t>
+          <w:t>5</w:t>
         </w:r>
         <w:r>
           <w:rPr>
@@ -1934,7 +2072,7 @@
           <w:szCs w:val="22"/>
         </w:rPr>
       </w:pPr>
-      <w:hyperlink w:anchor="_Toc423036375" w:history="1">
+      <w:hyperlink w:anchor="_Toc423947699" w:history="1">
         <w:r>
           <w:rPr>
             <w:rStyle w:val="Hyperlink"/>
@@ -1971,7 +2109,7 @@
           <w:rPr>
             <w:webHidden/>
           </w:rPr>
-          <w:instrText xml:space="preserve"> PAGEREF _Toc423036375 \h </w:instrText>
+          <w:instrText xml:space="preserve"> PAGEREF _Toc423947699 \h </w:instrText>
         </w:r>
         <w:r>
           <w:rPr>
@@ -1988,7 +2126,7 @@
           <w:rPr>
             <w:webHidden/>
           </w:rPr>
-          <w:t>4</w:t>
+          <w:t>5</w:t>
         </w:r>
         <w:r>
           <w:rPr>
@@ -2007,7 +2145,7 @@
           <w:szCs w:val="22"/>
         </w:rPr>
       </w:pPr>
-      <w:hyperlink w:anchor="_Toc423036376" w:history="1">
+      <w:hyperlink w:anchor="_Toc423947700" w:history="1">
         <w:r>
           <w:rPr>
             <w:rStyle w:val="Hyperlink"/>
@@ -2044,7 +2182,7 @@
           <w:rPr>
             <w:webHidden/>
           </w:rPr>
-          <w:instrText xml:space="preserve"> PAGEREF _Toc423036376 \h </w:instrText>
+          <w:instrText xml:space="preserve"> PAGEREF _Toc423947700 \h </w:instrText>
         </w:r>
         <w:r>
           <w:rPr>
@@ -2061,7 +2199,7 @@
           <w:rPr>
             <w:webHidden/>
           </w:rPr>
-          <w:t>4</w:t>
+          <w:t>5</w:t>
         </w:r>
         <w:r>
           <w:rPr>
@@ -2083,7 +2221,7 @@
           <w:szCs w:val="22"/>
         </w:rPr>
       </w:pPr>
-      <w:hyperlink w:anchor="_Toc423036377" w:history="1">
+      <w:hyperlink w:anchor="_Toc423947701" w:history="1">
         <w:r>
           <w:rPr>
             <w:rStyle w:val="Hyperlink"/>
@@ -2123,7 +2261,7 @@
           <w:rPr>
             <w:webHidden/>
           </w:rPr>
-          <w:instrText xml:space="preserve"> PAGEREF _Toc423036377 \h </w:instrText>
+          <w:instrText xml:space="preserve"> PAGEREF _Toc423947701 \h </w:instrText>
         </w:r>
         <w:r>
           <w:rPr>
@@ -2140,7 +2278,7 @@
           <w:rPr>
             <w:webHidden/>
           </w:rPr>
-          <w:t>5</w:t>
+          <w:t>6</w:t>
         </w:r>
         <w:r>
           <w:rPr>
@@ -2162,7 +2300,7 @@
           <w:szCs w:val="22"/>
         </w:rPr>
       </w:pPr>
-      <w:hyperlink w:anchor="_Toc423036378" w:history="1">
+      <w:hyperlink w:anchor="_Toc423947702" w:history="1">
         <w:r>
           <w:rPr>
             <w:rStyle w:val="Hyperlink"/>
@@ -2202,7 +2340,7 @@
           <w:rPr>
             <w:webHidden/>
           </w:rPr>
-          <w:instrText xml:space="preserve"> PAGEREF _Toc423036378 \h </w:instrText>
+          <w:instrText xml:space="preserve"> PAGEREF _Toc423947702 \h </w:instrText>
         </w:r>
         <w:r>
           <w:rPr>
@@ -2219,7 +2357,7 @@
           <w:rPr>
             <w:webHidden/>
           </w:rPr>
-          <w:t>5</w:t>
+          <w:t>6</w:t>
         </w:r>
         <w:r>
           <w:rPr>
@@ -2238,7 +2376,7 @@
           <w:szCs w:val="22"/>
         </w:rPr>
       </w:pPr>
-      <w:hyperlink w:anchor="_Toc423036379" w:history="1">
+      <w:hyperlink w:anchor="_Toc423947703" w:history="1">
         <w:r>
           <w:rPr>
             <w:rStyle w:val="Hyperlink"/>
@@ -2275,7 +2413,7 @@
           <w:rPr>
             <w:webHidden/>
           </w:rPr>
-          <w:instrText xml:space="preserve"> PAGEREF _Toc423036379 \h </w:instrText>
+          <w:instrText xml:space="preserve"> PAGEREF _Toc423947703 \h </w:instrText>
         </w:r>
         <w:r>
           <w:rPr>
@@ -2292,7 +2430,7 @@
           <w:rPr>
             <w:webHidden/>
           </w:rPr>
-          <w:t>5</w:t>
+          <w:t>6</w:t>
         </w:r>
         <w:r>
           <w:rPr>
@@ -2311,7 +2449,7 @@
           <w:szCs w:val="22"/>
         </w:rPr>
       </w:pPr>
-      <w:hyperlink w:anchor="_Toc423036380" w:history="1">
+      <w:hyperlink w:anchor="_Toc423947704" w:history="1">
         <w:r>
           <w:rPr>
             <w:rStyle w:val="Hyperlink"/>
@@ -2348,7 +2486,7 @@
           <w:rPr>
             <w:webHidden/>
           </w:rPr>
-          <w:instrText xml:space="preserve"> PAGEREF _Toc423036380 \h </w:instrText>
+          <w:instrText xml:space="preserve"> PAGEREF _Toc423947704 \h </w:instrText>
         </w:r>
         <w:r>
           <w:rPr>
@@ -2365,7 +2503,7 @@
           <w:rPr>
             <w:webHidden/>
           </w:rPr>
-          <w:t>6</w:t>
+          <w:t>7</w:t>
         </w:r>
         <w:r>
           <w:rPr>
@@ -2387,7 +2525,7 @@
           <w:szCs w:val="22"/>
         </w:rPr>
       </w:pPr>
-      <w:hyperlink w:anchor="_Toc423036381" w:history="1">
+      <w:hyperlink w:anchor="_Toc423947705" w:history="1">
         <w:r>
           <w:rPr>
             <w:rStyle w:val="Hyperlink"/>
@@ -2427,7 +2565,7 @@
           <w:rPr>
             <w:webHidden/>
           </w:rPr>
-          <w:instrText xml:space="preserve"> PAGEREF _Toc423036381 \h </w:instrText>
+          <w:instrText xml:space="preserve"> PAGEREF _Toc423947705 \h </w:instrText>
         </w:r>
         <w:r>
           <w:rPr>
@@ -2444,7 +2582,7 @@
           <w:rPr>
             <w:webHidden/>
           </w:rPr>
-          <w:t>6</w:t>
+          <w:t>7</w:t>
         </w:r>
         <w:r>
           <w:rPr>
@@ -2463,7 +2601,7 @@
           <w:szCs w:val="22"/>
         </w:rPr>
       </w:pPr>
-      <w:hyperlink w:anchor="_Toc423036382" w:history="1">
+      <w:hyperlink w:anchor="_Toc423947706" w:history="1">
         <w:r>
           <w:rPr>
             <w:rStyle w:val="Hyperlink"/>
@@ -2500,7 +2638,7 @@
           <w:rPr>
             <w:webHidden/>
           </w:rPr>
-          <w:instrText xml:space="preserve"> PAGEREF _Toc423036382 \h </w:instrText>
+          <w:instrText xml:space="preserve"> PAGEREF _Toc423947706 \h </w:instrText>
         </w:r>
         <w:r>
           <w:rPr>
@@ -2517,7 +2655,7 @@
           <w:rPr>
             <w:webHidden/>
           </w:rPr>
-          <w:t>6</w:t>
+          <w:t>8</w:t>
         </w:r>
         <w:r>
           <w:rPr>
@@ -2536,7 +2674,7 @@
           <w:szCs w:val="22"/>
         </w:rPr>
       </w:pPr>
-      <w:hyperlink w:anchor="_Toc423036383" w:history="1">
+      <w:hyperlink w:anchor="_Toc423947707" w:history="1">
         <w:r>
           <w:rPr>
             <w:rStyle w:val="Hyperlink"/>
@@ -2573,7 +2711,7 @@
           <w:rPr>
             <w:webHidden/>
           </w:rPr>
-          <w:instrText xml:space="preserve"> PAGEREF _Toc423036383 \h </w:instrText>
+          <w:instrText xml:space="preserve"> PAGEREF _Toc423947707 \h </w:instrText>
         </w:r>
         <w:r>
           <w:rPr>
@@ -2590,7 +2728,7 @@
           <w:rPr>
             <w:webHidden/>
           </w:rPr>
-          <w:t>7</w:t>
+          <w:t>8</w:t>
         </w:r>
         <w:r>
           <w:rPr>
@@ -2609,7 +2747,7 @@
           <w:szCs w:val="22"/>
         </w:rPr>
       </w:pPr>
-      <w:hyperlink w:anchor="_Toc423036384" w:history="1">
+      <w:hyperlink w:anchor="_Toc423947708" w:history="1">
         <w:r>
           <w:rPr>
             <w:rStyle w:val="Hyperlink"/>
@@ -2646,7 +2784,7 @@
           <w:rPr>
             <w:webHidden/>
           </w:rPr>
-          <w:instrText xml:space="preserve"> PAGEREF _Toc423036384 \h </w:instrText>
+          <w:instrText xml:space="preserve"> PAGEREF _Toc423947708 \h </w:instrText>
         </w:r>
         <w:r>
           <w:rPr>
@@ -2663,7 +2801,7 @@
           <w:rPr>
             <w:webHidden/>
           </w:rPr>
-          <w:t>7</w:t>
+          <w:t>8</w:t>
         </w:r>
         <w:r>
           <w:rPr>
@@ -2682,7 +2820,7 @@
           <w:szCs w:val="22"/>
         </w:rPr>
       </w:pPr>
-      <w:hyperlink w:anchor="_Toc423036385" w:history="1">
+      <w:hyperlink w:anchor="_Toc423947709" w:history="1">
         <w:r>
           <w:rPr>
             <w:rStyle w:val="Hyperlink"/>
@@ -2705,7 +2843,7 @@
           <w:rPr>
             <w:webHidden/>
           </w:rPr>
-          <w:instrText xml:space="preserve"> PAGEREF _Toc423036385 \h </w:instrText>
+          <w:instrText xml:space="preserve"> PAGEREF _Toc423947709 \h </w:instrText>
         </w:r>
         <w:r>
           <w:rPr>
@@ -2722,7 +2860,7 @@
           <w:rPr>
             <w:webHidden/>
           </w:rPr>
-          <w:t>7</w:t>
+          <w:t>8</w:t>
         </w:r>
         <w:r>
           <w:rPr>
@@ -2741,7 +2879,7 @@
           <w:szCs w:val="22"/>
         </w:rPr>
       </w:pPr>
-      <w:hyperlink w:anchor="_Toc423036386" w:history="1">
+      <w:hyperlink w:anchor="_Toc423947710" w:history="1">
         <w:r>
           <w:rPr>
             <w:rStyle w:val="Hyperlink"/>
@@ -2778,7 +2916,7 @@
           <w:rPr>
             <w:webHidden/>
           </w:rPr>
-          <w:instrText xml:space="preserve"> PAGEREF _Toc423036386 \h </w:instrText>
+          <w:instrText xml:space="preserve"> PAGEREF _Toc423947710 \h </w:instrText>
         </w:r>
         <w:r>
           <w:rPr>
@@ -2795,7 +2933,7 @@
           <w:rPr>
             <w:webHidden/>
           </w:rPr>
-          <w:t>7</w:t>
+          <w:t>8</w:t>
         </w:r>
         <w:r>
           <w:rPr>
@@ -2814,7 +2952,7 @@
           <w:szCs w:val="22"/>
         </w:rPr>
       </w:pPr>
-      <w:hyperlink w:anchor="_Toc423036387" w:history="1">
+      <w:hyperlink w:anchor="_Toc423947711" w:history="1">
         <w:r>
           <w:rPr>
             <w:rStyle w:val="Hyperlink"/>
@@ -2851,7 +2989,7 @@
           <w:rPr>
             <w:webHidden/>
           </w:rPr>
-          <w:instrText xml:space="preserve"> PAGEREF _Toc423036387 \h </w:instrText>
+          <w:instrText xml:space="preserve"> PAGEREF _Toc423947711 \h </w:instrText>
         </w:r>
         <w:r>
           <w:rPr>
@@ -2868,7 +3006,7 @@
           <w:rPr>
             <w:webHidden/>
           </w:rPr>
-          <w:t>7</w:t>
+          <w:t>9</w:t>
         </w:r>
         <w:r>
           <w:rPr>
@@ -2887,7 +3025,7 @@
           <w:szCs w:val="22"/>
         </w:rPr>
       </w:pPr>
-      <w:hyperlink w:anchor="_Toc423036388" w:history="1">
+      <w:hyperlink w:anchor="_Toc423947712" w:history="1">
         <w:r>
           <w:rPr>
             <w:rStyle w:val="Hyperlink"/>
@@ -2924,7 +3062,7 @@
           <w:rPr>
             <w:webHidden/>
           </w:rPr>
-          <w:instrText xml:space="preserve"> PAGEREF _Toc423036388 \h </w:instrText>
+          <w:instrText xml:space="preserve"> PAGEREF _Toc423947712 \h </w:instrText>
         </w:r>
         <w:r>
           <w:rPr>
@@ -2941,7 +3079,7 @@
           <w:rPr>
             <w:webHidden/>
           </w:rPr>
-          <w:t>8</w:t>
+          <w:t>9</w:t>
         </w:r>
         <w:r>
           <w:rPr>
@@ -2960,7 +3098,7 @@
           <w:szCs w:val="22"/>
         </w:rPr>
       </w:pPr>
-      <w:hyperlink w:anchor="_Toc423036389" w:history="1">
+      <w:hyperlink w:anchor="_Toc423947713" w:history="1">
         <w:r>
           <w:rPr>
             <w:rStyle w:val="Hyperlink"/>
@@ -2990,7 +3128,7 @@
           <w:rPr>
             <w:webHidden/>
           </w:rPr>
-          <w:instrText xml:space="preserve"> PAGEREF _Toc423036389 \h </w:instrText>
+          <w:instrText xml:space="preserve"> PAGEREF _Toc423947713 \h </w:instrText>
         </w:r>
         <w:r>
           <w:rPr>
@@ -3007,7 +3145,7 @@
           <w:rPr>
             <w:webHidden/>
           </w:rPr>
-          <w:t>8</w:t>
+          <w:t>9</w:t>
         </w:r>
         <w:r>
           <w:rPr>
@@ -3026,7 +3164,7 @@
           <w:szCs w:val="22"/>
         </w:rPr>
       </w:pPr>
-      <w:hyperlink w:anchor="_Toc423036390" w:history="1">
+      <w:hyperlink w:anchor="_Toc423947714" w:history="1">
         <w:r>
           <w:rPr>
             <w:rStyle w:val="Hyperlink"/>
@@ -3063,7 +3201,7 @@
           <w:rPr>
             <w:webHidden/>
           </w:rPr>
-          <w:instrText xml:space="preserve"> PAGEREF _Toc423036390 \h </w:instrText>
+          <w:instrText xml:space="preserve"> PAGEREF _Toc423947714 \h </w:instrText>
         </w:r>
         <w:r>
           <w:rPr>
@@ -3080,7 +3218,7 @@
           <w:rPr>
             <w:webHidden/>
           </w:rPr>
-          <w:t>9</w:t>
+          <w:t>10</w:t>
         </w:r>
         <w:r>
           <w:rPr>
@@ -3099,7 +3237,7 @@
           <w:szCs w:val="22"/>
         </w:rPr>
       </w:pPr>
-      <w:hyperlink w:anchor="_Toc423036391" w:history="1">
+      <w:hyperlink w:anchor="_Toc423947715" w:history="1">
         <w:r>
           <w:rPr>
             <w:rStyle w:val="Hyperlink"/>
@@ -3123,7 +3261,7 @@
           <w:rPr>
             <w:webHidden/>
           </w:rPr>
-          <w:instrText xml:space="preserve"> PAGEREF _Toc423036391 \h </w:instrText>
+          <w:instrText xml:space="preserve"> PAGEREF _Toc423947715 \h </w:instrText>
         </w:r>
         <w:r>
           <w:rPr>
@@ -3140,7 +3278,7 @@
           <w:rPr>
             <w:webHidden/>
           </w:rPr>
-          <w:t>9</w:t>
+          <w:t>10</w:t>
         </w:r>
         <w:r>
           <w:rPr>
@@ -3162,7 +3300,7 @@
           <w:szCs w:val="22"/>
         </w:rPr>
       </w:pPr>
-      <w:hyperlink w:anchor="_Toc423036392" w:history="1">
+      <w:hyperlink w:anchor="_Toc423947716" w:history="1">
         <w:r>
           <w:rPr>
             <w:rStyle w:val="Hyperlink"/>
@@ -3202,7 +3340,7 @@
           <w:rPr>
             <w:webHidden/>
           </w:rPr>
-          <w:instrText xml:space="preserve"> PAGEREF _Toc423036392 \h </w:instrText>
+          <w:instrText xml:space="preserve"> PAGEREF _Toc423947716 \h </w:instrText>
         </w:r>
         <w:r>
           <w:rPr>
@@ -3219,7 +3357,7 @@
           <w:rPr>
             <w:webHidden/>
           </w:rPr>
-          <w:t>9</w:t>
+          <w:t>10</w:t>
         </w:r>
         <w:r>
           <w:rPr>
@@ -3238,7 +3376,7 @@
           <w:szCs w:val="22"/>
         </w:rPr>
       </w:pPr>
-      <w:hyperlink w:anchor="_Toc423036393" w:history="1">
+      <w:hyperlink w:anchor="_Toc423947717" w:history="1">
         <w:r>
           <w:rPr>
             <w:rStyle w:val="Hyperlink"/>
@@ -3275,7 +3413,7 @@
           <w:rPr>
             <w:webHidden/>
           </w:rPr>
-          <w:instrText xml:space="preserve"> PAGEREF _Toc423036393 \h </w:instrText>
+          <w:instrText xml:space="preserve"> PAGEREF _Toc423947717 \h </w:instrText>
         </w:r>
         <w:r>
           <w:rPr>
@@ -3292,7 +3430,7 @@
           <w:rPr>
             <w:webHidden/>
           </w:rPr>
-          <w:t>9</w:t>
+          <w:t>11</w:t>
         </w:r>
         <w:r>
           <w:rPr>
@@ -3311,7 +3449,7 @@
           <w:szCs w:val="22"/>
         </w:rPr>
       </w:pPr>
-      <w:hyperlink w:anchor="_Toc423036394" w:history="1">
+      <w:hyperlink w:anchor="_Toc423947718" w:history="1">
         <w:r>
           <w:rPr>
             <w:rStyle w:val="Hyperlink"/>
@@ -3348,7 +3486,7 @@
           <w:rPr>
             <w:webHidden/>
           </w:rPr>
-          <w:instrText xml:space="preserve"> PAGEREF _Toc423036394 \h </w:instrText>
+          <w:instrText xml:space="preserve"> PAGEREF _Toc423947718 \h </w:instrText>
         </w:r>
         <w:r>
           <w:rPr>
@@ -3365,7 +3503,7 @@
           <w:rPr>
             <w:webHidden/>
           </w:rPr>
-          <w:t>10</w:t>
+          <w:t>11</w:t>
         </w:r>
         <w:r>
           <w:rPr>
@@ -3384,7 +3522,7 @@
           <w:szCs w:val="22"/>
         </w:rPr>
       </w:pPr>
-      <w:hyperlink w:anchor="_Toc423036395" w:history="1">
+      <w:hyperlink w:anchor="_Toc423947719" w:history="1">
         <w:r>
           <w:rPr>
             <w:rStyle w:val="Hyperlink"/>
@@ -3421,7 +3559,7 @@
           <w:rPr>
             <w:webHidden/>
           </w:rPr>
-          <w:instrText xml:space="preserve"> PAGEREF _Toc423036395 \h </w:instrText>
+          <w:instrText xml:space="preserve"> PAGEREF _Toc423947719 \h </w:instrText>
         </w:r>
         <w:r>
           <w:rPr>
@@ -3438,7 +3576,7 @@
           <w:rPr>
             <w:webHidden/>
           </w:rPr>
-          <w:t>10</w:t>
+          <w:t>11</w:t>
         </w:r>
         <w:r>
           <w:rPr>
@@ -3457,7 +3595,7 @@
           <w:szCs w:val="22"/>
         </w:rPr>
       </w:pPr>
-      <w:hyperlink w:anchor="_Toc423036396" w:history="1">
+      <w:hyperlink w:anchor="_Toc423947720" w:history="1">
         <w:r>
           <w:rPr>
             <w:rStyle w:val="Hyperlink"/>
@@ -3476,7 +3614,7 @@
           <w:rPr>
             <w:rStyle w:val="Hyperlink"/>
           </w:rPr>
-          <w:t>Download Data from FDA Adverse Event Reporting System (FAERS)</w:t>
+          <w:t>Hadoop Configurations</w:t>
         </w:r>
         <w:r>
           <w:rPr>
@@ -3494,7 +3632,7 @@
           <w:rPr>
             <w:webHidden/>
           </w:rPr>
-          <w:instrText xml:space="preserve"> PAGEREF _Toc423036396 \h </w:instrText>
+          <w:instrText xml:space="preserve"> PAGEREF _Toc423947720 \h </w:instrText>
         </w:r>
         <w:r>
           <w:rPr>
@@ -3511,7 +3649,7 @@
           <w:rPr>
             <w:webHidden/>
           </w:rPr>
-          <w:t>10</w:t>
+          <w:t>11</w:t>
         </w:r>
         <w:r>
           <w:rPr>
@@ -3530,7 +3668,153 @@
           <w:szCs w:val="22"/>
         </w:rPr>
       </w:pPr>
-      <w:hyperlink w:anchor="_Toc423036397" w:history="1">
+      <w:hyperlink w:anchor="_Toc423947721" w:history="1">
+        <w:r>
+          <w:rPr>
+            <w:rStyle w:val="Hyperlink"/>
+          </w:rPr>
+          <w:t>ii.</w:t>
+        </w:r>
+        <w:r>
+          <w:rPr>
+            <w:rFonts w:asciiTheme="minorHAnsi" w:eastAsiaTheme="minorEastAsia" w:hAnsiTheme="minorHAnsi" w:cstheme="minorBidi"/>
+            <w:color w:val="auto"/>
+            <w:szCs w:val="22"/>
+          </w:rPr>
+          <w:tab/>
+        </w:r>
+        <w:r>
+          <w:rPr>
+            <w:rStyle w:val="Hyperlink"/>
+          </w:rPr>
+          <w:t>PIG and HADOOP Integration</w:t>
+        </w:r>
+        <w:r>
+          <w:rPr>
+            <w:webHidden/>
+          </w:rPr>
+          <w:tab/>
+        </w:r>
+        <w:r>
+          <w:rPr>
+            <w:webHidden/>
+          </w:rPr>
+          <w:fldChar w:fldCharType="begin"/>
+        </w:r>
+        <w:r>
+          <w:rPr>
+            <w:webHidden/>
+          </w:rPr>
+          <w:instrText xml:space="preserve"> PAGEREF _Toc423947721 \h </w:instrText>
+        </w:r>
+        <w:r>
+          <w:rPr>
+            <w:webHidden/>
+          </w:rPr>
+        </w:r>
+        <w:r>
+          <w:rPr>
+            <w:webHidden/>
+          </w:rPr>
+          <w:fldChar w:fldCharType="separate"/>
+        </w:r>
+        <w:r>
+          <w:rPr>
+            <w:webHidden/>
+          </w:rPr>
+          <w:t>13</w:t>
+        </w:r>
+        <w:r>
+          <w:rPr>
+            <w:webHidden/>
+          </w:rPr>
+          <w:fldChar w:fldCharType="end"/>
+        </w:r>
+      </w:hyperlink>
+    </w:p>
+    <w:p>
+      <w:pPr>
+        <w:pStyle w:val="TOC3"/>
+        <w:rPr>
+          <w:rFonts w:asciiTheme="minorHAnsi" w:eastAsiaTheme="minorEastAsia" w:hAnsiTheme="minorHAnsi" w:cstheme="minorBidi"/>
+          <w:color w:val="auto"/>
+          <w:szCs w:val="22"/>
+        </w:rPr>
+      </w:pPr>
+      <w:hyperlink w:anchor="_Toc423947722" w:history="1">
+        <w:r>
+          <w:rPr>
+            <w:rStyle w:val="Hyperlink"/>
+          </w:rPr>
+          <w:t>iii.</w:t>
+        </w:r>
+        <w:r>
+          <w:rPr>
+            <w:rFonts w:asciiTheme="minorHAnsi" w:eastAsiaTheme="minorEastAsia" w:hAnsiTheme="minorHAnsi" w:cstheme="minorBidi"/>
+            <w:color w:val="auto"/>
+            <w:szCs w:val="22"/>
+          </w:rPr>
+          <w:tab/>
+        </w:r>
+        <w:r>
+          <w:rPr>
+            <w:rStyle w:val="Hyperlink"/>
+          </w:rPr>
+          <w:t>Download Data from FDA Adverse Event Reporting System (FAERS)</w:t>
+        </w:r>
+        <w:r>
+          <w:rPr>
+            <w:webHidden/>
+          </w:rPr>
+          <w:tab/>
+        </w:r>
+        <w:r>
+          <w:rPr>
+            <w:webHidden/>
+          </w:rPr>
+          <w:fldChar w:fldCharType="begin"/>
+        </w:r>
+        <w:r>
+          <w:rPr>
+            <w:webHidden/>
+          </w:rPr>
+          <w:instrText xml:space="preserve"> PAGEREF _Toc423947722 \h </w:instrText>
+        </w:r>
+        <w:r>
+          <w:rPr>
+            <w:webHidden/>
+          </w:rPr>
+        </w:r>
+        <w:r>
+          <w:rPr>
+            <w:webHidden/>
+          </w:rPr>
+          <w:fldChar w:fldCharType="separate"/>
+        </w:r>
+        <w:r>
+          <w:rPr>
+            <w:webHidden/>
+          </w:rPr>
+          <w:t>13</w:t>
+        </w:r>
+        <w:r>
+          <w:rPr>
+            <w:webHidden/>
+          </w:rPr>
+          <w:fldChar w:fldCharType="end"/>
+        </w:r>
+      </w:hyperlink>
+    </w:p>
+    <w:p>
+      <w:pPr>
+        <w:pStyle w:val="TOC3"/>
+        <w:rPr>
+          <w:rFonts w:asciiTheme="minorHAnsi" w:eastAsiaTheme="minorEastAsia" w:hAnsiTheme="minorHAnsi" w:cstheme="minorBidi"/>
+          <w:color w:val="auto"/>
+          <w:szCs w:val="22"/>
+        </w:rPr>
+      </w:pPr>
+      <w:hyperlink w:anchor="_Toc423947723" w:history="1">
         <w:r>
           <w:rPr>
             <w:rStyle w:val="Hyperlink"/>
@@ -3551,7 +3835,7 @@
             <w:rFonts w:ascii="Helvetica" w:hAnsi="Helvetica" w:cs="Helvetica"/>
             <w:shd w:val="clear" w:color="auto" w:fill="FFFFFF"/>
           </w:rPr>
-          <w:t xml:space="preserve"> are raw data extracted from in XML format. Below is the link to download the AdverseDrug Effects data.</w:t>
+          <w:t xml:space="preserve"> are raw data extracted in XML format. Below is the link to download the AdverseDrug Effects data.</w:t>
         </w:r>
         <w:r>
           <w:rPr>
@@ -3569,7 +3853,7 @@
           <w:rPr>
             <w:webHidden/>
           </w:rPr>
-          <w:instrText xml:space="preserve"> PAGEREF _Toc423036397 \h </w:instrText>
+          <w:instrText xml:space="preserve"> PAGEREF _Toc423947723 \h </w:instrText>
         </w:r>
         <w:r>
           <w:rPr>
@@ -3586,7 +3870,7 @@
           <w:rPr>
             <w:webHidden/>
           </w:rPr>
-          <w:t>10</w:t>
+          <w:t>13</w:t>
         </w:r>
         <w:r>
           <w:rPr>
@@ -3605,7 +3889,7 @@
           <w:szCs w:val="22"/>
         </w:rPr>
       </w:pPr>
-      <w:hyperlink w:anchor="_Toc423036398" w:history="1">
+      <w:hyperlink w:anchor="_Toc423947724" w:history="1">
         <w:r>
           <w:rPr>
             <w:rStyle w:val="Hyperlink"/>
@@ -3628,7 +3912,7 @@
           <w:rPr>
             <w:webHidden/>
           </w:rPr>
-          <w:instrText xml:space="preserve"> PAGEREF _Toc423036398 \h </w:instrText>
+          <w:instrText xml:space="preserve"> PAGEREF _Toc423947724 \h </w:instrText>
         </w:r>
         <w:r>
           <w:rPr>
@@ -3645,7 +3929,7 @@
           <w:rPr>
             <w:webHidden/>
           </w:rPr>
-          <w:t>10</w:t>
+          <w:t>13</w:t>
         </w:r>
         <w:r>
           <w:rPr>
@@ -3664,12 +3948,13 @@
           <w:szCs w:val="22"/>
         </w:rPr>
       </w:pPr>
-      <w:hyperlink w:anchor="_Toc423036399" w:history="1">
+      <w:hyperlink w:anchor="_Toc423947725" w:history="1">
         <w:r>
           <w:rPr>
             <w:rStyle w:val="Hyperlink"/>
-          </w:rPr>
-          <w:t>ii.</w:t>
+            <w:lang w:val="en-IN"/>
+          </w:rPr>
+          <w:t>iv.</w:t>
         </w:r>
         <w:r>
           <w:rPr>
@@ -3683,7 +3968,7 @@
           <w:rPr>
             <w:rStyle w:val="Hyperlink"/>
           </w:rPr>
-          <w:t>Hadoop Configurations</w:t>
+          <w:t>PIG &amp; Sqoop commands</w:t>
         </w:r>
         <w:r>
           <w:rPr>
@@ -3701,7 +3986,7 @@
           <w:rPr>
             <w:webHidden/>
           </w:rPr>
-          <w:instrText xml:space="preserve"> PAGEREF _Toc423036399 \h </w:instrText>
+          <w:instrText xml:space="preserve"> PAGEREF _Toc423947725 \h </w:instrText>
         </w:r>
         <w:r>
           <w:rPr>
@@ -3718,7 +4003,7 @@
           <w:rPr>
             <w:webHidden/>
           </w:rPr>
-          <w:t>10</w:t>
+          <w:t>14</w:t>
         </w:r>
         <w:r>
           <w:rPr>
@@ -3730,19 +4015,19 @@
     </w:p>
     <w:p>
       <w:pPr>
-        <w:pStyle w:val="TOC3"/>
+        <w:pStyle w:val="TOC2"/>
         <w:rPr>
           <w:rFonts w:asciiTheme="minorHAnsi" w:eastAsiaTheme="minorEastAsia" w:hAnsiTheme="minorHAnsi" w:cstheme="minorBidi"/>
           <w:color w:val="auto"/>
           <w:szCs w:val="22"/>
         </w:rPr>
       </w:pPr>
-      <w:hyperlink w:anchor="_Toc423036400" w:history="1">
+      <w:hyperlink w:anchor="_Toc423947726" w:history="1">
         <w:r>
           <w:rPr>
             <w:rStyle w:val="Hyperlink"/>
           </w:rPr>
-          <w:t>iii.</w:t>
+          <w:t>5.4.</w:t>
         </w:r>
         <w:r>
           <w:rPr>
@@ -3756,7 +4041,7 @@
           <w:rPr>
             <w:rStyle w:val="Hyperlink"/>
           </w:rPr>
-          <w:t>PIG and HADOOP Integration</w:t>
+          <w:t>Rest API</w:t>
         </w:r>
         <w:r>
           <w:rPr>
@@ -3774,7 +4059,7 @@
           <w:rPr>
             <w:webHidden/>
           </w:rPr>
-          <w:instrText xml:space="preserve"> PAGEREF _Toc423036400 \h </w:instrText>
+          <w:instrText xml:space="preserve"> PAGEREF _Toc423947726 \h </w:instrText>
         </w:r>
         <w:r>
           <w:rPr>
@@ -3791,7 +4076,7 @@
           <w:rPr>
             <w:webHidden/>
           </w:rPr>
-          <w:t>12</w:t>
+          <w:t>14</w:t>
         </w:r>
         <w:r>
           <w:rPr>
@@ -3810,12 +4095,12 @@
           <w:szCs w:val="22"/>
         </w:rPr>
       </w:pPr>
-      <w:hyperlink w:anchor="_Toc423036401" w:history="1">
+      <w:hyperlink w:anchor="_Toc423947727" w:history="1">
         <w:r>
           <w:rPr>
             <w:rStyle w:val="Hyperlink"/>
           </w:rPr>
-          <w:t>iv.</w:t>
+          <w:t>i.</w:t>
         </w:r>
         <w:r>
           <w:rPr>
@@ -3829,7 +4114,7 @@
           <w:rPr>
             <w:rStyle w:val="Hyperlink"/>
           </w:rPr>
-          <w:t>Download and Prepare FDA Data</w:t>
+          <w:t>Deploy as container from Docker hub</w:t>
         </w:r>
         <w:r>
           <w:rPr>
@@ -3847,7 +4132,7 @@
           <w:rPr>
             <w:webHidden/>
           </w:rPr>
-          <w:instrText xml:space="preserve"> PAGEREF _Toc423036401 \h </w:instrText>
+          <w:instrText xml:space="preserve"> PAGEREF _Toc423947727 \h </w:instrText>
         </w:r>
         <w:r>
           <w:rPr>
@@ -3864,7 +4149,7 @@
           <w:rPr>
             <w:webHidden/>
           </w:rPr>
-          <w:t>12</w:t>
+          <w:t>14</w:t>
         </w:r>
         <w:r>
           <w:rPr>
@@ -3883,13 +4168,12 @@
           <w:szCs w:val="22"/>
         </w:rPr>
       </w:pPr>
-      <w:hyperlink w:anchor="_Toc423036402" w:history="1">
+      <w:hyperlink w:anchor="_Toc423947728" w:history="1">
         <w:r>
           <w:rPr>
             <w:rStyle w:val="Hyperlink"/>
-            <w:lang w:val="en-IN"/>
-          </w:rPr>
-          <w:t>v.</w:t>
+          </w:rPr>
+          <w:t>ii.</w:t>
         </w:r>
         <w:r>
           <w:rPr>
@@ -3903,7 +4187,7 @@
           <w:rPr>
             <w:rStyle w:val="Hyperlink"/>
           </w:rPr>
-          <w:t>PIG &amp; Sqoop commands</w:t>
+          <w:t>Deploy using the binaries downloaded from Github</w:t>
         </w:r>
         <w:r>
           <w:rPr>
@@ -3921,7 +4205,7 @@
           <w:rPr>
             <w:webHidden/>
           </w:rPr>
-          <w:instrText xml:space="preserve"> PAGEREF _Toc423036402 \h </w:instrText>
+          <w:instrText xml:space="preserve"> PAGEREF _Toc423947728 \h </w:instrText>
         </w:r>
         <w:r>
           <w:rPr>
@@ -3938,7 +4222,7 @@
           <w:rPr>
             <w:webHidden/>
           </w:rPr>
-          <w:t>12</w:t>
+          <w:t>15</w:t>
         </w:r>
         <w:r>
           <w:rPr>
@@ -3957,12 +4241,12 @@
           <w:szCs w:val="22"/>
         </w:rPr>
       </w:pPr>
-      <w:hyperlink w:anchor="_Toc423036403" w:history="1">
+      <w:hyperlink w:anchor="_Toc423947729" w:history="1">
         <w:r>
           <w:rPr>
             <w:rStyle w:val="Hyperlink"/>
           </w:rPr>
-          <w:t>5.4.</w:t>
+          <w:t>5.5.</w:t>
         </w:r>
         <w:r>
           <w:rPr>
@@ -3976,7 +4260,7 @@
           <w:rPr>
             <w:rStyle w:val="Hyperlink"/>
           </w:rPr>
-          <w:t>Rest API</w:t>
+          <w:t>Web Application</w:t>
         </w:r>
         <w:r>
           <w:rPr>
@@ -3994,7 +4278,7 @@
           <w:rPr>
             <w:webHidden/>
           </w:rPr>
-          <w:instrText xml:space="preserve"> PAGEREF _Toc423036403 \h </w:instrText>
+          <w:instrText xml:space="preserve"> PAGEREF _Toc423947729 \h </w:instrText>
         </w:r>
         <w:r>
           <w:rPr>
@@ -4011,7 +4295,7 @@
           <w:rPr>
             <w:webHidden/>
           </w:rPr>
-          <w:t>13</w:t>
+          <w:t>15</w:t>
         </w:r>
         <w:r>
           <w:rPr>
@@ -4023,19 +4307,19 @@
     </w:p>
     <w:p>
       <w:pPr>
-        <w:pStyle w:val="TOC2"/>
+        <w:pStyle w:val="TOC3"/>
         <w:rPr>
           <w:rFonts w:asciiTheme="minorHAnsi" w:eastAsiaTheme="minorEastAsia" w:hAnsiTheme="minorHAnsi" w:cstheme="minorBidi"/>
           <w:color w:val="auto"/>
           <w:szCs w:val="22"/>
         </w:rPr>
       </w:pPr>
-      <w:hyperlink w:anchor="_Toc423036404" w:history="1">
+      <w:hyperlink w:anchor="_Toc423947730" w:history="1">
         <w:r>
           <w:rPr>
             <w:rStyle w:val="Hyperlink"/>
           </w:rPr>
-          <w:t>5.5.</w:t>
+          <w:t>i.</w:t>
         </w:r>
         <w:r>
           <w:rPr>
@@ -4049,7 +4333,7 @@
           <w:rPr>
             <w:rStyle w:val="Hyperlink"/>
           </w:rPr>
-          <w:t>Web Application</w:t>
+          <w:t>Deploy as container from Docker hub</w:t>
         </w:r>
         <w:r>
           <w:rPr>
@@ -4067,7 +4351,7 @@
           <w:rPr>
             <w:webHidden/>
           </w:rPr>
-          <w:instrText xml:space="preserve"> PAGEREF _Toc423036404 \h </w:instrText>
+          <w:instrText xml:space="preserve"> PAGEREF _Toc423947730 \h </w:instrText>
         </w:r>
         <w:r>
           <w:rPr>
@@ -4084,7 +4368,80 @@
           <w:rPr>
             <w:webHidden/>
           </w:rPr>
-          <w:t>13</w:t>
+          <w:t>15</w:t>
+        </w:r>
+        <w:r>
+          <w:rPr>
+            <w:webHidden/>
+          </w:rPr>
+          <w:fldChar w:fldCharType="end"/>
+        </w:r>
+      </w:hyperlink>
+    </w:p>
+    <w:p>
+      <w:pPr>
+        <w:pStyle w:val="TOC3"/>
+        <w:rPr>
+          <w:rFonts w:asciiTheme="minorHAnsi" w:eastAsiaTheme="minorEastAsia" w:hAnsiTheme="minorHAnsi" w:cstheme="minorBidi"/>
+          <w:color w:val="auto"/>
+          <w:szCs w:val="22"/>
+        </w:rPr>
+      </w:pPr>
+      <w:hyperlink w:anchor="_Toc423947731" w:history="1">
+        <w:r>
+          <w:rPr>
+            <w:rStyle w:val="Hyperlink"/>
+          </w:rPr>
+          <w:t>ii.</w:t>
+        </w:r>
+        <w:r>
+          <w:rPr>
+            <w:rFonts w:asciiTheme="minorHAnsi" w:eastAsiaTheme="minorEastAsia" w:hAnsiTheme="minorHAnsi" w:cstheme="minorBidi"/>
+            <w:color w:val="auto"/>
+            <w:szCs w:val="22"/>
+          </w:rPr>
+          <w:tab/>
+        </w:r>
+        <w:r>
+          <w:rPr>
+            <w:rStyle w:val="Hyperlink"/>
+          </w:rPr>
+          <w:t>Deploy using the binaries downloaded from Github</w:t>
+        </w:r>
+        <w:r>
+          <w:rPr>
+            <w:webHidden/>
+          </w:rPr>
+          <w:tab/>
+        </w:r>
+        <w:r>
+          <w:rPr>
+            <w:webHidden/>
+          </w:rPr>
+          <w:fldChar w:fldCharType="begin"/>
+        </w:r>
+        <w:r>
+          <w:rPr>
+            <w:webHidden/>
+          </w:rPr>
+          <w:instrText xml:space="preserve"> PAGEREF _Toc423947731 \h </w:instrText>
+        </w:r>
+        <w:r>
+          <w:rPr>
+            <w:webHidden/>
+          </w:rPr>
+        </w:r>
+        <w:r>
+          <w:rPr>
+            <w:webHidden/>
+          </w:rPr>
+          <w:fldChar w:fldCharType="separate"/>
+        </w:r>
+        <w:r>
+          <w:rPr>
+            <w:webHidden/>
+          </w:rPr>
+          <w:t>15</w:t>
         </w:r>
         <w:r>
           <w:rPr>
@@ -4106,7 +4463,7 @@
           <w:szCs w:val="22"/>
         </w:rPr>
       </w:pPr>
-      <w:hyperlink w:anchor="_Toc423036405" w:history="1">
+      <w:hyperlink w:anchor="_Toc423947732" w:history="1">
         <w:r>
           <w:rPr>
             <w:rStyle w:val="Hyperlink"/>
@@ -4146,7 +4503,7 @@
           <w:rPr>
             <w:webHidden/>
           </w:rPr>
-          <w:instrText xml:space="preserve"> PAGEREF _Toc423036405 \h </w:instrText>
+          <w:instrText xml:space="preserve"> PAGEREF _Toc423947732 \h </w:instrText>
         </w:r>
         <w:r>
           <w:rPr>
@@ -4163,7 +4520,7 @@
           <w:rPr>
             <w:webHidden/>
           </w:rPr>
-          <w:t>14</w:t>
+          <w:t>16</w:t>
         </w:r>
         <w:r>
           <w:rPr>
@@ -4189,72 +4546,68 @@
       <w:r>
         <w:fldChar w:fldCharType="end"/>
       </w:r>
-      <w:bookmarkStart w:id="32" w:name="_Toc529923458"/>
-      <w:bookmarkStart w:id="33" w:name="_Toc65387742"/>
-      <w:bookmarkStart w:id="34" w:name="_Toc75920620"/>
-      <w:bookmarkStart w:id="35" w:name="_Toc75920751"/>
-      <w:bookmarkStart w:id="36" w:name="_Toc75920799"/>
-      <w:bookmarkStart w:id="37" w:name="_Toc76184918"/>
-      <w:bookmarkStart w:id="38" w:name="_Toc76270483"/>
-      <w:bookmarkStart w:id="39" w:name="_Toc76270549"/>
-      <w:bookmarkStart w:id="40" w:name="_Toc80418861"/>
-      <w:bookmarkStart w:id="41" w:name="_Toc80514335"/>
-      <w:bookmarkStart w:id="42" w:name="_Toc80585229"/>
-      <w:bookmarkStart w:id="43" w:name="_Toc86461127"/>
-      <w:bookmarkStart w:id="44" w:name="_Toc86464160"/>
-      <w:bookmarkStart w:id="45" w:name="_Toc86464206"/>
-      <w:bookmarkStart w:id="46" w:name="_Toc86464296"/>
-      <w:bookmarkStart w:id="47" w:name="_Toc86464403"/>
-      <w:bookmarkStart w:id="48" w:name="_Toc86467224"/>
-      <w:bookmarkStart w:id="49" w:name="_Toc86467265"/>
-      <w:bookmarkStart w:id="50" w:name="_Toc86472003"/>
-      <w:bookmarkStart w:id="51" w:name="_Toc86485292"/>
-      <w:bookmarkStart w:id="52" w:name="_Toc86485366"/>
-      <w:bookmarkStart w:id="53" w:name="_Toc86486886"/>
-      <w:bookmarkStart w:id="54" w:name="_Toc86737252"/>
-      <w:bookmarkStart w:id="55" w:name="_Toc86737294"/>
-      <w:bookmarkStart w:id="56" w:name="_Toc86737368"/>
-      <w:bookmarkStart w:id="57" w:name="_Toc86739469"/>
-      <w:bookmarkStart w:id="58" w:name="_Toc86740429"/>
-      <w:bookmarkStart w:id="59" w:name="_Toc86743573"/>
-      <w:bookmarkStart w:id="60" w:name="_Toc86800743"/>
-      <w:bookmarkStart w:id="61" w:name="_Toc133743642"/>
-      <w:bookmarkStart w:id="62" w:name="_Toc134265113"/>
-      <w:bookmarkStart w:id="63" w:name="_Toc135719148"/>
-      <w:bookmarkStart w:id="64" w:name="_Toc135722507"/>
-      <w:bookmarkStart w:id="65" w:name="_Toc135733128"/>
-      <w:bookmarkStart w:id="66" w:name="_Toc136059059"/>
-      <w:bookmarkStart w:id="67" w:name="_Toc136062538"/>
-      <w:bookmarkStart w:id="68" w:name="_Toc136146945"/>
-      <w:bookmarkStart w:id="69" w:name="_Toc136147903"/>
-      <w:bookmarkStart w:id="70" w:name="_Toc137453867"/>
-      <w:bookmarkStart w:id="71" w:name="_Toc166565954"/>
-      <w:bookmarkStart w:id="72" w:name="_Toc167085139"/>
-      <w:bookmarkStart w:id="73" w:name="_Toc177962747"/>
-      <w:bookmarkStart w:id="74" w:name="_Toc178040350"/>
-      <w:bookmarkStart w:id="75" w:name="_Toc180316012"/>
-      <w:bookmarkStart w:id="76" w:name="_Toc180316377"/>
-      <w:bookmarkStart w:id="77" w:name="_Toc181156431"/>
-      <w:bookmarkStart w:id="78" w:name="_Toc184106401"/>
-      <w:bookmarkStart w:id="79" w:name="_Toc190656674"/>
-      <w:bookmarkStart w:id="80" w:name="_Toc198546519"/>
+      <w:bookmarkStart w:id="36" w:name="_Toc529923458"/>
+      <w:bookmarkStart w:id="37" w:name="_Toc65387742"/>
+      <w:bookmarkStart w:id="38" w:name="_Toc75920620"/>
+      <w:bookmarkStart w:id="39" w:name="_Toc75920751"/>
+      <w:bookmarkStart w:id="40" w:name="_Toc75920799"/>
+      <w:bookmarkStart w:id="41" w:name="_Toc76184918"/>
+      <w:bookmarkStart w:id="42" w:name="_Toc76270483"/>
+      <w:bookmarkStart w:id="43" w:name="_Toc76270549"/>
+      <w:bookmarkStart w:id="44" w:name="_Toc80418861"/>
+      <w:bookmarkStart w:id="45" w:name="_Toc80514335"/>
+      <w:bookmarkStart w:id="46" w:name="_Toc80585229"/>
+      <w:bookmarkStart w:id="47" w:name="_Toc86461127"/>
+      <w:bookmarkStart w:id="48" w:name="_Toc86464160"/>
+      <w:bookmarkStart w:id="49" w:name="_Toc86464206"/>
+      <w:bookmarkStart w:id="50" w:name="_Toc86464296"/>
+      <w:bookmarkStart w:id="51" w:name="_Toc86464403"/>
+      <w:bookmarkStart w:id="52" w:name="_Toc86467224"/>
+      <w:bookmarkStart w:id="53" w:name="_Toc86467265"/>
+      <w:bookmarkStart w:id="54" w:name="_Toc86472003"/>
+      <w:bookmarkStart w:id="55" w:name="_Toc86485292"/>
+      <w:bookmarkStart w:id="56" w:name="_Toc86485366"/>
+      <w:bookmarkStart w:id="57" w:name="_Toc86486886"/>
+      <w:bookmarkStart w:id="58" w:name="_Toc86737252"/>
+      <w:bookmarkStart w:id="59" w:name="_Toc86737294"/>
+      <w:bookmarkStart w:id="60" w:name="_Toc86737368"/>
+      <w:bookmarkStart w:id="61" w:name="_Toc86739469"/>
+      <w:bookmarkStart w:id="62" w:name="_Toc86740429"/>
+      <w:bookmarkStart w:id="63" w:name="_Toc86743573"/>
+      <w:bookmarkStart w:id="64" w:name="_Toc86800743"/>
+      <w:bookmarkStart w:id="65" w:name="_Toc133743642"/>
+      <w:bookmarkStart w:id="66" w:name="_Toc134265113"/>
+      <w:bookmarkStart w:id="67" w:name="_Toc135719148"/>
+      <w:bookmarkStart w:id="68" w:name="_Toc135722507"/>
+      <w:bookmarkStart w:id="69" w:name="_Toc135733128"/>
+      <w:bookmarkStart w:id="70" w:name="_Toc136059059"/>
+      <w:bookmarkStart w:id="71" w:name="_Toc136062538"/>
+      <w:bookmarkStart w:id="72" w:name="_Toc136146945"/>
+      <w:bookmarkStart w:id="73" w:name="_Toc136147903"/>
+      <w:bookmarkStart w:id="74" w:name="_Toc137453867"/>
+      <w:bookmarkStart w:id="75" w:name="_Toc166565954"/>
+      <w:bookmarkStart w:id="76" w:name="_Toc167085139"/>
+      <w:bookmarkStart w:id="77" w:name="_Toc177962747"/>
+      <w:bookmarkStart w:id="78" w:name="_Toc178040350"/>
+      <w:bookmarkStart w:id="79" w:name="_Toc180316012"/>
+      <w:bookmarkStart w:id="80" w:name="_Toc180316377"/>
+      <w:bookmarkStart w:id="81" w:name="_Toc181156431"/>
+      <w:bookmarkStart w:id="82" w:name="_Toc184106401"/>
+      <w:bookmarkStart w:id="83" w:name="_Toc190656674"/>
+      <w:bookmarkStart w:id="84" w:name="_Toc198546519"/>
     </w:p>
     <w:p>
       <w:pPr>
         <w:pStyle w:val="APSHeading1"/>
       </w:pPr>
-      <w:bookmarkStart w:id="81" w:name="_Toc400099762"/>
-      <w:bookmarkStart w:id="82" w:name="_Toc400353930"/>
-      <w:bookmarkStart w:id="83" w:name="_Toc415165702"/>
-      <w:bookmarkStart w:id="84" w:name="_Toc423036374"/>
-      <w:bookmarkStart w:id="85" w:name="_Toc388537436"/>
-      <w:bookmarkStart w:id="86" w:name="_Toc388538036"/>
-      <w:bookmarkStart w:id="87" w:name="_Toc388538188"/>
-      <w:bookmarkStart w:id="88" w:name="_Toc388538464"/>
-      <w:bookmarkEnd w:id="32"/>
-      <w:bookmarkEnd w:id="33"/>
-      <w:bookmarkEnd w:id="34"/>
-      <w:bookmarkEnd w:id="35"/>
+      <w:bookmarkStart w:id="85" w:name="_Toc400099762"/>
+      <w:bookmarkStart w:id="86" w:name="_Toc400353930"/>
+      <w:bookmarkStart w:id="87" w:name="_Toc415165702"/>
+      <w:bookmarkStart w:id="88" w:name="_Toc423947698"/>
+      <w:bookmarkStart w:id="89" w:name="_Toc388537436"/>
+      <w:bookmarkStart w:id="90" w:name="_Toc388538036"/>
+      <w:bookmarkStart w:id="91" w:name="_Toc388538188"/>
+      <w:bookmarkStart w:id="92" w:name="_Toc388538464"/>
       <w:bookmarkEnd w:id="36"/>
       <w:bookmarkEnd w:id="37"/>
       <w:bookmarkEnd w:id="38"/>
@@ -4300,14 +4653,18 @@
       <w:bookmarkEnd w:id="78"/>
       <w:bookmarkEnd w:id="79"/>
       <w:bookmarkEnd w:id="80"/>
-      <w:r>
-        <w:lastRenderedPageBreak/>
-        <w:t>INTRODUCTION</w:t>
-      </w:r>
       <w:bookmarkEnd w:id="81"/>
       <w:bookmarkEnd w:id="82"/>
       <w:bookmarkEnd w:id="83"/>
       <w:bookmarkEnd w:id="84"/>
+      <w:r>
+        <w:lastRenderedPageBreak/>
+        <w:t>INTRODUCTION</w:t>
+      </w:r>
+      <w:bookmarkEnd w:id="85"/>
+      <w:bookmarkEnd w:id="86"/>
+      <w:bookmarkEnd w:id="87"/>
+      <w:bookmarkEnd w:id="88"/>
     </w:p>
     <w:p>
       <w:pPr>
@@ -4586,27 +4943,27 @@
       <w:pPr>
         <w:pStyle w:val="APSHeading2"/>
       </w:pPr>
-      <w:bookmarkStart w:id="89" w:name="_Toc388537437"/>
-      <w:bookmarkStart w:id="90" w:name="_Toc388538037"/>
-      <w:bookmarkStart w:id="91" w:name="_Toc388538189"/>
-      <w:bookmarkStart w:id="92" w:name="_Toc388538465"/>
-      <w:bookmarkStart w:id="93" w:name="_Toc400353932"/>
-      <w:bookmarkStart w:id="94" w:name="_Toc415165704"/>
-      <w:bookmarkStart w:id="95" w:name="_Toc423036375"/>
-      <w:bookmarkEnd w:id="85"/>
-      <w:bookmarkEnd w:id="86"/>
-      <w:bookmarkEnd w:id="87"/>
-      <w:bookmarkEnd w:id="88"/>
-      <w:r>
-        <w:t>Purpose</w:t>
-      </w:r>
+      <w:bookmarkStart w:id="93" w:name="_Toc388537437"/>
+      <w:bookmarkStart w:id="94" w:name="_Toc388538037"/>
+      <w:bookmarkStart w:id="95" w:name="_Toc388538189"/>
+      <w:bookmarkStart w:id="96" w:name="_Toc388538465"/>
+      <w:bookmarkStart w:id="97" w:name="_Toc400353932"/>
+      <w:bookmarkStart w:id="98" w:name="_Toc415165704"/>
+      <w:bookmarkStart w:id="99" w:name="_Toc423947699"/>
       <w:bookmarkEnd w:id="89"/>
       <w:bookmarkEnd w:id="90"/>
       <w:bookmarkEnd w:id="91"/>
       <w:bookmarkEnd w:id="92"/>
+      <w:r>
+        <w:t>Purpose</w:t>
+      </w:r>
       <w:bookmarkEnd w:id="93"/>
       <w:bookmarkEnd w:id="94"/>
       <w:bookmarkEnd w:id="95"/>
+      <w:bookmarkEnd w:id="96"/>
+      <w:bookmarkEnd w:id="97"/>
+      <w:bookmarkEnd w:id="98"/>
+      <w:bookmarkEnd w:id="99"/>
     </w:p>
     <w:p>
       <w:pPr>
@@ -4773,23 +5130,23 @@
       <w:pPr>
         <w:pStyle w:val="APSHeading2"/>
       </w:pPr>
-      <w:bookmarkStart w:id="96" w:name="_Toc388537438"/>
-      <w:bookmarkStart w:id="97" w:name="_Toc388538038"/>
-      <w:bookmarkStart w:id="98" w:name="_Toc388538190"/>
-      <w:bookmarkStart w:id="99" w:name="_Toc388538466"/>
-      <w:bookmarkStart w:id="100" w:name="_Toc400353933"/>
-      <w:bookmarkStart w:id="101" w:name="_Toc415165705"/>
-      <w:bookmarkStart w:id="102" w:name="_Toc423036376"/>
+      <w:bookmarkStart w:id="100" w:name="_Toc388537438"/>
+      <w:bookmarkStart w:id="101" w:name="_Toc388538038"/>
+      <w:bookmarkStart w:id="102" w:name="_Toc388538190"/>
+      <w:bookmarkStart w:id="103" w:name="_Toc388538466"/>
+      <w:bookmarkStart w:id="104" w:name="_Toc400353933"/>
+      <w:bookmarkStart w:id="105" w:name="_Toc415165705"/>
+      <w:bookmarkStart w:id="106" w:name="_Toc423947700"/>
       <w:r>
         <w:t>Intended Audience</w:t>
       </w:r>
-      <w:bookmarkEnd w:id="96"/>
-      <w:bookmarkEnd w:id="97"/>
-      <w:bookmarkEnd w:id="98"/>
-      <w:bookmarkEnd w:id="99"/>
       <w:bookmarkEnd w:id="100"/>
       <w:bookmarkEnd w:id="101"/>
       <w:bookmarkEnd w:id="102"/>
+      <w:bookmarkEnd w:id="103"/>
+      <w:bookmarkEnd w:id="104"/>
+      <w:bookmarkEnd w:id="105"/>
+      <w:bookmarkEnd w:id="106"/>
     </w:p>
     <w:p>
       <w:pPr>
@@ -4908,59 +5265,59 @@
           <w:szCs w:val="32"/>
         </w:rPr>
       </w:pPr>
-      <w:bookmarkStart w:id="103" w:name="_Toc529923460"/>
-      <w:bookmarkStart w:id="104" w:name="_Toc65387743"/>
-      <w:bookmarkStart w:id="105" w:name="_Toc75920621"/>
-      <w:bookmarkStart w:id="106" w:name="_Toc75920752"/>
-      <w:bookmarkStart w:id="107" w:name="_Toc75920800"/>
-      <w:bookmarkStart w:id="108" w:name="_Toc76184919"/>
-      <w:bookmarkStart w:id="109" w:name="_Toc76270484"/>
-      <w:bookmarkStart w:id="110" w:name="_Toc76270550"/>
-      <w:bookmarkStart w:id="111" w:name="_Toc80418862"/>
-      <w:bookmarkStart w:id="112" w:name="_Toc80514336"/>
-      <w:bookmarkStart w:id="113" w:name="_Toc80585230"/>
-      <w:bookmarkStart w:id="114" w:name="_Toc86461128"/>
-      <w:bookmarkStart w:id="115" w:name="_Toc86464161"/>
-      <w:bookmarkStart w:id="116" w:name="_Toc86464207"/>
-      <w:bookmarkStart w:id="117" w:name="_Toc86464297"/>
-      <w:bookmarkStart w:id="118" w:name="_Toc86464404"/>
-      <w:bookmarkStart w:id="119" w:name="_Toc86467225"/>
-      <w:bookmarkStart w:id="120" w:name="_Toc86467266"/>
-      <w:bookmarkStart w:id="121" w:name="_Toc86472004"/>
-      <w:bookmarkStart w:id="122" w:name="_Toc86485293"/>
-      <w:bookmarkStart w:id="123" w:name="_Toc86485367"/>
-      <w:bookmarkStart w:id="124" w:name="_Toc86486887"/>
-      <w:bookmarkStart w:id="125" w:name="_Toc86737253"/>
-      <w:bookmarkStart w:id="126" w:name="_Toc86737295"/>
-      <w:bookmarkStart w:id="127" w:name="_Toc86737369"/>
-      <w:bookmarkStart w:id="128" w:name="_Toc86739470"/>
-      <w:bookmarkStart w:id="129" w:name="_Toc86740430"/>
-      <w:bookmarkStart w:id="130" w:name="_Toc86743574"/>
-      <w:bookmarkStart w:id="131" w:name="_Toc86800744"/>
-      <w:bookmarkStart w:id="132" w:name="_Toc133743643"/>
-      <w:bookmarkStart w:id="133" w:name="_Toc134265114"/>
-      <w:bookmarkStart w:id="134" w:name="_Toc135719149"/>
-      <w:bookmarkStart w:id="135" w:name="_Toc135722508"/>
-      <w:bookmarkStart w:id="136" w:name="_Toc135733129"/>
-      <w:bookmarkStart w:id="137" w:name="_Toc136059060"/>
-      <w:bookmarkStart w:id="138" w:name="_Toc136062539"/>
-      <w:bookmarkStart w:id="139" w:name="_Toc136146946"/>
-      <w:bookmarkStart w:id="140" w:name="_Toc136147904"/>
-      <w:bookmarkStart w:id="141" w:name="_Toc137453868"/>
-      <w:bookmarkStart w:id="142" w:name="_Toc166565955"/>
-      <w:bookmarkStart w:id="143" w:name="_Toc167085140"/>
-      <w:bookmarkStart w:id="144" w:name="_Toc177962748"/>
-      <w:bookmarkStart w:id="145" w:name="_Toc178040351"/>
-      <w:bookmarkStart w:id="146" w:name="_Toc180316013"/>
-      <w:bookmarkStart w:id="147" w:name="_Toc180316378"/>
-      <w:bookmarkStart w:id="148" w:name="_Toc184106402"/>
-      <w:bookmarkStart w:id="149" w:name="_Toc190656675"/>
-      <w:bookmarkStart w:id="150" w:name="_Toc198546520"/>
-      <w:bookmarkStart w:id="151" w:name="_Toc388537439"/>
-      <w:bookmarkStart w:id="152" w:name="_Toc388538039"/>
-      <w:bookmarkStart w:id="153" w:name="_Toc388538467"/>
-      <w:bookmarkStart w:id="154" w:name="_Toc400353934"/>
-      <w:bookmarkStart w:id="155" w:name="_Toc415165706"/>
+      <w:bookmarkStart w:id="107" w:name="_Toc529923460"/>
+      <w:bookmarkStart w:id="108" w:name="_Toc65387743"/>
+      <w:bookmarkStart w:id="109" w:name="_Toc75920621"/>
+      <w:bookmarkStart w:id="110" w:name="_Toc75920752"/>
+      <w:bookmarkStart w:id="111" w:name="_Toc75920800"/>
+      <w:bookmarkStart w:id="112" w:name="_Toc76184919"/>
+      <w:bookmarkStart w:id="113" w:name="_Toc76270484"/>
+      <w:bookmarkStart w:id="114" w:name="_Toc76270550"/>
+      <w:bookmarkStart w:id="115" w:name="_Toc80418862"/>
+      <w:bookmarkStart w:id="116" w:name="_Toc80514336"/>
+      <w:bookmarkStart w:id="117" w:name="_Toc80585230"/>
+      <w:bookmarkStart w:id="118" w:name="_Toc86461128"/>
+      <w:bookmarkStart w:id="119" w:name="_Toc86464161"/>
+      <w:bookmarkStart w:id="120" w:name="_Toc86464207"/>
+      <w:bookmarkStart w:id="121" w:name="_Toc86464297"/>
+      <w:bookmarkStart w:id="122" w:name="_Toc86464404"/>
+      <w:bookmarkStart w:id="123" w:name="_Toc86467225"/>
+      <w:bookmarkStart w:id="124" w:name="_Toc86467266"/>
+      <w:bookmarkStart w:id="125" w:name="_Toc86472004"/>
+      <w:bookmarkStart w:id="126" w:name="_Toc86485293"/>
+      <w:bookmarkStart w:id="127" w:name="_Toc86485367"/>
+      <w:bookmarkStart w:id="128" w:name="_Toc86486887"/>
+      <w:bookmarkStart w:id="129" w:name="_Toc86737253"/>
+      <w:bookmarkStart w:id="130" w:name="_Toc86737295"/>
+      <w:bookmarkStart w:id="131" w:name="_Toc86737369"/>
+      <w:bookmarkStart w:id="132" w:name="_Toc86739470"/>
+      <w:bookmarkStart w:id="133" w:name="_Toc86740430"/>
+      <w:bookmarkStart w:id="134" w:name="_Toc86743574"/>
+      <w:bookmarkStart w:id="135" w:name="_Toc86800744"/>
+      <w:bookmarkStart w:id="136" w:name="_Toc133743643"/>
+      <w:bookmarkStart w:id="137" w:name="_Toc134265114"/>
+      <w:bookmarkStart w:id="138" w:name="_Toc135719149"/>
+      <w:bookmarkStart w:id="139" w:name="_Toc135722508"/>
+      <w:bookmarkStart w:id="140" w:name="_Toc135733129"/>
+      <w:bookmarkStart w:id="141" w:name="_Toc136059060"/>
+      <w:bookmarkStart w:id="142" w:name="_Toc136062539"/>
+      <w:bookmarkStart w:id="143" w:name="_Toc136146946"/>
+      <w:bookmarkStart w:id="144" w:name="_Toc136147904"/>
+      <w:bookmarkStart w:id="145" w:name="_Toc137453868"/>
+      <w:bookmarkStart w:id="146" w:name="_Toc166565955"/>
+      <w:bookmarkStart w:id="147" w:name="_Toc167085140"/>
+      <w:bookmarkStart w:id="148" w:name="_Toc177962748"/>
+      <w:bookmarkStart w:id="149" w:name="_Toc178040351"/>
+      <w:bookmarkStart w:id="150" w:name="_Toc180316013"/>
+      <w:bookmarkStart w:id="151" w:name="_Toc180316378"/>
+      <w:bookmarkStart w:id="152" w:name="_Toc184106402"/>
+      <w:bookmarkStart w:id="153" w:name="_Toc190656675"/>
+      <w:bookmarkStart w:id="154" w:name="_Toc198546520"/>
+      <w:bookmarkStart w:id="155" w:name="_Toc388537439"/>
+      <w:bookmarkStart w:id="156" w:name="_Toc388538039"/>
+      <w:bookmarkStart w:id="157" w:name="_Toc388538467"/>
+      <w:bookmarkStart w:id="158" w:name="_Toc400353934"/>
+      <w:bookmarkStart w:id="159" w:name="_Toc415165706"/>
       <w:r>
         <w:br w:type="page"/>
       </w:r>
@@ -4969,14 +5326,10 @@
       <w:pPr>
         <w:pStyle w:val="Head1"/>
       </w:pPr>
-      <w:bookmarkStart w:id="156" w:name="_Toc423036377"/>
-      <w:bookmarkStart w:id="157" w:name="_Toc388537447"/>
-      <w:bookmarkStart w:id="158" w:name="_Toc388538047"/>
-      <w:bookmarkStart w:id="159" w:name="_Toc388538475"/>
-      <w:bookmarkEnd w:id="103"/>
-      <w:bookmarkEnd w:id="104"/>
-      <w:bookmarkEnd w:id="105"/>
-      <w:bookmarkEnd w:id="106"/>
+      <w:bookmarkStart w:id="160" w:name="_Toc423947701"/>
+      <w:bookmarkStart w:id="161" w:name="_Toc388537447"/>
+      <w:bookmarkStart w:id="162" w:name="_Toc388538047"/>
+      <w:bookmarkStart w:id="163" w:name="_Toc388538475"/>
       <w:bookmarkEnd w:id="107"/>
       <w:bookmarkEnd w:id="108"/>
       <w:bookmarkEnd w:id="109"/>
@@ -5026,11 +5379,15 @@
       <w:bookmarkEnd w:id="153"/>
       <w:bookmarkEnd w:id="154"/>
       <w:bookmarkEnd w:id="155"/>
+      <w:bookmarkEnd w:id="156"/>
+      <w:bookmarkEnd w:id="157"/>
+      <w:bookmarkEnd w:id="158"/>
+      <w:bookmarkEnd w:id="159"/>
       <w:r>
         <w:lastRenderedPageBreak/>
         <w:t>Platform</w:t>
       </w:r>
-      <w:bookmarkEnd w:id="156"/>
+      <w:bookmarkEnd w:id="160"/>
     </w:p>
     <w:p>
       <w:pPr>
@@ -5095,7 +5452,7 @@
       <w:pPr>
         <w:pStyle w:val="Head1"/>
       </w:pPr>
-      <w:bookmarkStart w:id="160" w:name="_Toc423036378"/>
+      <w:bookmarkStart w:id="164" w:name="_Toc423947702"/>
       <w:r>
         <w:t xml:space="preserve">Deployment on </w:t>
       </w:r>
@@ -5108,7 +5465,7 @@
       <w:r>
         <w:t>)</w:t>
       </w:r>
-      <w:bookmarkEnd w:id="160"/>
+      <w:bookmarkEnd w:id="164"/>
     </w:p>
     <w:p>
       <w:pPr>
@@ -5149,11 +5506,11 @@
       <w:pPr>
         <w:pStyle w:val="APSHeading2"/>
       </w:pPr>
-      <w:bookmarkStart w:id="161" w:name="_Toc423036379"/>
+      <w:bookmarkStart w:id="165" w:name="_Toc423947703"/>
       <w:r>
         <w:t>AWS configuration details</w:t>
       </w:r>
-      <w:bookmarkEnd w:id="161"/>
+      <w:bookmarkEnd w:id="165"/>
     </w:p>
     <w:p>
       <w:pPr>
@@ -5519,7 +5876,7 @@
       <w:pPr>
         <w:pStyle w:val="APSHeading2"/>
       </w:pPr>
-      <w:bookmarkStart w:id="162" w:name="_Toc423036380"/>
+      <w:bookmarkStart w:id="166" w:name="_Toc423947704"/>
       <w:r>
         <w:lastRenderedPageBreak/>
         <w:t>D</w:t>
@@ -5530,7 +5887,7 @@
       <w:r>
         <w:t>.</w:t>
       </w:r>
-      <w:bookmarkEnd w:id="162"/>
+      <w:bookmarkEnd w:id="166"/>
     </w:p>
     <w:p>
       <w:pPr>
@@ -5603,14 +5960,14 @@
       <w:pPr>
         <w:pStyle w:val="Head1"/>
       </w:pPr>
-      <w:bookmarkStart w:id="163" w:name="_Toc423036381"/>
+      <w:bookmarkStart w:id="167" w:name="_Toc423947705"/>
       <w:r>
         <w:t xml:space="preserve">Pre Requesties </w:t>
       </w:r>
       <w:r>
         <w:t>to deploy dAnalytics</w:t>
       </w:r>
-      <w:bookmarkEnd w:id="163"/>
+      <w:bookmarkEnd w:id="167"/>
     </w:p>
     <w:p>
       <w:pPr>
@@ -5642,12 +5999,12 @@
       <w:pPr>
         <w:pStyle w:val="APSHeading2"/>
       </w:pPr>
-      <w:bookmarkStart w:id="164" w:name="_Toc423036382"/>
+      <w:bookmarkStart w:id="168" w:name="_Toc423947706"/>
       <w:r>
         <w:lastRenderedPageBreak/>
         <w:t>Pre Requesites List</w:t>
       </w:r>
-      <w:bookmarkEnd w:id="164"/>
+      <w:bookmarkEnd w:id="168"/>
       <w:r>
         <w:t xml:space="preserve"> </w:t>
       </w:r>
@@ -6005,25 +6362,25 @@
       <w:pPr>
         <w:pStyle w:val="APSHeading2"/>
       </w:pPr>
-      <w:bookmarkStart w:id="165" w:name="_Toc423036383"/>
-      <w:bookmarkStart w:id="166" w:name="_Toc400353942"/>
-      <w:bookmarkEnd w:id="157"/>
-      <w:bookmarkEnd w:id="158"/>
-      <w:bookmarkEnd w:id="159"/>
+      <w:bookmarkStart w:id="169" w:name="_Toc423947707"/>
+      <w:bookmarkStart w:id="170" w:name="_Toc400353942"/>
+      <w:bookmarkEnd w:id="161"/>
+      <w:bookmarkEnd w:id="162"/>
+      <w:bookmarkEnd w:id="163"/>
       <w:r>
         <w:t>Pre Requesties Installation Steps</w:t>
       </w:r>
-      <w:bookmarkEnd w:id="165"/>
+      <w:bookmarkEnd w:id="169"/>
     </w:p>
     <w:p>
       <w:pPr>
         <w:pStyle w:val="APSHeading3"/>
       </w:pPr>
-      <w:bookmarkStart w:id="167" w:name="_Toc423036384"/>
+      <w:bookmarkStart w:id="171" w:name="_Toc423947708"/>
       <w:r>
         <w:t>MariaDB</w:t>
       </w:r>
-      <w:bookmarkEnd w:id="167"/>
+      <w:bookmarkEnd w:id="171"/>
       <w:r>
         <w:t xml:space="preserve"> </w:t>
       </w:r>
@@ -6037,7 +6394,7 @@
         </w:numPr>
         <w:ind w:left="720"/>
       </w:pPr>
-      <w:bookmarkStart w:id="168" w:name="_Toc423036385"/>
+      <w:bookmarkStart w:id="172" w:name="_Toc423947709"/>
       <w:r>
         <w:t xml:space="preserve">MariaDB </w:t>
       </w:r>
@@ -6053,7 +6410,7 @@
       <w:r>
         <w:t>.</w:t>
       </w:r>
-      <w:bookmarkEnd w:id="168"/>
+      <w:bookmarkEnd w:id="172"/>
       <w:r>
         <w:t xml:space="preserve"> </w:t>
       </w:r>
@@ -6198,11 +6555,11 @@
       <w:pPr>
         <w:pStyle w:val="APSHeading3"/>
       </w:pPr>
-      <w:bookmarkStart w:id="169" w:name="_Toc423036386"/>
+      <w:bookmarkStart w:id="173" w:name="_Toc423947710"/>
       <w:r>
         <w:t>Apache Http Server</w:t>
       </w:r>
-      <w:bookmarkEnd w:id="169"/>
+      <w:bookmarkEnd w:id="173"/>
     </w:p>
     <w:p>
       <w:pPr>
@@ -6279,9 +6636,9 @@
       <w:pPr>
         <w:pStyle w:val="APSHeading3"/>
       </w:pPr>
-      <w:bookmarkStart w:id="170" w:name="_Hadoop_Installation:_-"/>
-      <w:bookmarkStart w:id="171" w:name="_Toc423036387"/>
-      <w:bookmarkEnd w:id="170"/>
+      <w:bookmarkStart w:id="174" w:name="_Hadoop_Installation:_-"/>
+      <w:bookmarkStart w:id="175" w:name="_Toc423947711"/>
+      <w:bookmarkEnd w:id="174"/>
       <w:r>
         <w:t xml:space="preserve">Apace </w:t>
       </w:r>
@@ -6291,7 +6648,7 @@
       <w:r>
         <w:t xml:space="preserve"> (Requires Java 7)</w:t>
       </w:r>
-      <w:bookmarkEnd w:id="171"/>
+      <w:bookmarkEnd w:id="175"/>
       <w:r>
         <w:t xml:space="preserve"> </w:t>
       </w:r>
@@ -6623,14 +6980,14 @@
       <w:pPr>
         <w:pStyle w:val="APSHeading3"/>
       </w:pPr>
-      <w:bookmarkStart w:id="172" w:name="_Toc423036388"/>
+      <w:bookmarkStart w:id="176" w:name="_Toc423947712"/>
       <w:r>
         <w:t>Apache</w:t>
       </w:r>
       <w:r>
         <w:t xml:space="preserve"> PIG</w:t>
       </w:r>
-      <w:bookmarkEnd w:id="172"/>
+      <w:bookmarkEnd w:id="176"/>
     </w:p>
     <w:p>
       <w:pPr>
@@ -6644,7 +7001,7 @@
           <w:rFonts w:ascii="Helvetica" w:hAnsi="Helvetica" w:cs="Helvetica"/>
         </w:rPr>
       </w:pPr>
-      <w:bookmarkStart w:id="173" w:name="_Toc423036389"/>
+      <w:bookmarkStart w:id="177" w:name="_Toc423947713"/>
       <w:r>
         <w:t xml:space="preserve">PIG is used for </w:t>
       </w:r>
@@ -6654,7 +7011,7 @@
         </w:rPr>
         <w:t>data summarize the adverse report data and store in a start schema for adverse report analysis.</w:t>
       </w:r>
-      <w:bookmarkEnd w:id="173"/>
+      <w:bookmarkEnd w:id="177"/>
       <w:r>
         <w:rPr>
           <w:rFonts w:ascii="Helvetica" w:hAnsi="Helvetica" w:cs="Helvetica"/>
@@ -6889,11 +7246,11 @@
       <w:pPr>
         <w:pStyle w:val="APSHeading3"/>
       </w:pPr>
-      <w:bookmarkStart w:id="174" w:name="_Toc423036390"/>
+      <w:bookmarkStart w:id="178" w:name="_Toc423947714"/>
       <w:r>
         <w:t>Apache Scoop</w:t>
       </w:r>
-      <w:bookmarkEnd w:id="174"/>
+      <w:bookmarkEnd w:id="178"/>
     </w:p>
     <w:p>
       <w:pPr>
@@ -6907,14 +7264,14 @@
           <w:rFonts w:ascii="Helvetica" w:hAnsi="Helvetica" w:cs="Helvetica"/>
         </w:rPr>
       </w:pPr>
-      <w:bookmarkStart w:id="175" w:name="_Toc423036391"/>
+      <w:bookmarkStart w:id="179" w:name="_Toc423947715"/>
       <w:r>
         <w:rPr>
           <w:rFonts w:ascii="Helvetica" w:hAnsi="Helvetica" w:cs="Helvetica"/>
         </w:rPr>
         <w:t>Apache Scoop is used to efficiently transfer the summarized data into the mariaDB relational database.</w:t>
       </w:r>
-      <w:bookmarkEnd w:id="175"/>
+      <w:bookmarkEnd w:id="179"/>
       <w:r>
         <w:rPr>
           <w:rFonts w:ascii="Helvetica" w:hAnsi="Helvetica" w:cs="Helvetica"/>
@@ -7118,16 +7475,16 @@
       <w:pPr>
         <w:pStyle w:val="APSHeading1"/>
       </w:pPr>
-      <w:bookmarkStart w:id="176" w:name="_Toc423036392"/>
+      <w:bookmarkStart w:id="180" w:name="_Toc423947716"/>
       <w:r>
         <w:t>Installation Steps</w:t>
       </w:r>
-      <w:bookmarkEnd w:id="176"/>
+      <w:bookmarkEnd w:id="180"/>
       <w:r>
         <w:t xml:space="preserve"> </w:t>
       </w:r>
     </w:p>
-    <w:bookmarkEnd w:id="166"/>
+    <w:bookmarkEnd w:id="170"/>
     <w:p>
       <w:pPr>
         <w:ind w:left="576"/>
@@ -7339,12 +7696,12 @@
       <w:pPr>
         <w:pStyle w:val="APSHeading2"/>
       </w:pPr>
-      <w:bookmarkStart w:id="177" w:name="_Toc423036393"/>
+      <w:bookmarkStart w:id="181" w:name="_Toc423947717"/>
       <w:r>
         <w:lastRenderedPageBreak/>
         <w:t>Installation Order</w:t>
       </w:r>
-      <w:bookmarkEnd w:id="177"/>
+      <w:bookmarkEnd w:id="181"/>
       <w:r>
         <w:t xml:space="preserve"> </w:t>
       </w:r>
@@ -7569,7 +7926,7 @@
       <w:pPr>
         <w:pStyle w:val="APSHeading2"/>
       </w:pPr>
-      <w:bookmarkStart w:id="178" w:name="_Toc423036394"/>
+      <w:bookmarkStart w:id="182" w:name="_Toc423947718"/>
       <w:r>
         <w:t>Creating</w:t>
       </w:r>
@@ -7582,7 +7939,7 @@
       <w:r>
         <w:t xml:space="preserve"> schema</w:t>
       </w:r>
-      <w:bookmarkEnd w:id="178"/>
+      <w:bookmarkEnd w:id="182"/>
       <w:r>
         <w:t xml:space="preserve"> </w:t>
       </w:r>
@@ -7814,21 +8171,21 @@
       <w:pPr>
         <w:pStyle w:val="APSHeading2"/>
       </w:pPr>
-      <w:bookmarkStart w:id="179" w:name="_Toc423036395"/>
+      <w:bookmarkStart w:id="183" w:name="_Toc423947719"/>
       <w:r>
         <w:t>Apache Hadoop, PIG and Scoop Configuration</w:t>
       </w:r>
-      <w:bookmarkEnd w:id="179"/>
+      <w:bookmarkEnd w:id="183"/>
     </w:p>
     <w:p>
       <w:pPr>
         <w:pStyle w:val="APSHeading3"/>
       </w:pPr>
-      <w:bookmarkStart w:id="180" w:name="_Toc423036399"/>
+      <w:bookmarkStart w:id="184" w:name="_Toc423947720"/>
       <w:r>
         <w:t>Hadoop Configurations</w:t>
       </w:r>
-      <w:bookmarkEnd w:id="180"/>
+      <w:bookmarkEnd w:id="184"/>
     </w:p>
     <w:p>
       <w:pPr>
@@ -9449,11 +9806,11 @@
       <w:pPr>
         <w:pStyle w:val="APSHeading3"/>
       </w:pPr>
-      <w:bookmarkStart w:id="181" w:name="_Toc423036400"/>
+      <w:bookmarkStart w:id="185" w:name="_Toc423947721"/>
       <w:r>
         <w:t>PIG and HADOOP Integration</w:t>
       </w:r>
-      <w:bookmarkEnd w:id="181"/>
+      <w:bookmarkEnd w:id="185"/>
     </w:p>
     <w:p>
       <w:pPr>
@@ -9516,11 +9873,11 @@
       <w:pPr>
         <w:pStyle w:val="APSHeading3"/>
       </w:pPr>
-      <w:bookmarkStart w:id="182" w:name="_Toc423036396"/>
+      <w:bookmarkStart w:id="186" w:name="_Toc423947722"/>
       <w:r>
         <w:t>Download Data from FDA Adverse Event Reporting System (FAERS)</w:t>
       </w:r>
-      <w:bookmarkEnd w:id="182"/>
+      <w:bookmarkEnd w:id="186"/>
     </w:p>
     <w:p>
       <w:pPr>
@@ -9538,7 +9895,7 @@
           <w:shd w:val="clear" w:color="auto" w:fill="FFFFFF"/>
         </w:rPr>
       </w:pPr>
-      <w:bookmarkStart w:id="183" w:name="_Toc423036397"/>
+      <w:bookmarkStart w:id="187" w:name="_Toc423947723"/>
       <w:r>
         <w:rPr>
           <w:rFonts w:ascii="Helvetica" w:hAnsi="Helvetica" w:cs="Helvetica"/>
@@ -9562,7 +9919,7 @@
         </w:rPr>
         <w:t xml:space="preserve"> are raw data extracted in XML format. Below is the link to download the AdverseDrug Effects data.</w:t>
       </w:r>
-      <w:bookmarkEnd w:id="183"/>
+      <w:bookmarkEnd w:id="187"/>
       <w:r>
         <w:rPr>
           <w:rFonts w:ascii="Helvetica" w:hAnsi="Helvetica" w:cs="Helvetica"/>
@@ -9594,14 +9951,14 @@
         <w:t xml:space="preserve"> </w:t>
       </w:r>
       <w:hyperlink r:id="rId14" w:history="1">
-        <w:bookmarkStart w:id="184" w:name="_Toc423036398"/>
+        <w:bookmarkStart w:id="188" w:name="_Toc423947724"/>
         <w:r>
           <w:rPr>
             <w:rStyle w:val="Hyperlink"/>
           </w:rPr>
           <w:t>http://www.fda.gov/Drugs/GuidanceComplianceRegulatoryInformation/Surveillance/AdverseDrugEffects/ucm082193.htm</w:t>
         </w:r>
-        <w:bookmarkEnd w:id="184"/>
+        <w:bookmarkEnd w:id="188"/>
       </w:hyperlink>
       <w:r>
         <w:t xml:space="preserve"> </w:t>
@@ -9709,11 +10066,11 @@
           <w:lang w:val="en-IN"/>
         </w:rPr>
       </w:pPr>
-      <w:bookmarkStart w:id="185" w:name="_Toc423036402"/>
+      <w:bookmarkStart w:id="189" w:name="_Toc423947725"/>
       <w:r>
         <w:t>PIG &amp; Sqoop commands</w:t>
       </w:r>
-      <w:bookmarkEnd w:id="185"/>
+      <w:bookmarkEnd w:id="189"/>
     </w:p>
     <w:p>
       <w:pPr>
@@ -9972,14 +10329,690 @@
       <w:pPr>
         <w:pStyle w:val="APSHeading2"/>
       </w:pPr>
-      <w:bookmarkStart w:id="186" w:name="_Toc423036403"/>
+      <w:bookmarkStart w:id="190" w:name="_Toc423947726"/>
       <w:r>
         <w:t>Rest API</w:t>
       </w:r>
-      <w:bookmarkEnd w:id="186"/>
+      <w:bookmarkEnd w:id="190"/>
       <w:r>
         <w:t xml:space="preserve"> </w:t>
       </w:r>
+    </w:p>
+    <w:p>
+      <w:pPr>
+        <w:pStyle w:val="APSHeading3"/>
+      </w:pPr>
+      <w:bookmarkStart w:id="191" w:name="_Toc423947727"/>
+      <w:r>
+        <w:t xml:space="preserve">Deploy </w:t>
+      </w:r>
+      <w:r>
+        <w:t>as</w:t>
+      </w:r>
+      <w:r>
+        <w:t xml:space="preserve"> container from Docker hub</w:t>
+      </w:r>
+      <w:bookmarkEnd w:id="191"/>
+    </w:p>
+    <w:p>
+      <w:pPr>
+        <w:numPr>
+          <w:ilvl w:val="0"/>
+          <w:numId w:val="44"/>
+        </w:numPr>
+        <w:rPr>
+          <w:rFonts w:ascii="Calibri" w:hAnsi="Calibri" w:cs="Calibri"/>
+          <w:sz w:val="22"/>
+          <w:szCs w:val="22"/>
+          <w:lang w:val="en-IN"/>
+        </w:rPr>
+      </w:pPr>
+      <w:r>
+        <w:rPr>
+          <w:rFonts w:ascii="Calibri" w:hAnsi="Calibri" w:cs="Calibri"/>
+          <w:sz w:val="22"/>
+          <w:szCs w:val="22"/>
+          <w:lang w:val="en-IN"/>
+        </w:rPr>
+        <w:t>Pull the image</w:t>
+      </w:r>
+      <w:r>
+        <w:rPr>
+          <w:rFonts w:ascii="Calibri" w:hAnsi="Calibri" w:cs="Calibri"/>
+          <w:sz w:val="22"/>
+          <w:szCs w:val="22"/>
+          <w:lang w:val="en-IN"/>
+        </w:rPr>
+        <w:t xml:space="preserve"> from Docker Hub </w:t>
+      </w:r>
+      <w:r>
+        <w:rPr>
+          <w:rFonts w:ascii="Calibri" w:hAnsi="Calibri" w:cs="Calibri"/>
+          <w:sz w:val="22"/>
+          <w:szCs w:val="22"/>
+          <w:lang w:val="en-IN"/>
+        </w:rPr>
+        <w:t xml:space="preserve">to </w:t>
+      </w:r>
+      <w:r>
+        <w:rPr>
+          <w:rFonts w:ascii="Calibri" w:hAnsi="Calibri" w:cs="Calibri"/>
+          <w:sz w:val="22"/>
+          <w:szCs w:val="22"/>
+          <w:lang w:val="en-IN"/>
+        </w:rPr>
+        <w:t>a</w:t>
+      </w:r>
+      <w:r>
+        <w:rPr>
+          <w:rFonts w:ascii="Calibri" w:hAnsi="Calibri" w:cs="Calibri"/>
+          <w:sz w:val="22"/>
+          <w:szCs w:val="22"/>
+          <w:lang w:val="en-IN"/>
+        </w:rPr>
+        <w:t xml:space="preserve"> machine having docker deamon running</w:t>
+      </w:r>
+      <w:r>
+        <w:rPr>
+          <w:rFonts w:ascii="Calibri" w:hAnsi="Calibri" w:cs="Calibri"/>
+          <w:sz w:val="22"/>
+          <w:szCs w:val="22"/>
+          <w:lang w:val="en-IN"/>
+        </w:rPr>
+        <w:t xml:space="preserve"> using the below command</w:t>
+      </w:r>
+      <w:r>
+        <w:rPr>
+          <w:rFonts w:ascii="Calibri" w:hAnsi="Calibri" w:cs="Calibri"/>
+          <w:sz w:val="22"/>
+          <w:szCs w:val="22"/>
+          <w:lang w:val="en-IN"/>
+        </w:rPr>
+        <w:t>.</w:t>
+      </w:r>
+      <w:bookmarkStart w:id="192" w:name="_GoBack"/>
+      <w:bookmarkEnd w:id="192"/>
+    </w:p>
+    <w:p>
+      <w:pPr>
+        <w:ind w:left="720"/>
+        <w:rPr>
+          <w:rFonts w:ascii="Calibri" w:hAnsi="Calibri" w:cs="Calibri"/>
+          <w:sz w:val="22"/>
+          <w:szCs w:val="22"/>
+          <w:lang w:val="en-IN"/>
+        </w:rPr>
+      </w:pPr>
+      <w:r>
+        <w:rPr>
+          <w:rFonts w:ascii="Calibri" w:hAnsi="Calibri" w:cs="Calibri"/>
+          <w:sz w:val="22"/>
+          <w:szCs w:val="22"/>
+          <w:lang w:val="en-IN"/>
+        </w:rPr>
+        <w:t>$</w:t>
+      </w:r>
+      <w:r>
+        <w:rPr>
+          <w:rFonts w:ascii="Calibri" w:hAnsi="Calibri" w:cs="Calibri"/>
+          <w:sz w:val="22"/>
+          <w:szCs w:val="22"/>
+          <w:lang w:val="en-IN"/>
+        </w:rPr>
+        <w:t>docker pull tprockville/</w:t>
+      </w:r>
+      <w:r>
+        <w:rPr>
+          <w:rFonts w:ascii="Calibri" w:hAnsi="Calibri" w:cs="Calibri"/>
+          <w:sz w:val="22"/>
+          <w:szCs w:val="22"/>
+          <w:lang w:val="en-IN"/>
+        </w:rPr>
+        <w:t>da-rest</w:t>
+      </w:r>
+      <w:r>
+        <w:rPr>
+          <w:rFonts w:ascii="Calibri" w:hAnsi="Calibri" w:cs="Calibri"/>
+          <w:sz w:val="22"/>
+          <w:szCs w:val="22"/>
+          <w:lang w:val="en-IN"/>
+        </w:rPr>
+        <w:t>:latest</w:t>
+      </w:r>
+    </w:p>
+    <w:p>
+      <w:pPr>
+        <w:numPr>
+          <w:ilvl w:val="0"/>
+          <w:numId w:val="44"/>
+        </w:numPr>
+        <w:rPr>
+          <w:rFonts w:ascii="Calibri" w:hAnsi="Calibri" w:cs="Calibri"/>
+          <w:sz w:val="22"/>
+          <w:szCs w:val="22"/>
+          <w:lang w:val="en-IN"/>
+        </w:rPr>
+      </w:pPr>
+      <w:r>
+        <w:rPr>
+          <w:rFonts w:ascii="Calibri" w:hAnsi="Calibri" w:cs="Calibri"/>
+          <w:sz w:val="22"/>
+          <w:szCs w:val="22"/>
+          <w:lang w:val="en-IN"/>
+        </w:rPr>
+        <w:t>Check the images list in the docker instance</w:t>
+      </w:r>
+      <w:r>
+        <w:rPr>
+          <w:rFonts w:ascii="Calibri" w:hAnsi="Calibri" w:cs="Calibri"/>
+          <w:sz w:val="22"/>
+          <w:szCs w:val="22"/>
+          <w:lang w:val="en-IN"/>
+        </w:rPr>
+        <w:t xml:space="preserve"> by using the below command</w:t>
+      </w:r>
+      <w:r>
+        <w:rPr>
+          <w:rFonts w:ascii="Calibri" w:hAnsi="Calibri" w:cs="Calibri"/>
+          <w:sz w:val="22"/>
+          <w:szCs w:val="22"/>
+          <w:lang w:val="en-IN"/>
+        </w:rPr>
+        <w:t>. Note the &lt;IMAGE ID&gt;</w:t>
+      </w:r>
+    </w:p>
+    <w:p>
+      <w:pPr>
+        <w:ind w:left="720"/>
+        <w:rPr>
+          <w:rFonts w:ascii="Calibri" w:hAnsi="Calibri" w:cs="Calibri"/>
+          <w:sz w:val="22"/>
+          <w:szCs w:val="22"/>
+          <w:lang w:val="en-IN"/>
+        </w:rPr>
+      </w:pPr>
+      <w:r>
+        <w:rPr>
+          <w:rFonts w:ascii="Calibri" w:hAnsi="Calibri" w:cs="Calibri"/>
+          <w:sz w:val="22"/>
+          <w:szCs w:val="22"/>
+          <w:lang w:val="en-IN"/>
+        </w:rPr>
+        <w:t>$</w:t>
+      </w:r>
+      <w:r>
+        <w:rPr>
+          <w:rFonts w:ascii="Calibri" w:hAnsi="Calibri" w:cs="Calibri"/>
+          <w:sz w:val="22"/>
+          <w:szCs w:val="22"/>
+          <w:lang w:val="en-IN"/>
+        </w:rPr>
+        <w:t>docker images</w:t>
+      </w:r>
+    </w:p>
+    <w:p>
+      <w:pPr>
+        <w:numPr>
+          <w:ilvl w:val="0"/>
+          <w:numId w:val="44"/>
+        </w:numPr>
+        <w:rPr>
+          <w:rFonts w:ascii="Calibri" w:hAnsi="Calibri" w:cs="Calibri"/>
+          <w:sz w:val="22"/>
+          <w:szCs w:val="22"/>
+          <w:lang w:val="en-IN"/>
+        </w:rPr>
+      </w:pPr>
+      <w:r>
+        <w:rPr>
+          <w:rFonts w:ascii="Calibri" w:hAnsi="Calibri" w:cs="Calibri"/>
+          <w:sz w:val="22"/>
+          <w:szCs w:val="22"/>
+          <w:lang w:val="en-IN"/>
+        </w:rPr>
+        <w:t>C</w:t>
+      </w:r>
+      <w:r>
+        <w:rPr>
+          <w:rFonts w:ascii="Calibri" w:hAnsi="Calibri" w:cs="Calibri"/>
+          <w:sz w:val="22"/>
+          <w:szCs w:val="22"/>
+          <w:lang w:val="en-IN"/>
+        </w:rPr>
+        <w:t>heck the process to see if tpro</w:t>
+      </w:r>
+      <w:r>
+        <w:rPr>
+          <w:rFonts w:ascii="Calibri" w:hAnsi="Calibri" w:cs="Calibri"/>
+          <w:sz w:val="22"/>
+          <w:szCs w:val="22"/>
+          <w:lang w:val="en-IN"/>
+        </w:rPr>
+        <w:t>ckville/</w:t>
+      </w:r>
+      <w:r>
+        <w:rPr>
+          <w:rFonts w:ascii="Calibri" w:hAnsi="Calibri" w:cs="Calibri"/>
+          <w:sz w:val="22"/>
+          <w:szCs w:val="22"/>
+          <w:lang w:val="en-IN"/>
+        </w:rPr>
+        <w:t>da-rest:latest</w:t>
+      </w:r>
+      <w:r>
+        <w:rPr>
+          <w:rFonts w:ascii="Calibri" w:hAnsi="Calibri" w:cs="Calibri"/>
+          <w:sz w:val="22"/>
+          <w:szCs w:val="22"/>
+          <w:lang w:val="en-IN"/>
+        </w:rPr>
+        <w:t xml:space="preserve"> is running</w:t>
+      </w:r>
+      <w:r>
+        <w:rPr>
+          <w:rFonts w:ascii="Calibri" w:hAnsi="Calibri" w:cs="Calibri"/>
+          <w:sz w:val="22"/>
+          <w:szCs w:val="22"/>
+          <w:lang w:val="en-IN"/>
+        </w:rPr>
+        <w:t xml:space="preserve"> already</w:t>
+      </w:r>
+      <w:r>
+        <w:rPr>
+          <w:rFonts w:ascii="Calibri" w:hAnsi="Calibri" w:cs="Calibri"/>
+          <w:sz w:val="22"/>
+          <w:szCs w:val="22"/>
+          <w:lang w:val="en-IN"/>
+        </w:rPr>
+        <w:t xml:space="preserve"> by using the below command</w:t>
+      </w:r>
+      <w:r>
+        <w:rPr>
+          <w:rFonts w:ascii="Calibri" w:hAnsi="Calibri" w:cs="Calibri"/>
+          <w:sz w:val="22"/>
+          <w:szCs w:val="22"/>
+          <w:lang w:val="en-IN"/>
+        </w:rPr>
+        <w:t xml:space="preserve">. </w:t>
+      </w:r>
+      <w:r>
+        <w:rPr>
+          <w:rFonts w:ascii="Calibri" w:hAnsi="Calibri" w:cs="Calibri"/>
+          <w:sz w:val="22"/>
+          <w:szCs w:val="22"/>
+          <w:lang w:val="en-IN"/>
+        </w:rPr>
+        <w:t>Make a n</w:t>
+      </w:r>
+      <w:r>
+        <w:rPr>
+          <w:rFonts w:ascii="Calibri" w:hAnsi="Calibri" w:cs="Calibri"/>
+          <w:sz w:val="22"/>
+          <w:szCs w:val="22"/>
+          <w:lang w:val="en-IN"/>
+        </w:rPr>
+        <w:t xml:space="preserve">ote </w:t>
+      </w:r>
+      <w:r>
+        <w:rPr>
+          <w:rFonts w:ascii="Calibri" w:hAnsi="Calibri" w:cs="Calibri"/>
+          <w:sz w:val="22"/>
+          <w:szCs w:val="22"/>
+          <w:lang w:val="en-IN"/>
+        </w:rPr>
+        <w:t>of the</w:t>
+      </w:r>
+      <w:r>
+        <w:rPr>
+          <w:rFonts w:ascii="Calibri" w:hAnsi="Calibri" w:cs="Calibri"/>
+          <w:sz w:val="22"/>
+          <w:szCs w:val="22"/>
+          <w:lang w:val="en-IN"/>
+        </w:rPr>
+        <w:t xml:space="preserve"> &lt;CONTAINER ID&gt;</w:t>
+      </w:r>
+    </w:p>
+    <w:p>
+      <w:pPr>
+        <w:ind w:left="720"/>
+        <w:rPr>
+          <w:rFonts w:ascii="Calibri" w:hAnsi="Calibri" w:cs="Calibri"/>
+          <w:sz w:val="22"/>
+          <w:szCs w:val="22"/>
+          <w:lang w:val="en-IN"/>
+        </w:rPr>
+      </w:pPr>
+      <w:r>
+        <w:rPr>
+          <w:rFonts w:ascii="Calibri" w:hAnsi="Calibri" w:cs="Calibri"/>
+          <w:sz w:val="22"/>
+          <w:szCs w:val="22"/>
+          <w:lang w:val="en-IN"/>
+        </w:rPr>
+        <w:t>$</w:t>
+      </w:r>
+      <w:r>
+        <w:rPr>
+          <w:rFonts w:ascii="Calibri" w:hAnsi="Calibri" w:cs="Calibri"/>
+          <w:sz w:val="22"/>
+          <w:szCs w:val="22"/>
+          <w:lang w:val="en-IN"/>
+        </w:rPr>
+        <w:t>docker ps -as</w:t>
+      </w:r>
+    </w:p>
+    <w:p>
+      <w:pPr>
+        <w:numPr>
+          <w:ilvl w:val="0"/>
+          <w:numId w:val="44"/>
+        </w:numPr>
+        <w:rPr>
+          <w:rFonts w:ascii="Calibri" w:hAnsi="Calibri" w:cs="Calibri"/>
+          <w:sz w:val="22"/>
+          <w:szCs w:val="22"/>
+          <w:lang w:val="en-IN"/>
+        </w:rPr>
+      </w:pPr>
+      <w:r>
+        <w:rPr>
+          <w:rFonts w:ascii="Calibri" w:hAnsi="Calibri" w:cs="Calibri"/>
+          <w:sz w:val="22"/>
+          <w:szCs w:val="22"/>
+          <w:lang w:val="en-IN"/>
+        </w:rPr>
+        <w:t>Kill the process</w:t>
+      </w:r>
+      <w:r>
+        <w:rPr>
+          <w:rFonts w:ascii="Calibri" w:hAnsi="Calibri" w:cs="Calibri"/>
+          <w:sz w:val="22"/>
+          <w:szCs w:val="22"/>
+          <w:lang w:val="en-IN"/>
+        </w:rPr>
+        <w:t xml:space="preserve"> incase it is already running by using the below command.</w:t>
+      </w:r>
+    </w:p>
+    <w:p>
+      <w:pPr>
+        <w:ind w:left="720"/>
+        <w:rPr>
+          <w:rFonts w:ascii="Calibri" w:hAnsi="Calibri" w:cs="Calibri"/>
+          <w:sz w:val="22"/>
+          <w:szCs w:val="22"/>
+          <w:lang w:val="en-IN"/>
+        </w:rPr>
+      </w:pPr>
+      <w:r>
+        <w:rPr>
+          <w:rFonts w:ascii="Calibri" w:hAnsi="Calibri" w:cs="Calibri"/>
+          <w:sz w:val="22"/>
+          <w:szCs w:val="22"/>
+          <w:lang w:val="en-IN"/>
+        </w:rPr>
+        <w:t>$</w:t>
+      </w:r>
+      <w:r>
+        <w:rPr>
+          <w:rFonts w:ascii="Calibri" w:hAnsi="Calibri" w:cs="Calibri"/>
+          <w:sz w:val="22"/>
+          <w:szCs w:val="22"/>
+          <w:lang w:val="en-IN"/>
+        </w:rPr>
+        <w:t>docker kill -f &lt;CONTAINER ID&gt;</w:t>
+      </w:r>
+    </w:p>
+    <w:p>
+      <w:pPr>
+        <w:numPr>
+          <w:ilvl w:val="0"/>
+          <w:numId w:val="44"/>
+        </w:numPr>
+        <w:rPr>
+          <w:rFonts w:ascii="Calibri" w:hAnsi="Calibri" w:cs="Calibri"/>
+          <w:sz w:val="22"/>
+          <w:szCs w:val="22"/>
+          <w:lang w:val="en-IN"/>
+        </w:rPr>
+      </w:pPr>
+      <w:r>
+        <w:rPr>
+          <w:rFonts w:ascii="Calibri" w:hAnsi="Calibri" w:cs="Calibri"/>
+          <w:sz w:val="22"/>
+          <w:szCs w:val="22"/>
+          <w:lang w:val="en-IN"/>
+        </w:rPr>
+        <w:t>R</w:t>
+      </w:r>
+      <w:r>
+        <w:rPr>
+          <w:rFonts w:ascii="Calibri" w:hAnsi="Calibri" w:cs="Calibri"/>
+          <w:sz w:val="22"/>
+          <w:szCs w:val="22"/>
+          <w:lang w:val="en-IN"/>
+        </w:rPr>
+        <w:t>emove running process from the docker insatance, if required (optional)</w:t>
+      </w:r>
+    </w:p>
+    <w:p>
+      <w:pPr>
+        <w:ind w:left="720"/>
+        <w:rPr>
+          <w:rFonts w:ascii="Calibri" w:hAnsi="Calibri" w:cs="Calibri"/>
+          <w:sz w:val="22"/>
+          <w:szCs w:val="22"/>
+          <w:lang w:val="en-IN"/>
+        </w:rPr>
+      </w:pPr>
+      <w:r>
+        <w:rPr>
+          <w:rFonts w:ascii="Calibri" w:hAnsi="Calibri" w:cs="Calibri"/>
+          <w:sz w:val="22"/>
+          <w:szCs w:val="22"/>
+          <w:lang w:val="en-IN"/>
+        </w:rPr>
+        <w:t>$</w:t>
+      </w:r>
+      <w:r>
+        <w:rPr>
+          <w:rFonts w:ascii="Calibri" w:hAnsi="Calibri" w:cs="Calibri"/>
+          <w:sz w:val="22"/>
+          <w:szCs w:val="22"/>
+          <w:lang w:val="en-IN"/>
+        </w:rPr>
+        <w:t>docker rm -f &lt;CONTAINER ID&gt;</w:t>
+      </w:r>
+    </w:p>
+    <w:p>
+      <w:pPr>
+        <w:numPr>
+          <w:ilvl w:val="0"/>
+          <w:numId w:val="44"/>
+        </w:numPr>
+        <w:rPr>
+          <w:rFonts w:ascii="Calibri" w:hAnsi="Calibri" w:cs="Calibri"/>
+          <w:sz w:val="22"/>
+          <w:szCs w:val="22"/>
+          <w:lang w:val="en-IN"/>
+        </w:rPr>
+      </w:pPr>
+      <w:r>
+        <w:rPr>
+          <w:rFonts w:ascii="Calibri" w:hAnsi="Calibri" w:cs="Calibri"/>
+          <w:sz w:val="22"/>
+          <w:szCs w:val="22"/>
+          <w:lang w:val="en-IN"/>
+        </w:rPr>
+        <w:t xml:space="preserve">Run </w:t>
+      </w:r>
+      <w:r>
+        <w:rPr>
+          <w:rFonts w:ascii="Calibri" w:hAnsi="Calibri" w:cs="Calibri"/>
+          <w:sz w:val="22"/>
+          <w:szCs w:val="22"/>
+          <w:lang w:val="en-IN"/>
+        </w:rPr>
+        <w:t>the image to create a container</w:t>
+      </w:r>
+    </w:p>
+    <w:p>
+      <w:pPr>
+        <w:ind w:left="720"/>
+        <w:rPr>
+          <w:rFonts w:ascii="Calibri" w:hAnsi="Calibri" w:cs="Calibri"/>
+          <w:sz w:val="22"/>
+          <w:szCs w:val="22"/>
+          <w:lang w:val="en-IN"/>
+        </w:rPr>
+      </w:pPr>
+      <w:r>
+        <w:rPr>
+          <w:rFonts w:ascii="Calibri" w:hAnsi="Calibri" w:cs="Calibri"/>
+          <w:sz w:val="22"/>
+          <w:szCs w:val="22"/>
+          <w:lang w:val="en-IN"/>
+        </w:rPr>
+        <w:lastRenderedPageBreak/>
+        <w:t>$</w:t>
+      </w:r>
+      <w:r>
+        <w:rPr>
+          <w:rFonts w:ascii="Calibri" w:hAnsi="Calibri" w:cs="Calibri"/>
+          <w:sz w:val="22"/>
+          <w:szCs w:val="22"/>
+          <w:lang w:val="en-IN"/>
+        </w:rPr>
+        <w:t>docker run -it -d -p 8080:8080 tprockville/</w:t>
+      </w:r>
+      <w:r>
+        <w:rPr>
+          <w:rFonts w:ascii="Calibri" w:hAnsi="Calibri" w:cs="Calibri"/>
+          <w:sz w:val="22"/>
+          <w:szCs w:val="22"/>
+          <w:lang w:val="en-IN"/>
+        </w:rPr>
+        <w:t>da-rest:latest</w:t>
+      </w:r>
+    </w:p>
+    <w:p>
+      <w:pPr>
+        <w:numPr>
+          <w:ilvl w:val="0"/>
+          <w:numId w:val="44"/>
+        </w:numPr>
+        <w:rPr>
+          <w:rFonts w:ascii="Calibri" w:hAnsi="Calibri" w:cs="Calibri"/>
+          <w:sz w:val="22"/>
+          <w:szCs w:val="22"/>
+          <w:lang w:val="en-IN"/>
+        </w:rPr>
+      </w:pPr>
+      <w:r>
+        <w:rPr>
+          <w:rFonts w:ascii="Calibri" w:hAnsi="Calibri" w:cs="Calibri"/>
+          <w:sz w:val="22"/>
+          <w:szCs w:val="22"/>
+          <w:lang w:val="en-IN"/>
+        </w:rPr>
+        <w:t>Check the logs. This will get into v</w:t>
+      </w:r>
+      <w:r>
+        <w:rPr>
+          <w:rFonts w:ascii="Calibri" w:hAnsi="Calibri" w:cs="Calibri"/>
+          <w:sz w:val="22"/>
+          <w:szCs w:val="22"/>
+          <w:lang w:val="en-IN"/>
+        </w:rPr>
+        <w:t>i</w:t>
+      </w:r>
+      <w:r>
+        <w:rPr>
+          <w:rFonts w:ascii="Calibri" w:hAnsi="Calibri" w:cs="Calibri"/>
+          <w:sz w:val="22"/>
+          <w:szCs w:val="22"/>
+          <w:lang w:val="en-IN"/>
+        </w:rPr>
+        <w:t>rtual container bash.</w:t>
+      </w:r>
+    </w:p>
+    <w:p>
+      <w:pPr>
+        <w:ind w:left="720"/>
+        <w:rPr>
+          <w:rFonts w:ascii="Calibri" w:hAnsi="Calibri" w:cs="Calibri"/>
+          <w:sz w:val="22"/>
+          <w:szCs w:val="22"/>
+          <w:lang w:val="en-IN"/>
+        </w:rPr>
+      </w:pPr>
+      <w:r>
+        <w:rPr>
+          <w:rFonts w:ascii="Calibri" w:hAnsi="Calibri" w:cs="Calibri"/>
+          <w:sz w:val="22"/>
+          <w:szCs w:val="22"/>
+          <w:lang w:val="en-IN"/>
+        </w:rPr>
+        <w:t>$</w:t>
+      </w:r>
+      <w:r>
+        <w:rPr>
+          <w:rFonts w:ascii="Calibri" w:hAnsi="Calibri" w:cs="Calibri"/>
+          <w:sz w:val="22"/>
+          <w:szCs w:val="22"/>
+          <w:lang w:val="en-IN"/>
+        </w:rPr>
+        <w:t>docker exec -it &lt;CONTAINER ID&gt; bash</w:t>
+      </w:r>
+    </w:p>
+    <w:p>
+      <w:pPr>
+        <w:ind w:left="720"/>
+        <w:rPr>
+          <w:rFonts w:ascii="Calibri" w:hAnsi="Calibri" w:cs="Calibri"/>
+          <w:sz w:val="22"/>
+          <w:szCs w:val="22"/>
+          <w:lang w:val="en-IN"/>
+        </w:rPr>
+      </w:pPr>
+      <w:r>
+        <w:rPr>
+          <w:rFonts w:ascii="Calibri" w:hAnsi="Calibri" w:cs="Calibri"/>
+          <w:sz w:val="22"/>
+          <w:szCs w:val="22"/>
+          <w:lang w:val="en-IN"/>
+        </w:rPr>
+        <w:t>$</w:t>
+      </w:r>
+      <w:r>
+        <w:rPr>
+          <w:rFonts w:ascii="Calibri" w:hAnsi="Calibri" w:cs="Calibri"/>
+          <w:sz w:val="22"/>
+          <w:szCs w:val="22"/>
+          <w:lang w:val="en-IN"/>
+        </w:rPr>
+        <w:t>cat ./logs/jDerive.log</w:t>
+      </w:r>
+    </w:p>
+    <w:p>
+      <w:pPr>
+        <w:ind w:left="720"/>
+        <w:rPr>
+          <w:rFonts w:ascii="Calibri" w:hAnsi="Calibri" w:cs="Calibri"/>
+          <w:sz w:val="22"/>
+          <w:szCs w:val="22"/>
+          <w:lang w:val="en-IN"/>
+        </w:rPr>
+      </w:pPr>
+    </w:p>
+    <w:p>
+      <w:pPr>
+        <w:pStyle w:val="APSHeading3"/>
+      </w:pPr>
+      <w:bookmarkStart w:id="193" w:name="_Toc423947728"/>
+      <w:r>
+        <w:t>Deploy using the binaries downloaded from Github</w:t>
+      </w:r>
+      <w:bookmarkEnd w:id="193"/>
     </w:p>
     <w:p>
       <w:pPr>
@@ -10395,7 +11428,6 @@
           <w:szCs w:val="22"/>
           <w:lang w:val="en-IN"/>
         </w:rPr>
-        <w:lastRenderedPageBreak/>
         <w:t xml:space="preserve">$nohup openfda-service &amp;      </w:t>
       </w:r>
       <w:r>
@@ -10417,24 +11449,577 @@
       <w:pPr>
         <w:pStyle w:val="APSHeading2"/>
       </w:pPr>
-      <w:bookmarkStart w:id="187" w:name="_Toc423036404"/>
+      <w:bookmarkStart w:id="194" w:name="_Toc423947729"/>
       <w:r>
         <w:t>Web Application</w:t>
       </w:r>
-      <w:bookmarkEnd w:id="187"/>
+      <w:bookmarkEnd w:id="194"/>
+    </w:p>
+    <w:p>
+      <w:pPr>
+        <w:pStyle w:val="APSHeading3"/>
+      </w:pPr>
+      <w:bookmarkStart w:id="195" w:name="_Toc423947730"/>
+      <w:r>
+        <w:t xml:space="preserve">Deploy </w:t>
+      </w:r>
+      <w:r>
+        <w:t>as</w:t>
+      </w:r>
+      <w:r>
+        <w:t xml:space="preserve"> container from Docker hub</w:t>
+      </w:r>
+      <w:bookmarkEnd w:id="195"/>
+    </w:p>
+    <w:p>
+      <w:pPr>
+        <w:numPr>
+          <w:ilvl w:val="0"/>
+          <w:numId w:val="46"/>
+        </w:numPr>
+        <w:rPr>
+          <w:rFonts w:ascii="Calibri" w:hAnsi="Calibri" w:cs="Calibri"/>
+          <w:sz w:val="22"/>
+          <w:szCs w:val="22"/>
+          <w:lang w:val="en-IN"/>
+        </w:rPr>
+      </w:pPr>
+      <w:r>
+        <w:rPr>
+          <w:rFonts w:ascii="Calibri" w:hAnsi="Calibri" w:cs="Calibri"/>
+          <w:sz w:val="22"/>
+          <w:szCs w:val="22"/>
+          <w:lang w:val="en-IN"/>
+        </w:rPr>
+        <w:t>Pull the image</w:t>
+      </w:r>
+      <w:r>
+        <w:rPr>
+          <w:rFonts w:ascii="Calibri" w:hAnsi="Calibri" w:cs="Calibri"/>
+          <w:sz w:val="22"/>
+          <w:szCs w:val="22"/>
+          <w:lang w:val="en-IN"/>
+        </w:rPr>
+        <w:t xml:space="preserve"> from Docker Hub</w:t>
+      </w:r>
+      <w:r>
+        <w:rPr>
+          <w:rFonts w:ascii="Calibri" w:hAnsi="Calibri" w:cs="Calibri"/>
+          <w:sz w:val="22"/>
+          <w:szCs w:val="22"/>
+          <w:lang w:val="en-IN"/>
+        </w:rPr>
+        <w:t xml:space="preserve"> to </w:t>
+      </w:r>
+      <w:r>
+        <w:rPr>
+          <w:rFonts w:ascii="Calibri" w:hAnsi="Calibri" w:cs="Calibri"/>
+          <w:sz w:val="22"/>
+          <w:szCs w:val="22"/>
+          <w:lang w:val="en-IN"/>
+        </w:rPr>
+        <w:t>a</w:t>
+      </w:r>
+      <w:r>
+        <w:rPr>
+          <w:rFonts w:ascii="Calibri" w:hAnsi="Calibri" w:cs="Calibri"/>
+          <w:sz w:val="22"/>
+          <w:szCs w:val="22"/>
+          <w:lang w:val="en-IN"/>
+        </w:rPr>
+        <w:t xml:space="preserve"> machine having docker deamon running</w:t>
+      </w:r>
+      <w:r>
+        <w:rPr>
+          <w:rFonts w:ascii="Calibri" w:hAnsi="Calibri" w:cs="Calibri"/>
+          <w:sz w:val="22"/>
+          <w:szCs w:val="22"/>
+          <w:lang w:val="en-IN"/>
+        </w:rPr>
+        <w:t xml:space="preserve"> using the below command</w:t>
+      </w:r>
+      <w:r>
+        <w:rPr>
+          <w:rFonts w:ascii="Calibri" w:hAnsi="Calibri" w:cs="Calibri"/>
+          <w:sz w:val="22"/>
+          <w:szCs w:val="22"/>
+          <w:lang w:val="en-IN"/>
+        </w:rPr>
+        <w:t>.</w:t>
+      </w:r>
+    </w:p>
+    <w:p>
+      <w:pPr>
+        <w:ind w:left="720"/>
+        <w:rPr>
+          <w:rFonts w:ascii="Calibri" w:hAnsi="Calibri" w:cs="Calibri"/>
+          <w:sz w:val="22"/>
+          <w:szCs w:val="22"/>
+          <w:lang w:val="en-IN"/>
+        </w:rPr>
+      </w:pPr>
+      <w:r>
+        <w:rPr>
+          <w:rFonts w:ascii="Calibri" w:hAnsi="Calibri" w:cs="Calibri"/>
+          <w:sz w:val="22"/>
+          <w:szCs w:val="22"/>
+          <w:lang w:val="en-IN"/>
+        </w:rPr>
+        <w:t>$</w:t>
+      </w:r>
+      <w:r>
+        <w:rPr>
+          <w:rFonts w:ascii="Calibri" w:hAnsi="Calibri" w:cs="Calibri"/>
+          <w:sz w:val="22"/>
+          <w:szCs w:val="22"/>
+          <w:lang w:val="en-IN"/>
+        </w:rPr>
+        <w:t>docker pull tprockville/da-ui:latest</w:t>
+      </w:r>
+    </w:p>
+    <w:p>
+      <w:pPr>
+        <w:numPr>
+          <w:ilvl w:val="0"/>
+          <w:numId w:val="46"/>
+        </w:numPr>
+        <w:rPr>
+          <w:rFonts w:ascii="Calibri" w:hAnsi="Calibri" w:cs="Calibri"/>
+          <w:sz w:val="22"/>
+          <w:szCs w:val="22"/>
+          <w:lang w:val="en-IN"/>
+        </w:rPr>
+      </w:pPr>
+      <w:r>
+        <w:rPr>
+          <w:rFonts w:ascii="Calibri" w:hAnsi="Calibri" w:cs="Calibri"/>
+          <w:sz w:val="22"/>
+          <w:szCs w:val="22"/>
+          <w:lang w:val="en-IN"/>
+        </w:rPr>
+        <w:t>Check the images list in the docker instance</w:t>
+      </w:r>
+      <w:r>
+        <w:rPr>
+          <w:rFonts w:ascii="Calibri" w:hAnsi="Calibri" w:cs="Calibri"/>
+          <w:sz w:val="22"/>
+          <w:szCs w:val="22"/>
+          <w:lang w:val="en-IN"/>
+        </w:rPr>
+        <w:t xml:space="preserve"> by using the below command</w:t>
+      </w:r>
+      <w:r>
+        <w:rPr>
+          <w:rFonts w:ascii="Calibri" w:hAnsi="Calibri" w:cs="Calibri"/>
+          <w:sz w:val="22"/>
+          <w:szCs w:val="22"/>
+          <w:lang w:val="en-IN"/>
+        </w:rPr>
+        <w:t>. Note the &lt;IMAGE ID&gt;</w:t>
+      </w:r>
+    </w:p>
+    <w:p>
+      <w:pPr>
+        <w:ind w:left="720"/>
+        <w:rPr>
+          <w:rFonts w:ascii="Calibri" w:hAnsi="Calibri" w:cs="Calibri"/>
+          <w:sz w:val="22"/>
+          <w:szCs w:val="22"/>
+          <w:lang w:val="en-IN"/>
+        </w:rPr>
+      </w:pPr>
+      <w:r>
+        <w:rPr>
+          <w:rFonts w:ascii="Calibri" w:hAnsi="Calibri" w:cs="Calibri"/>
+          <w:sz w:val="22"/>
+          <w:szCs w:val="22"/>
+          <w:lang w:val="en-IN"/>
+        </w:rPr>
+        <w:t>$</w:t>
+      </w:r>
+      <w:r>
+        <w:rPr>
+          <w:rFonts w:ascii="Calibri" w:hAnsi="Calibri" w:cs="Calibri"/>
+          <w:sz w:val="22"/>
+          <w:szCs w:val="22"/>
+          <w:lang w:val="en-IN"/>
+        </w:rPr>
+        <w:t>docker images</w:t>
+      </w:r>
+    </w:p>
+    <w:p>
+      <w:pPr>
+        <w:numPr>
+          <w:ilvl w:val="0"/>
+          <w:numId w:val="46"/>
+        </w:numPr>
+        <w:rPr>
+          <w:rFonts w:ascii="Calibri" w:hAnsi="Calibri" w:cs="Calibri"/>
+          <w:sz w:val="22"/>
+          <w:szCs w:val="22"/>
+          <w:lang w:val="en-IN"/>
+        </w:rPr>
+      </w:pPr>
+      <w:r>
+        <w:rPr>
+          <w:rFonts w:ascii="Calibri" w:hAnsi="Calibri" w:cs="Calibri"/>
+          <w:sz w:val="22"/>
+          <w:szCs w:val="22"/>
+          <w:lang w:val="en-IN"/>
+        </w:rPr>
+        <w:t>C</w:t>
+      </w:r>
+      <w:r>
+        <w:rPr>
+          <w:rFonts w:ascii="Calibri" w:hAnsi="Calibri" w:cs="Calibri"/>
+          <w:sz w:val="22"/>
+          <w:szCs w:val="22"/>
+          <w:lang w:val="en-IN"/>
+        </w:rPr>
+        <w:t>heck the process to see if tpro</w:t>
+      </w:r>
+      <w:r>
+        <w:rPr>
+          <w:rFonts w:ascii="Calibri" w:hAnsi="Calibri" w:cs="Calibri"/>
+          <w:sz w:val="22"/>
+          <w:szCs w:val="22"/>
+          <w:lang w:val="en-IN"/>
+        </w:rPr>
+        <w:t>ckville/da-ui:latest is running</w:t>
+      </w:r>
+      <w:r>
+        <w:rPr>
+          <w:rFonts w:ascii="Calibri" w:hAnsi="Calibri" w:cs="Calibri"/>
+          <w:sz w:val="22"/>
+          <w:szCs w:val="22"/>
+          <w:lang w:val="en-IN"/>
+        </w:rPr>
+        <w:t xml:space="preserve"> already</w:t>
+      </w:r>
+      <w:r>
+        <w:rPr>
+          <w:rFonts w:ascii="Calibri" w:hAnsi="Calibri" w:cs="Calibri"/>
+          <w:sz w:val="22"/>
+          <w:szCs w:val="22"/>
+          <w:lang w:val="en-IN"/>
+        </w:rPr>
+        <w:t xml:space="preserve"> by using the below command</w:t>
+      </w:r>
+      <w:r>
+        <w:rPr>
+          <w:rFonts w:ascii="Calibri" w:hAnsi="Calibri" w:cs="Calibri"/>
+          <w:sz w:val="22"/>
+          <w:szCs w:val="22"/>
+          <w:lang w:val="en-IN"/>
+        </w:rPr>
+        <w:t xml:space="preserve">. </w:t>
+      </w:r>
+      <w:r>
+        <w:rPr>
+          <w:rFonts w:ascii="Calibri" w:hAnsi="Calibri" w:cs="Calibri"/>
+          <w:sz w:val="22"/>
+          <w:szCs w:val="22"/>
+          <w:lang w:val="en-IN"/>
+        </w:rPr>
+        <w:t>Make a n</w:t>
+      </w:r>
+      <w:r>
+        <w:rPr>
+          <w:rFonts w:ascii="Calibri" w:hAnsi="Calibri" w:cs="Calibri"/>
+          <w:sz w:val="22"/>
+          <w:szCs w:val="22"/>
+          <w:lang w:val="en-IN"/>
+        </w:rPr>
+        <w:t xml:space="preserve">ote </w:t>
+      </w:r>
+      <w:r>
+        <w:rPr>
+          <w:rFonts w:ascii="Calibri" w:hAnsi="Calibri" w:cs="Calibri"/>
+          <w:sz w:val="22"/>
+          <w:szCs w:val="22"/>
+          <w:lang w:val="en-IN"/>
+        </w:rPr>
+        <w:t>of the</w:t>
+      </w:r>
+      <w:r>
+        <w:rPr>
+          <w:rFonts w:ascii="Calibri" w:hAnsi="Calibri" w:cs="Calibri"/>
+          <w:sz w:val="22"/>
+          <w:szCs w:val="22"/>
+          <w:lang w:val="en-IN"/>
+        </w:rPr>
+        <w:t xml:space="preserve"> &lt;CONTAINER ID&gt;</w:t>
+      </w:r>
+    </w:p>
+    <w:p>
+      <w:pPr>
+        <w:ind w:left="720"/>
+        <w:rPr>
+          <w:rFonts w:ascii="Calibri" w:hAnsi="Calibri" w:cs="Calibri"/>
+          <w:sz w:val="22"/>
+          <w:szCs w:val="22"/>
+          <w:lang w:val="en-IN"/>
+        </w:rPr>
+      </w:pPr>
+      <w:r>
+        <w:rPr>
+          <w:rFonts w:ascii="Calibri" w:hAnsi="Calibri" w:cs="Calibri"/>
+          <w:sz w:val="22"/>
+          <w:szCs w:val="22"/>
+          <w:lang w:val="en-IN"/>
+        </w:rPr>
+        <w:t>$</w:t>
+      </w:r>
+      <w:r>
+        <w:rPr>
+          <w:rFonts w:ascii="Calibri" w:hAnsi="Calibri" w:cs="Calibri"/>
+          <w:sz w:val="22"/>
+          <w:szCs w:val="22"/>
+          <w:lang w:val="en-IN"/>
+        </w:rPr>
+        <w:t>docker ps -as</w:t>
+      </w:r>
+    </w:p>
+    <w:p>
+      <w:pPr>
+        <w:numPr>
+          <w:ilvl w:val="0"/>
+          <w:numId w:val="46"/>
+        </w:numPr>
+        <w:rPr>
+          <w:rFonts w:ascii="Calibri" w:hAnsi="Calibri" w:cs="Calibri"/>
+          <w:sz w:val="22"/>
+          <w:szCs w:val="22"/>
+          <w:lang w:val="en-IN"/>
+        </w:rPr>
+      </w:pPr>
+      <w:r>
+        <w:rPr>
+          <w:rFonts w:ascii="Calibri" w:hAnsi="Calibri" w:cs="Calibri"/>
+          <w:sz w:val="22"/>
+          <w:szCs w:val="22"/>
+          <w:lang w:val="en-IN"/>
+        </w:rPr>
+        <w:t>Kill the process</w:t>
+      </w:r>
+      <w:r>
+        <w:rPr>
+          <w:rFonts w:ascii="Calibri" w:hAnsi="Calibri" w:cs="Calibri"/>
+          <w:sz w:val="22"/>
+          <w:szCs w:val="22"/>
+          <w:lang w:val="en-IN"/>
+        </w:rPr>
+        <w:t xml:space="preserve"> incase it is already running by using the below command.</w:t>
+      </w:r>
+    </w:p>
+    <w:p>
+      <w:pPr>
+        <w:ind w:left="720"/>
+        <w:rPr>
+          <w:rFonts w:ascii="Calibri" w:hAnsi="Calibri" w:cs="Calibri"/>
+          <w:sz w:val="22"/>
+          <w:szCs w:val="22"/>
+          <w:lang w:val="en-IN"/>
+        </w:rPr>
+      </w:pPr>
+      <w:r>
+        <w:rPr>
+          <w:rFonts w:ascii="Calibri" w:hAnsi="Calibri" w:cs="Calibri"/>
+          <w:sz w:val="22"/>
+          <w:szCs w:val="22"/>
+          <w:lang w:val="en-IN"/>
+        </w:rPr>
+        <w:t>$</w:t>
+      </w:r>
+      <w:r>
+        <w:rPr>
+          <w:rFonts w:ascii="Calibri" w:hAnsi="Calibri" w:cs="Calibri"/>
+          <w:sz w:val="22"/>
+          <w:szCs w:val="22"/>
+          <w:lang w:val="en-IN"/>
+        </w:rPr>
+        <w:t>docker kill -f &lt;CONTAINER ID&gt;</w:t>
+      </w:r>
+    </w:p>
+    <w:p>
+      <w:pPr>
+        <w:numPr>
+          <w:ilvl w:val="0"/>
+          <w:numId w:val="46"/>
+        </w:numPr>
+        <w:rPr>
+          <w:rFonts w:ascii="Calibri" w:hAnsi="Calibri" w:cs="Calibri"/>
+          <w:sz w:val="22"/>
+          <w:szCs w:val="22"/>
+          <w:lang w:val="en-IN"/>
+        </w:rPr>
+      </w:pPr>
+      <w:r>
+        <w:rPr>
+          <w:rFonts w:ascii="Calibri" w:hAnsi="Calibri" w:cs="Calibri"/>
+          <w:sz w:val="22"/>
+          <w:szCs w:val="22"/>
+          <w:lang w:val="en-IN"/>
+        </w:rPr>
+        <w:t>R</w:t>
+      </w:r>
+      <w:r>
+        <w:rPr>
+          <w:rFonts w:ascii="Calibri" w:hAnsi="Calibri" w:cs="Calibri"/>
+          <w:sz w:val="22"/>
+          <w:szCs w:val="22"/>
+          <w:lang w:val="en-IN"/>
+        </w:rPr>
+        <w:t>emove running process from the docker insatance, if required (optional)</w:t>
+      </w:r>
+    </w:p>
+    <w:p>
+      <w:pPr>
+        <w:ind w:left="720"/>
+        <w:rPr>
+          <w:rFonts w:ascii="Calibri" w:hAnsi="Calibri" w:cs="Calibri"/>
+          <w:sz w:val="22"/>
+          <w:szCs w:val="22"/>
+          <w:lang w:val="en-IN"/>
+        </w:rPr>
+      </w:pPr>
+      <w:r>
+        <w:rPr>
+          <w:rFonts w:ascii="Calibri" w:hAnsi="Calibri" w:cs="Calibri"/>
+          <w:sz w:val="22"/>
+          <w:szCs w:val="22"/>
+          <w:lang w:val="en-IN"/>
+        </w:rPr>
+        <w:t>$</w:t>
+      </w:r>
+      <w:r>
+        <w:rPr>
+          <w:rFonts w:ascii="Calibri" w:hAnsi="Calibri" w:cs="Calibri"/>
+          <w:sz w:val="22"/>
+          <w:szCs w:val="22"/>
+          <w:lang w:val="en-IN"/>
+        </w:rPr>
+        <w:t>docker rm -f &lt;CONTAINER ID&gt;</w:t>
+      </w:r>
+    </w:p>
+    <w:p>
+      <w:pPr>
+        <w:numPr>
+          <w:ilvl w:val="0"/>
+          <w:numId w:val="46"/>
+        </w:numPr>
+        <w:rPr>
+          <w:rFonts w:ascii="Calibri" w:hAnsi="Calibri" w:cs="Calibri"/>
+          <w:sz w:val="22"/>
+          <w:szCs w:val="22"/>
+          <w:lang w:val="en-IN"/>
+        </w:rPr>
+      </w:pPr>
+      <w:r>
+        <w:rPr>
+          <w:rFonts w:ascii="Calibri" w:hAnsi="Calibri" w:cs="Calibri"/>
+          <w:sz w:val="22"/>
+          <w:szCs w:val="22"/>
+          <w:lang w:val="en-IN"/>
+        </w:rPr>
+        <w:t xml:space="preserve">Run </w:t>
+      </w:r>
+      <w:r>
+        <w:rPr>
+          <w:rFonts w:ascii="Calibri" w:hAnsi="Calibri" w:cs="Calibri"/>
+          <w:sz w:val="22"/>
+          <w:szCs w:val="22"/>
+          <w:lang w:val="en-IN"/>
+        </w:rPr>
+        <w:t>the image to create a container</w:t>
+      </w:r>
+    </w:p>
+    <w:p>
+      <w:pPr>
+        <w:ind w:left="720"/>
+        <w:rPr>
+          <w:rFonts w:ascii="Calibri" w:hAnsi="Calibri" w:cs="Calibri"/>
+          <w:sz w:val="22"/>
+          <w:szCs w:val="22"/>
+          <w:lang w:val="en-IN"/>
+        </w:rPr>
+      </w:pPr>
+      <w:r>
+        <w:rPr>
+          <w:rFonts w:ascii="Calibri" w:hAnsi="Calibri" w:cs="Calibri"/>
+          <w:sz w:val="22"/>
+          <w:szCs w:val="22"/>
+          <w:lang w:val="en-IN"/>
+        </w:rPr>
+        <w:t>$</w:t>
+      </w:r>
+      <w:r>
+        <w:rPr>
+          <w:rFonts w:ascii="Calibri" w:hAnsi="Calibri" w:cs="Calibri"/>
+          <w:sz w:val="22"/>
+          <w:szCs w:val="22"/>
+          <w:lang w:val="en-IN"/>
+        </w:rPr>
+        <w:t>docker run -it -d -p 8080:8080 tprockville/da-ui:latest</w:t>
+      </w:r>
+    </w:p>
+    <w:p>
+      <w:pPr>
+        <w:ind w:left="720"/>
+        <w:rPr>
+          <w:rFonts w:ascii="Calibri" w:hAnsi="Calibri" w:cs="Calibri"/>
+          <w:sz w:val="22"/>
+          <w:szCs w:val="22"/>
+          <w:lang w:val="en-IN"/>
+        </w:rPr>
+      </w:pPr>
+    </w:p>
+    <w:p>
+      <w:pPr>
+        <w:pStyle w:val="APSHeading3"/>
+      </w:pPr>
+      <w:bookmarkStart w:id="196" w:name="_Toc423947731"/>
+      <w:r>
+        <w:t>Deploy using the binaries downloaded from Github</w:t>
+      </w:r>
+      <w:bookmarkEnd w:id="196"/>
     </w:p>
     <w:p>
       <w:pPr>
         <w:pStyle w:val="Body"/>
-        <w:ind w:left="360"/>
-      </w:pPr>
-      <w:r>
+        <w:ind w:left="360" w:firstLine="360"/>
+        <w:rPr>
+          <w:rFonts w:ascii="Calibri" w:eastAsia="Times New Roman" w:hAnsi="Calibri" w:cs="Calibri"/>
+          <w:color w:val="000000"/>
+          <w:sz w:val="22"/>
+          <w:lang w:val="en-IN"/>
+        </w:rPr>
+      </w:pPr>
+      <w:r>
+        <w:rPr>
+          <w:rFonts w:ascii="Calibri" w:eastAsia="Times New Roman" w:hAnsi="Calibri" w:cs="Calibri"/>
+          <w:color w:val="000000"/>
+          <w:sz w:val="22"/>
+          <w:lang w:val="en-IN"/>
+        </w:rPr>
         <w:t>Folow the b</w:t>
       </w:r>
       <w:r>
+        <w:rPr>
+          <w:rFonts w:ascii="Calibri" w:eastAsia="Times New Roman" w:hAnsi="Calibri" w:cs="Calibri"/>
+          <w:color w:val="000000"/>
+          <w:sz w:val="22"/>
+          <w:lang w:val="en-IN"/>
+        </w:rPr>
         <w:t xml:space="preserve">elow steps to install </w:t>
       </w:r>
       <w:r>
+        <w:rPr>
+          <w:rFonts w:ascii="Calibri" w:eastAsia="Times New Roman" w:hAnsi="Calibri" w:cs="Calibri"/>
+          <w:color w:val="000000"/>
+          <w:sz w:val="22"/>
+          <w:lang w:val="en-IN"/>
+        </w:rPr>
         <w:t>dAnalytics UI component on web server (Apache HTTP Server).</w:t>
       </w:r>
     </w:p>
@@ -10507,6 +12092,7 @@
           <w:szCs w:val="22"/>
           <w:lang w:val="en-IN"/>
         </w:rPr>
+        <w:lastRenderedPageBreak/>
         <w:t xml:space="preserve">Extract </w:t>
       </w:r>
       <w:r>
@@ -10774,11 +12360,11 @@
       <w:pPr>
         <w:pStyle w:val="APSHeading1"/>
       </w:pPr>
-      <w:bookmarkStart w:id="188" w:name="_Toc423036405"/>
+      <w:bookmarkStart w:id="197" w:name="_Toc423947732"/>
       <w:r>
         <w:t>Sanity Test</w:t>
       </w:r>
-      <w:bookmarkEnd w:id="188"/>
+      <w:bookmarkEnd w:id="197"/>
     </w:p>
     <w:p>
       <w:pPr>
@@ -11019,7 +12605,7 @@
             <w:noProof/>
             <w:szCs w:val="24"/>
           </w:rPr>
-          <w:t>i</w:t>
+          <w:t>14</w:t>
         </w:r>
         <w:r>
           <w:rPr>
@@ -14279,6 +15865,92 @@
     </w:lvl>
   </w:abstractNum>
   <w:abstractNum w:abstractNumId="30">
+    <w:nsid w:val="7C76002A"/>
+    <w:multiLevelType w:val="hybridMultilevel"/>
+    <w:tmpl w:val="C2909C6E"/>
+    <w:lvl w:ilvl="0" w:tplc="4009000F">
+      <w:start w:val="1"/>
+      <w:numFmt w:val="decimal"/>
+      <w:lvlText w:val="%1."/>
+      <w:lvlJc w:val="left"/>
+      <w:pPr>
+        <w:ind w:left="720" w:hanging="360"/>
+      </w:pPr>
+    </w:lvl>
+    <w:lvl w:ilvl="1" w:tplc="40090019">
+      <w:start w:val="1"/>
+      <w:numFmt w:val="lowerLetter"/>
+      <w:lvlText w:val="%2."/>
+      <w:lvlJc w:val="left"/>
+      <w:pPr>
+        <w:ind w:left="1440" w:hanging="360"/>
+      </w:pPr>
+    </w:lvl>
+    <w:lvl w:ilvl="2" w:tplc="4009001B">
+      <w:start w:val="1"/>
+      <w:numFmt w:val="lowerRoman"/>
+      <w:lvlText w:val="%3."/>
+      <w:lvlJc w:val="right"/>
+      <w:pPr>
+        <w:ind w:left="2160" w:hanging="180"/>
+      </w:pPr>
+    </w:lvl>
+    <w:lvl w:ilvl="3" w:tplc="4009000F">
+      <w:start w:val="1"/>
+      <w:numFmt w:val="decimal"/>
+      <w:lvlText w:val="%4."/>
+      <w:lvlJc w:val="left"/>
+      <w:pPr>
+        <w:ind w:left="2880" w:hanging="360"/>
+      </w:pPr>
+    </w:lvl>
+    <w:lvl w:ilvl="4" w:tplc="40090019">
+      <w:start w:val="1"/>
+      <w:numFmt w:val="lowerLetter"/>
+      <w:lvlText w:val="%5."/>
+      <w:lvlJc w:val="left"/>
+      <w:pPr>
+        <w:ind w:left="3600" w:hanging="360"/>
+      </w:pPr>
+    </w:lvl>
+    <w:lvl w:ilvl="5" w:tplc="4009001B">
+      <w:start w:val="1"/>
+      <w:numFmt w:val="lowerRoman"/>
+      <w:lvlText w:val="%6."/>
+      <w:lvlJc w:val="right"/>
+      <w:pPr>
+        <w:ind w:left="4320" w:hanging="180"/>
+      </w:pPr>
+    </w:lvl>
+    <w:lvl w:ilvl="6" w:tplc="4009000F">
+      <w:start w:val="1"/>
+      <w:numFmt w:val="decimal"/>
+      <w:lvlText w:val="%7."/>
+      <w:lvlJc w:val="left"/>
+      <w:pPr>
+        <w:ind w:left="5040" w:hanging="360"/>
+      </w:pPr>
+    </w:lvl>
+    <w:lvl w:ilvl="7" w:tplc="40090019">
+      <w:start w:val="1"/>
+      <w:numFmt w:val="lowerLetter"/>
+      <w:lvlText w:val="%8."/>
+      <w:lvlJc w:val="left"/>
+      <w:pPr>
+        <w:ind w:left="5760" w:hanging="360"/>
+      </w:pPr>
+    </w:lvl>
+    <w:lvl w:ilvl="8" w:tplc="4009001B">
+      <w:start w:val="1"/>
+      <w:numFmt w:val="lowerRoman"/>
+      <w:lvlText w:val="%9."/>
+      <w:lvlJc w:val="right"/>
+      <w:pPr>
+        <w:ind w:left="6480" w:hanging="180"/>
+      </w:pPr>
+    </w:lvl>
+  </w:abstractNum>
+  <w:abstractNum w:abstractNumId="31">
     <w:nsid w:val="7EED11DA"/>
     <w:multiLevelType w:val="hybridMultilevel"/>
     <w:tmpl w:val="2BBAF8FC"/>
@@ -14596,7 +16268,7 @@
     <w:abstractNumId w:val="19"/>
   </w:num>
   <w:num w:numId="42">
-    <w:abstractNumId w:val="30"/>
+    <w:abstractNumId w:val="31"/>
   </w:num>
   <w:num w:numId="43">
     <w:abstractNumId w:val="22"/>
@@ -14606,6 +16278,9 @@
   </w:num>
   <w:num w:numId="45">
     <w:abstractNumId w:val="0"/>
+  </w:num>
+  <w:num w:numId="46">
+    <w:abstractNumId w:val="30"/>
   </w:num>
   <w:numIdMacAtCleanup w:val="12"/>
 </w:numbering>
@@ -15876,6 +17551,7 @@
     <w:basedOn w:val="TableNormal"/>
     <w:rsid w:val="00C60E92"/>
     <w:tblPr>
+      <w:tblInd w:w="0" w:type="dxa"/>
       <w:tblBorders>
         <w:top w:val="single" w:sz="6" w:space="0" w:color="000000"/>
         <w:left w:val="single" w:sz="6" w:space="0" w:color="000000"/>
@@ -15884,6 +17560,12 @@
         <w:insideH w:val="single" w:sz="6" w:space="0" w:color="000000"/>
         <w:insideV w:val="single" w:sz="6" w:space="0" w:color="000000"/>
       </w:tblBorders>
+      <w:tblCellMar>
+        <w:top w:w="0" w:type="dxa"/>
+        <w:left w:w="108" w:type="dxa"/>
+        <w:bottom w:w="0" w:type="dxa"/>
+        <w:right w:w="108" w:type="dxa"/>
+      </w:tblCellMar>
     </w:tblPr>
     <w:tcPr>
       <w:shd w:val="clear" w:color="auto" w:fill="auto"/>
@@ -15933,6 +17615,7 @@
       <w:sz w:val="28"/>
     </w:rPr>
     <w:tblPr>
+      <w:tblInd w:w="0" w:type="dxa"/>
       <w:tblBorders>
         <w:top w:val="single" w:sz="4" w:space="0" w:color="auto"/>
         <w:left w:val="single" w:sz="4" w:space="0" w:color="auto"/>
@@ -15941,6 +17624,12 @@
         <w:insideH w:val="single" w:sz="4" w:space="0" w:color="auto"/>
         <w:insideV w:val="single" w:sz="4" w:space="0" w:color="auto"/>
       </w:tblBorders>
+      <w:tblCellMar>
+        <w:top w:w="0" w:type="dxa"/>
+        <w:left w:w="108" w:type="dxa"/>
+        <w:bottom w:w="0" w:type="dxa"/>
+        <w:right w:w="108" w:type="dxa"/>
+      </w:tblCellMar>
     </w:tblPr>
   </w:style>
   <w:style w:type="paragraph" w:customStyle="1" w:styleId="NormalBold">
@@ -16210,12 +17899,19 @@
     <w:tblPr>
       <w:tblStyleRowBandSize w:val="1"/>
       <w:tblStyleColBandSize w:val="1"/>
+      <w:tblInd w:w="0" w:type="dxa"/>
       <w:tblBorders>
         <w:top w:val="single" w:sz="8" w:space="0" w:color="000000" w:themeColor="text1"/>
         <w:left w:val="single" w:sz="8" w:space="0" w:color="000000" w:themeColor="text1"/>
         <w:bottom w:val="single" w:sz="8" w:space="0" w:color="000000" w:themeColor="text1"/>
         <w:right w:val="single" w:sz="8" w:space="0" w:color="000000" w:themeColor="text1"/>
       </w:tblBorders>
+      <w:tblCellMar>
+        <w:top w:w="0" w:type="dxa"/>
+        <w:left w:w="108" w:type="dxa"/>
+        <w:bottom w:w="0" w:type="dxa"/>
+        <w:right w:w="108" w:type="dxa"/>
+      </w:tblCellMar>
     </w:tblPr>
     <w:tblStylePr w:type="firstRow">
       <w:pPr>
@@ -16290,6 +17986,7 @@
     <w:rsid w:val="00825BCA"/>
     <w:tblPr>
       <w:tblStyleColBandSize w:val="1"/>
+      <w:tblInd w:w="0" w:type="dxa"/>
       <w:tblBorders>
         <w:top w:val="single" w:sz="12" w:space="0" w:color="808080"/>
         <w:left w:val="single" w:sz="12" w:space="0" w:color="808080"/>
@@ -16297,6 +17994,12 @@
         <w:right w:val="single" w:sz="12" w:space="0" w:color="808080"/>
         <w:insideV w:val="single" w:sz="6" w:space="0" w:color="C0C0C0"/>
       </w:tblBorders>
+      <w:tblCellMar>
+        <w:top w:w="0" w:type="dxa"/>
+        <w:left w:w="108" w:type="dxa"/>
+        <w:bottom w:w="0" w:type="dxa"/>
+        <w:right w:w="108" w:type="dxa"/>
+      </w:tblCellMar>
     </w:tblPr>
     <w:tblStylePr w:type="firstRow">
       <w:rPr>
@@ -16374,6 +18077,7 @@
     <w:basedOn w:val="TableNormal"/>
     <w:rsid w:val="004271A0"/>
     <w:tblPr>
+      <w:tblInd w:w="0" w:type="dxa"/>
       <w:tblBorders>
         <w:top w:val="double" w:sz="6" w:space="0" w:color="000000"/>
         <w:left w:val="double" w:sz="6" w:space="0" w:color="000000"/>
@@ -16382,6 +18086,12 @@
         <w:insideH w:val="single" w:sz="6" w:space="0" w:color="000000"/>
         <w:insideV w:val="single" w:sz="6" w:space="0" w:color="000000"/>
       </w:tblBorders>
+      <w:tblCellMar>
+        <w:top w:w="0" w:type="dxa"/>
+        <w:left w:w="108" w:type="dxa"/>
+        <w:bottom w:w="0" w:type="dxa"/>
+        <w:right w:w="108" w:type="dxa"/>
+      </w:tblCellMar>
     </w:tblPr>
     <w:tcPr>
       <w:shd w:val="clear" w:color="auto" w:fill="auto"/>
@@ -16782,10 +18492,17 @@
     <w:tblPr>
       <w:tblStyleRowBandSize w:val="1"/>
       <w:tblStyleColBandSize w:val="1"/>
+      <w:tblInd w:w="0" w:type="dxa"/>
       <w:tblBorders>
         <w:top w:val="single" w:sz="8" w:space="0" w:color="4F81BD"/>
         <w:bottom w:val="single" w:sz="8" w:space="0" w:color="4F81BD"/>
       </w:tblBorders>
+      <w:tblCellMar>
+        <w:top w:w="0" w:type="dxa"/>
+        <w:left w:w="108" w:type="dxa"/>
+        <w:bottom w:w="0" w:type="dxa"/>
+        <w:right w:w="108" w:type="dxa"/>
+      </w:tblCellMar>
     </w:tblPr>
     <w:tblStylePr w:type="firstRow">
       <w:pPr>
@@ -16895,6 +18612,7 @@
     <w:tblPr>
       <w:tblStyleRowBandSize w:val="1"/>
       <w:tblStyleColBandSize w:val="1"/>
+      <w:tblInd w:w="0" w:type="dxa"/>
       <w:tblBorders>
         <w:top w:val="single" w:sz="8" w:space="0" w:color="7BA0CD"/>
         <w:left w:val="single" w:sz="8" w:space="0" w:color="7BA0CD"/>
@@ -16902,6 +18620,12 @@
         <w:right w:val="single" w:sz="8" w:space="0" w:color="7BA0CD"/>
         <w:insideH w:val="single" w:sz="8" w:space="0" w:color="7BA0CD"/>
       </w:tblBorders>
+      <w:tblCellMar>
+        <w:top w:w="0" w:type="dxa"/>
+        <w:left w:w="108" w:type="dxa"/>
+        <w:bottom w:w="0" w:type="dxa"/>
+        <w:right w:w="108" w:type="dxa"/>
+      </w:tblCellMar>
     </w:tblPr>
     <w:tblStylePr w:type="firstRow">
       <w:pPr>
@@ -16997,10 +18721,17 @@
     <w:tblPr>
       <w:tblStyleRowBandSize w:val="1"/>
       <w:tblStyleColBandSize w:val="1"/>
+      <w:tblInd w:w="0" w:type="dxa"/>
       <w:tblBorders>
         <w:top w:val="single" w:sz="8" w:space="0" w:color="4F81BD" w:themeColor="accent1"/>
         <w:bottom w:val="single" w:sz="8" w:space="0" w:color="4F81BD" w:themeColor="accent1"/>
       </w:tblBorders>
+      <w:tblCellMar>
+        <w:top w:w="0" w:type="dxa"/>
+        <w:left w:w="108" w:type="dxa"/>
+        <w:bottom w:w="0" w:type="dxa"/>
+        <w:right w:w="108" w:type="dxa"/>
+      </w:tblCellMar>
     </w:tblPr>
     <w:tblStylePr w:type="firstRow">
       <w:pPr>
@@ -17299,6 +19030,13 @@
     <w:rsid w:val="00F83864"/>
     <w:tblPr>
       <w:tblStyleColBandSize w:val="1"/>
+      <w:tblInd w:w="0" w:type="dxa"/>
+      <w:tblCellMar>
+        <w:top w:w="0" w:type="dxa"/>
+        <w:left w:w="108" w:type="dxa"/>
+        <w:bottom w:w="0" w:type="dxa"/>
+        <w:right w:w="108" w:type="dxa"/>
+      </w:tblCellMar>
     </w:tblPr>
     <w:tblStylePr w:type="firstRow">
       <w:rPr>
@@ -17567,6 +19305,7 @@
       <w:szCs w:val="22"/>
     </w:rPr>
     <w:tblPr>
+      <w:tblInd w:w="0" w:type="dxa"/>
       <w:tblBorders>
         <w:top w:val="single" w:sz="4" w:space="0" w:color="auto"/>
         <w:left w:val="single" w:sz="4" w:space="0" w:color="auto"/>
@@ -17575,6 +19314,12 @@
         <w:insideH w:val="single" w:sz="4" w:space="0" w:color="auto"/>
         <w:insideV w:val="single" w:sz="4" w:space="0" w:color="auto"/>
       </w:tblBorders>
+      <w:tblCellMar>
+        <w:top w:w="0" w:type="dxa"/>
+        <w:left w:w="108" w:type="dxa"/>
+        <w:bottom w:w="0" w:type="dxa"/>
+        <w:right w:w="108" w:type="dxa"/>
+      </w:tblCellMar>
     </w:tblPr>
   </w:style>
   <w:style w:type="table" w:customStyle="1" w:styleId="TableGrid1">
@@ -17589,6 +19334,7 @@
       <w:szCs w:val="22"/>
     </w:rPr>
     <w:tblPr>
+      <w:tblInd w:w="0" w:type="dxa"/>
       <w:tblBorders>
         <w:top w:val="single" w:sz="4" w:space="0" w:color="auto"/>
         <w:left w:val="single" w:sz="4" w:space="0" w:color="auto"/>
@@ -17597,6 +19343,12 @@
         <w:insideH w:val="single" w:sz="4" w:space="0" w:color="auto"/>
         <w:insideV w:val="single" w:sz="4" w:space="0" w:color="auto"/>
       </w:tblBorders>
+      <w:tblCellMar>
+        <w:top w:w="0" w:type="dxa"/>
+        <w:left w:w="108" w:type="dxa"/>
+        <w:bottom w:w="0" w:type="dxa"/>
+        <w:right w:w="108" w:type="dxa"/>
+      </w:tblCellMar>
     </w:tblPr>
   </w:style>
   <w:style w:type="table" w:customStyle="1" w:styleId="TableGrid21">
@@ -17611,6 +19363,7 @@
       <w:szCs w:val="22"/>
     </w:rPr>
     <w:tblPr>
+      <w:tblInd w:w="0" w:type="dxa"/>
       <w:tblBorders>
         <w:top w:val="single" w:sz="4" w:space="0" w:color="auto"/>
         <w:left w:val="single" w:sz="4" w:space="0" w:color="auto"/>
@@ -17619,6 +19372,12 @@
         <w:insideH w:val="single" w:sz="4" w:space="0" w:color="auto"/>
         <w:insideV w:val="single" w:sz="4" w:space="0" w:color="auto"/>
       </w:tblBorders>
+      <w:tblCellMar>
+        <w:top w:w="0" w:type="dxa"/>
+        <w:left w:w="108" w:type="dxa"/>
+        <w:bottom w:w="0" w:type="dxa"/>
+        <w:right w:w="108" w:type="dxa"/>
+      </w:tblCellMar>
     </w:tblPr>
   </w:style>
   <w:style w:type="table" w:customStyle="1" w:styleId="TableGrid11">
@@ -17633,6 +19392,7 @@
       <w:szCs w:val="22"/>
     </w:rPr>
     <w:tblPr>
+      <w:tblInd w:w="0" w:type="dxa"/>
       <w:tblBorders>
         <w:top w:val="single" w:sz="4" w:space="0" w:color="auto"/>
         <w:left w:val="single" w:sz="4" w:space="0" w:color="auto"/>
@@ -17641,6 +19401,12 @@
         <w:insideH w:val="single" w:sz="4" w:space="0" w:color="auto"/>
         <w:insideV w:val="single" w:sz="4" w:space="0" w:color="auto"/>
       </w:tblBorders>
+      <w:tblCellMar>
+        <w:top w:w="0" w:type="dxa"/>
+        <w:left w:w="108" w:type="dxa"/>
+        <w:bottom w:w="0" w:type="dxa"/>
+        <w:right w:w="108" w:type="dxa"/>
+      </w:tblCellMar>
     </w:tblPr>
   </w:style>
   <w:style w:type="table" w:customStyle="1" w:styleId="TableGrid7">
@@ -17655,6 +19421,7 @@
       <w:szCs w:val="22"/>
     </w:rPr>
     <w:tblPr>
+      <w:tblInd w:w="0" w:type="dxa"/>
       <w:tblBorders>
         <w:top w:val="single" w:sz="4" w:space="0" w:color="auto"/>
         <w:left w:val="single" w:sz="4" w:space="0" w:color="auto"/>
@@ -17663,6 +19430,12 @@
         <w:insideH w:val="single" w:sz="4" w:space="0" w:color="auto"/>
         <w:insideV w:val="single" w:sz="4" w:space="0" w:color="auto"/>
       </w:tblBorders>
+      <w:tblCellMar>
+        <w:top w:w="0" w:type="dxa"/>
+        <w:left w:w="108" w:type="dxa"/>
+        <w:bottom w:w="0" w:type="dxa"/>
+        <w:right w:w="108" w:type="dxa"/>
+      </w:tblCellMar>
     </w:tblPr>
   </w:style>
   <w:style w:type="table" w:customStyle="1" w:styleId="TableGrid9">
@@ -17677,6 +19450,7 @@
       <w:szCs w:val="22"/>
     </w:rPr>
     <w:tblPr>
+      <w:tblInd w:w="0" w:type="dxa"/>
       <w:tblBorders>
         <w:top w:val="single" w:sz="4" w:space="0" w:color="auto"/>
         <w:left w:val="single" w:sz="4" w:space="0" w:color="auto"/>
@@ -17685,6 +19459,12 @@
         <w:insideH w:val="single" w:sz="4" w:space="0" w:color="auto"/>
         <w:insideV w:val="single" w:sz="4" w:space="0" w:color="auto"/>
       </w:tblBorders>
+      <w:tblCellMar>
+        <w:top w:w="0" w:type="dxa"/>
+        <w:left w:w="108" w:type="dxa"/>
+        <w:bottom w:w="0" w:type="dxa"/>
+        <w:right w:w="108" w:type="dxa"/>
+      </w:tblCellMar>
     </w:tblPr>
   </w:style>
   <w:style w:type="table" w:customStyle="1" w:styleId="TableGrid8">
@@ -17699,6 +19479,7 @@
       <w:szCs w:val="22"/>
     </w:rPr>
     <w:tblPr>
+      <w:tblInd w:w="0" w:type="dxa"/>
       <w:tblBorders>
         <w:top w:val="single" w:sz="4" w:space="0" w:color="auto"/>
         <w:left w:val="single" w:sz="4" w:space="0" w:color="auto"/>
@@ -17707,6 +19488,12 @@
         <w:insideH w:val="single" w:sz="4" w:space="0" w:color="auto"/>
         <w:insideV w:val="single" w:sz="4" w:space="0" w:color="auto"/>
       </w:tblBorders>
+      <w:tblCellMar>
+        <w:top w:w="0" w:type="dxa"/>
+        <w:left w:w="108" w:type="dxa"/>
+        <w:bottom w:w="0" w:type="dxa"/>
+        <w:right w:w="108" w:type="dxa"/>
+      </w:tblCellMar>
     </w:tblPr>
   </w:style>
   <w:style w:type="table" w:customStyle="1" w:styleId="TableGrid2">
@@ -17721,6 +19508,7 @@
       <w:szCs w:val="22"/>
     </w:rPr>
     <w:tblPr>
+      <w:tblInd w:w="0" w:type="dxa"/>
       <w:tblBorders>
         <w:top w:val="single" w:sz="4" w:space="0" w:color="auto"/>
         <w:left w:val="single" w:sz="4" w:space="0" w:color="auto"/>
@@ -17729,6 +19517,12 @@
         <w:insideH w:val="single" w:sz="4" w:space="0" w:color="auto"/>
         <w:insideV w:val="single" w:sz="4" w:space="0" w:color="auto"/>
       </w:tblBorders>
+      <w:tblCellMar>
+        <w:top w:w="0" w:type="dxa"/>
+        <w:left w:w="108" w:type="dxa"/>
+        <w:bottom w:w="0" w:type="dxa"/>
+        <w:right w:w="108" w:type="dxa"/>
+      </w:tblCellMar>
     </w:tblPr>
   </w:style>
   <w:style w:type="table" w:customStyle="1" w:styleId="TableGrid19">
@@ -17742,6 +19536,7 @@
       <w:szCs w:val="22"/>
     </w:rPr>
     <w:tblPr>
+      <w:tblInd w:w="0" w:type="dxa"/>
       <w:tblBorders>
         <w:top w:val="single" w:sz="4" w:space="0" w:color="auto"/>
         <w:left w:val="single" w:sz="4" w:space="0" w:color="auto"/>
@@ -17750,6 +19545,12 @@
         <w:insideH w:val="single" w:sz="4" w:space="0" w:color="auto"/>
         <w:insideV w:val="single" w:sz="4" w:space="0" w:color="auto"/>
       </w:tblBorders>
+      <w:tblCellMar>
+        <w:top w:w="0" w:type="dxa"/>
+        <w:left w:w="108" w:type="dxa"/>
+        <w:bottom w:w="0" w:type="dxa"/>
+        <w:right w:w="108" w:type="dxa"/>
+      </w:tblCellMar>
     </w:tblPr>
   </w:style>
   <w:style w:type="table" w:customStyle="1" w:styleId="TableGrid18">
@@ -17763,6 +19564,7 @@
       <w:szCs w:val="22"/>
     </w:rPr>
     <w:tblPr>
+      <w:tblInd w:w="0" w:type="dxa"/>
       <w:tblBorders>
         <w:top w:val="single" w:sz="4" w:space="0" w:color="auto"/>
         <w:left w:val="single" w:sz="4" w:space="0" w:color="auto"/>
@@ -17771,6 +19573,12 @@
         <w:insideH w:val="single" w:sz="4" w:space="0" w:color="auto"/>
         <w:insideV w:val="single" w:sz="4" w:space="0" w:color="auto"/>
       </w:tblBorders>
+      <w:tblCellMar>
+        <w:top w:w="0" w:type="dxa"/>
+        <w:left w:w="108" w:type="dxa"/>
+        <w:bottom w:w="0" w:type="dxa"/>
+        <w:right w:w="108" w:type="dxa"/>
+      </w:tblCellMar>
     </w:tblPr>
   </w:style>
   <w:style w:type="table" w:customStyle="1" w:styleId="TableGrid17">
@@ -17784,6 +19592,7 @@
       <w:szCs w:val="22"/>
     </w:rPr>
     <w:tblPr>
+      <w:tblInd w:w="0" w:type="dxa"/>
       <w:tblBorders>
         <w:top w:val="single" w:sz="4" w:space="0" w:color="auto"/>
         <w:left w:val="single" w:sz="4" w:space="0" w:color="auto"/>
@@ -17792,6 +19601,12 @@
         <w:insideH w:val="single" w:sz="4" w:space="0" w:color="auto"/>
         <w:insideV w:val="single" w:sz="4" w:space="0" w:color="auto"/>
       </w:tblBorders>
+      <w:tblCellMar>
+        <w:top w:w="0" w:type="dxa"/>
+        <w:left w:w="108" w:type="dxa"/>
+        <w:bottom w:w="0" w:type="dxa"/>
+        <w:right w:w="108" w:type="dxa"/>
+      </w:tblCellMar>
     </w:tblPr>
   </w:style>
   <w:style w:type="table" w:customStyle="1" w:styleId="TableGrid13">
@@ -17806,6 +19621,7 @@
       <w:szCs w:val="22"/>
     </w:rPr>
     <w:tblPr>
+      <w:tblInd w:w="0" w:type="dxa"/>
       <w:tblBorders>
         <w:top w:val="single" w:sz="4" w:space="0" w:color="auto"/>
         <w:left w:val="single" w:sz="4" w:space="0" w:color="auto"/>
@@ -17814,6 +19630,12 @@
         <w:insideH w:val="single" w:sz="4" w:space="0" w:color="auto"/>
         <w:insideV w:val="single" w:sz="4" w:space="0" w:color="auto"/>
       </w:tblBorders>
+      <w:tblCellMar>
+        <w:top w:w="0" w:type="dxa"/>
+        <w:left w:w="108" w:type="dxa"/>
+        <w:bottom w:w="0" w:type="dxa"/>
+        <w:right w:w="108" w:type="dxa"/>
+      </w:tblCellMar>
     </w:tblPr>
   </w:style>
   <w:style w:type="paragraph" w:styleId="DocumentMap">
@@ -18440,6 +20262,7 @@
       <w:rFonts w:ascii="Arial" w:hAnsi="Arial"/>
     </w:rPr>
     <w:tblPr>
+      <w:tblInd w:w="0" w:type="dxa"/>
       <w:tblBorders>
         <w:top w:val="single" w:sz="4" w:space="0" w:color="auto"/>
         <w:left w:val="single" w:sz="4" w:space="0" w:color="auto"/>
@@ -18448,6 +20271,12 @@
         <w:insideH w:val="single" w:sz="4" w:space="0" w:color="auto"/>
         <w:insideV w:val="single" w:sz="4" w:space="0" w:color="auto"/>
       </w:tblBorders>
+      <w:tblCellMar>
+        <w:top w:w="0" w:type="dxa"/>
+        <w:left w:w="108" w:type="dxa"/>
+        <w:bottom w:w="0" w:type="dxa"/>
+        <w:right w:w="108" w:type="dxa"/>
+      </w:tblCellMar>
     </w:tblPr>
   </w:style>
   <w:style w:type="table" w:customStyle="1" w:styleId="APSTableFormat">
@@ -18455,7 +20284,23 @@
     <w:basedOn w:val="APSTables"/>
     <w:uiPriority w:val="99"/>
     <w:rsid w:val="00C82022"/>
-    <w:tblPr/>
+    <w:tblPr>
+      <w:tblInd w:w="0" w:type="dxa"/>
+      <w:tblBorders>
+        <w:top w:val="single" w:sz="4" w:space="0" w:color="auto"/>
+        <w:left w:val="single" w:sz="4" w:space="0" w:color="auto"/>
+        <w:bottom w:val="single" w:sz="4" w:space="0" w:color="auto"/>
+        <w:right w:val="single" w:sz="4" w:space="0" w:color="auto"/>
+        <w:insideH w:val="single" w:sz="4" w:space="0" w:color="auto"/>
+        <w:insideV w:val="single" w:sz="4" w:space="0" w:color="auto"/>
+      </w:tblBorders>
+      <w:tblCellMar>
+        <w:top w:w="0" w:type="dxa"/>
+        <w:left w:w="108" w:type="dxa"/>
+        <w:bottom w:w="0" w:type="dxa"/>
+        <w:right w:w="108" w:type="dxa"/>
+      </w:tblCellMar>
+    </w:tblPr>
     <w:tblStylePr w:type="firstRow">
       <w:rPr>
         <w:rFonts w:ascii="Arial" w:hAnsi="Arial"/>
@@ -19752,6 +21597,7 @@
     <w:basedOn w:val="TableNormal"/>
     <w:rsid w:val="00C60E92"/>
     <w:tblPr>
+      <w:tblInd w:w="0" w:type="dxa"/>
       <w:tblBorders>
         <w:top w:val="single" w:sz="6" w:space="0" w:color="000000"/>
         <w:left w:val="single" w:sz="6" w:space="0" w:color="000000"/>
@@ -19760,6 +21606,12 @@
         <w:insideH w:val="single" w:sz="6" w:space="0" w:color="000000"/>
         <w:insideV w:val="single" w:sz="6" w:space="0" w:color="000000"/>
       </w:tblBorders>
+      <w:tblCellMar>
+        <w:top w:w="0" w:type="dxa"/>
+        <w:left w:w="108" w:type="dxa"/>
+        <w:bottom w:w="0" w:type="dxa"/>
+        <w:right w:w="108" w:type="dxa"/>
+      </w:tblCellMar>
     </w:tblPr>
     <w:tcPr>
       <w:shd w:val="clear" w:color="auto" w:fill="auto"/>
@@ -19809,6 +21661,7 @@
       <w:sz w:val="28"/>
     </w:rPr>
     <w:tblPr>
+      <w:tblInd w:w="0" w:type="dxa"/>
       <w:tblBorders>
         <w:top w:val="single" w:sz="4" w:space="0" w:color="auto"/>
         <w:left w:val="single" w:sz="4" w:space="0" w:color="auto"/>
@@ -19817,6 +21670,12 @@
         <w:insideH w:val="single" w:sz="4" w:space="0" w:color="auto"/>
         <w:insideV w:val="single" w:sz="4" w:space="0" w:color="auto"/>
       </w:tblBorders>
+      <w:tblCellMar>
+        <w:top w:w="0" w:type="dxa"/>
+        <w:left w:w="108" w:type="dxa"/>
+        <w:bottom w:w="0" w:type="dxa"/>
+        <w:right w:w="108" w:type="dxa"/>
+      </w:tblCellMar>
     </w:tblPr>
   </w:style>
   <w:style w:type="paragraph" w:customStyle="1" w:styleId="NormalBold">
@@ -20086,12 +21945,19 @@
     <w:tblPr>
       <w:tblStyleRowBandSize w:val="1"/>
       <w:tblStyleColBandSize w:val="1"/>
+      <w:tblInd w:w="0" w:type="dxa"/>
       <w:tblBorders>
         <w:top w:val="single" w:sz="8" w:space="0" w:color="000000" w:themeColor="text1"/>
         <w:left w:val="single" w:sz="8" w:space="0" w:color="000000" w:themeColor="text1"/>
         <w:bottom w:val="single" w:sz="8" w:space="0" w:color="000000" w:themeColor="text1"/>
         <w:right w:val="single" w:sz="8" w:space="0" w:color="000000" w:themeColor="text1"/>
       </w:tblBorders>
+      <w:tblCellMar>
+        <w:top w:w="0" w:type="dxa"/>
+        <w:left w:w="108" w:type="dxa"/>
+        <w:bottom w:w="0" w:type="dxa"/>
+        <w:right w:w="108" w:type="dxa"/>
+      </w:tblCellMar>
     </w:tblPr>
     <w:tblStylePr w:type="firstRow">
       <w:pPr>
@@ -20166,6 +22032,7 @@
     <w:rsid w:val="00825BCA"/>
     <w:tblPr>
       <w:tblStyleColBandSize w:val="1"/>
+      <w:tblInd w:w="0" w:type="dxa"/>
       <w:tblBorders>
         <w:top w:val="single" w:sz="12" w:space="0" w:color="808080"/>
         <w:left w:val="single" w:sz="12" w:space="0" w:color="808080"/>
@@ -20173,6 +22040,12 @@
         <w:right w:val="single" w:sz="12" w:space="0" w:color="808080"/>
         <w:insideV w:val="single" w:sz="6" w:space="0" w:color="C0C0C0"/>
       </w:tblBorders>
+      <w:tblCellMar>
+        <w:top w:w="0" w:type="dxa"/>
+        <w:left w:w="108" w:type="dxa"/>
+        <w:bottom w:w="0" w:type="dxa"/>
+        <w:right w:w="108" w:type="dxa"/>
+      </w:tblCellMar>
     </w:tblPr>
     <w:tblStylePr w:type="firstRow">
       <w:rPr>
@@ -20250,6 +22123,7 @@
     <w:basedOn w:val="TableNormal"/>
     <w:rsid w:val="004271A0"/>
     <w:tblPr>
+      <w:tblInd w:w="0" w:type="dxa"/>
       <w:tblBorders>
         <w:top w:val="double" w:sz="6" w:space="0" w:color="000000"/>
         <w:left w:val="double" w:sz="6" w:space="0" w:color="000000"/>
@@ -20258,6 +22132,12 @@
         <w:insideH w:val="single" w:sz="6" w:space="0" w:color="000000"/>
         <w:insideV w:val="single" w:sz="6" w:space="0" w:color="000000"/>
       </w:tblBorders>
+      <w:tblCellMar>
+        <w:top w:w="0" w:type="dxa"/>
+        <w:left w:w="108" w:type="dxa"/>
+        <w:bottom w:w="0" w:type="dxa"/>
+        <w:right w:w="108" w:type="dxa"/>
+      </w:tblCellMar>
     </w:tblPr>
     <w:tcPr>
       <w:shd w:val="clear" w:color="auto" w:fill="auto"/>
@@ -20658,10 +22538,17 @@
     <w:tblPr>
       <w:tblStyleRowBandSize w:val="1"/>
       <w:tblStyleColBandSize w:val="1"/>
+      <w:tblInd w:w="0" w:type="dxa"/>
       <w:tblBorders>
         <w:top w:val="single" w:sz="8" w:space="0" w:color="4F81BD"/>
         <w:bottom w:val="single" w:sz="8" w:space="0" w:color="4F81BD"/>
       </w:tblBorders>
+      <w:tblCellMar>
+        <w:top w:w="0" w:type="dxa"/>
+        <w:left w:w="108" w:type="dxa"/>
+        <w:bottom w:w="0" w:type="dxa"/>
+        <w:right w:w="108" w:type="dxa"/>
+      </w:tblCellMar>
     </w:tblPr>
     <w:tblStylePr w:type="firstRow">
       <w:pPr>
@@ -20771,6 +22658,7 @@
     <w:tblPr>
       <w:tblStyleRowBandSize w:val="1"/>
       <w:tblStyleColBandSize w:val="1"/>
+      <w:tblInd w:w="0" w:type="dxa"/>
       <w:tblBorders>
         <w:top w:val="single" w:sz="8" w:space="0" w:color="7BA0CD"/>
         <w:left w:val="single" w:sz="8" w:space="0" w:color="7BA0CD"/>
@@ -20778,6 +22666,12 @@
         <w:right w:val="single" w:sz="8" w:space="0" w:color="7BA0CD"/>
         <w:insideH w:val="single" w:sz="8" w:space="0" w:color="7BA0CD"/>
       </w:tblBorders>
+      <w:tblCellMar>
+        <w:top w:w="0" w:type="dxa"/>
+        <w:left w:w="108" w:type="dxa"/>
+        <w:bottom w:w="0" w:type="dxa"/>
+        <w:right w:w="108" w:type="dxa"/>
+      </w:tblCellMar>
     </w:tblPr>
     <w:tblStylePr w:type="firstRow">
       <w:pPr>
@@ -20873,10 +22767,17 @@
     <w:tblPr>
       <w:tblStyleRowBandSize w:val="1"/>
       <w:tblStyleColBandSize w:val="1"/>
+      <w:tblInd w:w="0" w:type="dxa"/>
       <w:tblBorders>
         <w:top w:val="single" w:sz="8" w:space="0" w:color="4F81BD" w:themeColor="accent1"/>
         <w:bottom w:val="single" w:sz="8" w:space="0" w:color="4F81BD" w:themeColor="accent1"/>
       </w:tblBorders>
+      <w:tblCellMar>
+        <w:top w:w="0" w:type="dxa"/>
+        <w:left w:w="108" w:type="dxa"/>
+        <w:bottom w:w="0" w:type="dxa"/>
+        <w:right w:w="108" w:type="dxa"/>
+      </w:tblCellMar>
     </w:tblPr>
     <w:tblStylePr w:type="firstRow">
       <w:pPr>
@@ -21175,6 +23076,13 @@
     <w:rsid w:val="00F83864"/>
     <w:tblPr>
       <w:tblStyleColBandSize w:val="1"/>
+      <w:tblInd w:w="0" w:type="dxa"/>
+      <w:tblCellMar>
+        <w:top w:w="0" w:type="dxa"/>
+        <w:left w:w="108" w:type="dxa"/>
+        <w:bottom w:w="0" w:type="dxa"/>
+        <w:right w:w="108" w:type="dxa"/>
+      </w:tblCellMar>
     </w:tblPr>
     <w:tblStylePr w:type="firstRow">
       <w:rPr>
@@ -21443,6 +23351,7 @@
       <w:szCs w:val="22"/>
     </w:rPr>
     <w:tblPr>
+      <w:tblInd w:w="0" w:type="dxa"/>
       <w:tblBorders>
         <w:top w:val="single" w:sz="4" w:space="0" w:color="auto"/>
         <w:left w:val="single" w:sz="4" w:space="0" w:color="auto"/>
@@ -21451,6 +23360,12 @@
         <w:insideH w:val="single" w:sz="4" w:space="0" w:color="auto"/>
         <w:insideV w:val="single" w:sz="4" w:space="0" w:color="auto"/>
       </w:tblBorders>
+      <w:tblCellMar>
+        <w:top w:w="0" w:type="dxa"/>
+        <w:left w:w="108" w:type="dxa"/>
+        <w:bottom w:w="0" w:type="dxa"/>
+        <w:right w:w="108" w:type="dxa"/>
+      </w:tblCellMar>
     </w:tblPr>
   </w:style>
   <w:style w:type="table" w:customStyle="1" w:styleId="TableGrid1">
@@ -21465,6 +23380,7 @@
       <w:szCs w:val="22"/>
     </w:rPr>
     <w:tblPr>
+      <w:tblInd w:w="0" w:type="dxa"/>
       <w:tblBorders>
         <w:top w:val="single" w:sz="4" w:space="0" w:color="auto"/>
         <w:left w:val="single" w:sz="4" w:space="0" w:color="auto"/>
@@ -21473,6 +23389,12 @@
         <w:insideH w:val="single" w:sz="4" w:space="0" w:color="auto"/>
         <w:insideV w:val="single" w:sz="4" w:space="0" w:color="auto"/>
       </w:tblBorders>
+      <w:tblCellMar>
+        <w:top w:w="0" w:type="dxa"/>
+        <w:left w:w="108" w:type="dxa"/>
+        <w:bottom w:w="0" w:type="dxa"/>
+        <w:right w:w="108" w:type="dxa"/>
+      </w:tblCellMar>
     </w:tblPr>
   </w:style>
   <w:style w:type="table" w:customStyle="1" w:styleId="TableGrid21">
@@ -21487,6 +23409,7 @@
       <w:szCs w:val="22"/>
     </w:rPr>
     <w:tblPr>
+      <w:tblInd w:w="0" w:type="dxa"/>
       <w:tblBorders>
         <w:top w:val="single" w:sz="4" w:space="0" w:color="auto"/>
         <w:left w:val="single" w:sz="4" w:space="0" w:color="auto"/>
@@ -21495,6 +23418,12 @@
         <w:insideH w:val="single" w:sz="4" w:space="0" w:color="auto"/>
         <w:insideV w:val="single" w:sz="4" w:space="0" w:color="auto"/>
       </w:tblBorders>
+      <w:tblCellMar>
+        <w:top w:w="0" w:type="dxa"/>
+        <w:left w:w="108" w:type="dxa"/>
+        <w:bottom w:w="0" w:type="dxa"/>
+        <w:right w:w="108" w:type="dxa"/>
+      </w:tblCellMar>
     </w:tblPr>
   </w:style>
   <w:style w:type="table" w:customStyle="1" w:styleId="TableGrid11">
@@ -21509,6 +23438,7 @@
       <w:szCs w:val="22"/>
     </w:rPr>
     <w:tblPr>
+      <w:tblInd w:w="0" w:type="dxa"/>
       <w:tblBorders>
         <w:top w:val="single" w:sz="4" w:space="0" w:color="auto"/>
         <w:left w:val="single" w:sz="4" w:space="0" w:color="auto"/>
@@ -21517,6 +23447,12 @@
         <w:insideH w:val="single" w:sz="4" w:space="0" w:color="auto"/>
         <w:insideV w:val="single" w:sz="4" w:space="0" w:color="auto"/>
       </w:tblBorders>
+      <w:tblCellMar>
+        <w:top w:w="0" w:type="dxa"/>
+        <w:left w:w="108" w:type="dxa"/>
+        <w:bottom w:w="0" w:type="dxa"/>
+        <w:right w:w="108" w:type="dxa"/>
+      </w:tblCellMar>
     </w:tblPr>
   </w:style>
   <w:style w:type="table" w:customStyle="1" w:styleId="TableGrid7">
@@ -21531,6 +23467,7 @@
       <w:szCs w:val="22"/>
     </w:rPr>
     <w:tblPr>
+      <w:tblInd w:w="0" w:type="dxa"/>
       <w:tblBorders>
         <w:top w:val="single" w:sz="4" w:space="0" w:color="auto"/>
         <w:left w:val="single" w:sz="4" w:space="0" w:color="auto"/>
@@ -21539,6 +23476,12 @@
         <w:insideH w:val="single" w:sz="4" w:space="0" w:color="auto"/>
         <w:insideV w:val="single" w:sz="4" w:space="0" w:color="auto"/>
       </w:tblBorders>
+      <w:tblCellMar>
+        <w:top w:w="0" w:type="dxa"/>
+        <w:left w:w="108" w:type="dxa"/>
+        <w:bottom w:w="0" w:type="dxa"/>
+        <w:right w:w="108" w:type="dxa"/>
+      </w:tblCellMar>
     </w:tblPr>
   </w:style>
   <w:style w:type="table" w:customStyle="1" w:styleId="TableGrid9">
@@ -21553,6 +23496,7 @@
       <w:szCs w:val="22"/>
     </w:rPr>
     <w:tblPr>
+      <w:tblInd w:w="0" w:type="dxa"/>
       <w:tblBorders>
         <w:top w:val="single" w:sz="4" w:space="0" w:color="auto"/>
         <w:left w:val="single" w:sz="4" w:space="0" w:color="auto"/>
@@ -21561,6 +23505,12 @@
         <w:insideH w:val="single" w:sz="4" w:space="0" w:color="auto"/>
         <w:insideV w:val="single" w:sz="4" w:space="0" w:color="auto"/>
       </w:tblBorders>
+      <w:tblCellMar>
+        <w:top w:w="0" w:type="dxa"/>
+        <w:left w:w="108" w:type="dxa"/>
+        <w:bottom w:w="0" w:type="dxa"/>
+        <w:right w:w="108" w:type="dxa"/>
+      </w:tblCellMar>
     </w:tblPr>
   </w:style>
   <w:style w:type="table" w:customStyle="1" w:styleId="TableGrid8">
@@ -21575,6 +23525,7 @@
       <w:szCs w:val="22"/>
     </w:rPr>
     <w:tblPr>
+      <w:tblInd w:w="0" w:type="dxa"/>
       <w:tblBorders>
         <w:top w:val="single" w:sz="4" w:space="0" w:color="auto"/>
         <w:left w:val="single" w:sz="4" w:space="0" w:color="auto"/>
@@ -21583,6 +23534,12 @@
         <w:insideH w:val="single" w:sz="4" w:space="0" w:color="auto"/>
         <w:insideV w:val="single" w:sz="4" w:space="0" w:color="auto"/>
       </w:tblBorders>
+      <w:tblCellMar>
+        <w:top w:w="0" w:type="dxa"/>
+        <w:left w:w="108" w:type="dxa"/>
+        <w:bottom w:w="0" w:type="dxa"/>
+        <w:right w:w="108" w:type="dxa"/>
+      </w:tblCellMar>
     </w:tblPr>
   </w:style>
   <w:style w:type="table" w:customStyle="1" w:styleId="TableGrid2">
@@ -21597,6 +23554,7 @@
       <w:szCs w:val="22"/>
     </w:rPr>
     <w:tblPr>
+      <w:tblInd w:w="0" w:type="dxa"/>
       <w:tblBorders>
         <w:top w:val="single" w:sz="4" w:space="0" w:color="auto"/>
         <w:left w:val="single" w:sz="4" w:space="0" w:color="auto"/>
@@ -21605,6 +23563,12 @@
         <w:insideH w:val="single" w:sz="4" w:space="0" w:color="auto"/>
         <w:insideV w:val="single" w:sz="4" w:space="0" w:color="auto"/>
       </w:tblBorders>
+      <w:tblCellMar>
+        <w:top w:w="0" w:type="dxa"/>
+        <w:left w:w="108" w:type="dxa"/>
+        <w:bottom w:w="0" w:type="dxa"/>
+        <w:right w:w="108" w:type="dxa"/>
+      </w:tblCellMar>
     </w:tblPr>
   </w:style>
   <w:style w:type="table" w:customStyle="1" w:styleId="TableGrid19">
@@ -21618,6 +23582,7 @@
       <w:szCs w:val="22"/>
     </w:rPr>
     <w:tblPr>
+      <w:tblInd w:w="0" w:type="dxa"/>
       <w:tblBorders>
         <w:top w:val="single" w:sz="4" w:space="0" w:color="auto"/>
         <w:left w:val="single" w:sz="4" w:space="0" w:color="auto"/>
@@ -21626,6 +23591,12 @@
         <w:insideH w:val="single" w:sz="4" w:space="0" w:color="auto"/>
         <w:insideV w:val="single" w:sz="4" w:space="0" w:color="auto"/>
       </w:tblBorders>
+      <w:tblCellMar>
+        <w:top w:w="0" w:type="dxa"/>
+        <w:left w:w="108" w:type="dxa"/>
+        <w:bottom w:w="0" w:type="dxa"/>
+        <w:right w:w="108" w:type="dxa"/>
+      </w:tblCellMar>
     </w:tblPr>
   </w:style>
   <w:style w:type="table" w:customStyle="1" w:styleId="TableGrid18">
@@ -21639,6 +23610,7 @@
       <w:szCs w:val="22"/>
     </w:rPr>
     <w:tblPr>
+      <w:tblInd w:w="0" w:type="dxa"/>
       <w:tblBorders>
         <w:top w:val="single" w:sz="4" w:space="0" w:color="auto"/>
         <w:left w:val="single" w:sz="4" w:space="0" w:color="auto"/>
@@ -21647,6 +23619,12 @@
         <w:insideH w:val="single" w:sz="4" w:space="0" w:color="auto"/>
         <w:insideV w:val="single" w:sz="4" w:space="0" w:color="auto"/>
       </w:tblBorders>
+      <w:tblCellMar>
+        <w:top w:w="0" w:type="dxa"/>
+        <w:left w:w="108" w:type="dxa"/>
+        <w:bottom w:w="0" w:type="dxa"/>
+        <w:right w:w="108" w:type="dxa"/>
+      </w:tblCellMar>
     </w:tblPr>
   </w:style>
   <w:style w:type="table" w:customStyle="1" w:styleId="TableGrid17">
@@ -21660,6 +23638,7 @@
       <w:szCs w:val="22"/>
     </w:rPr>
     <w:tblPr>
+      <w:tblInd w:w="0" w:type="dxa"/>
       <w:tblBorders>
         <w:top w:val="single" w:sz="4" w:space="0" w:color="auto"/>
         <w:left w:val="single" w:sz="4" w:space="0" w:color="auto"/>
@@ -21668,6 +23647,12 @@
         <w:insideH w:val="single" w:sz="4" w:space="0" w:color="auto"/>
         <w:insideV w:val="single" w:sz="4" w:space="0" w:color="auto"/>
       </w:tblBorders>
+      <w:tblCellMar>
+        <w:top w:w="0" w:type="dxa"/>
+        <w:left w:w="108" w:type="dxa"/>
+        <w:bottom w:w="0" w:type="dxa"/>
+        <w:right w:w="108" w:type="dxa"/>
+      </w:tblCellMar>
     </w:tblPr>
   </w:style>
   <w:style w:type="table" w:customStyle="1" w:styleId="TableGrid13">
@@ -21682,6 +23667,7 @@
       <w:szCs w:val="22"/>
     </w:rPr>
     <w:tblPr>
+      <w:tblInd w:w="0" w:type="dxa"/>
       <w:tblBorders>
         <w:top w:val="single" w:sz="4" w:space="0" w:color="auto"/>
         <w:left w:val="single" w:sz="4" w:space="0" w:color="auto"/>
@@ -21690,6 +23676,12 @@
         <w:insideH w:val="single" w:sz="4" w:space="0" w:color="auto"/>
         <w:insideV w:val="single" w:sz="4" w:space="0" w:color="auto"/>
       </w:tblBorders>
+      <w:tblCellMar>
+        <w:top w:w="0" w:type="dxa"/>
+        <w:left w:w="108" w:type="dxa"/>
+        <w:bottom w:w="0" w:type="dxa"/>
+        <w:right w:w="108" w:type="dxa"/>
+      </w:tblCellMar>
     </w:tblPr>
   </w:style>
   <w:style w:type="paragraph" w:styleId="DocumentMap">
@@ -22316,6 +24308,7 @@
       <w:rFonts w:ascii="Arial" w:hAnsi="Arial"/>
     </w:rPr>
     <w:tblPr>
+      <w:tblInd w:w="0" w:type="dxa"/>
       <w:tblBorders>
         <w:top w:val="single" w:sz="4" w:space="0" w:color="auto"/>
         <w:left w:val="single" w:sz="4" w:space="0" w:color="auto"/>
@@ -22324,6 +24317,12 @@
         <w:insideH w:val="single" w:sz="4" w:space="0" w:color="auto"/>
         <w:insideV w:val="single" w:sz="4" w:space="0" w:color="auto"/>
       </w:tblBorders>
+      <w:tblCellMar>
+        <w:top w:w="0" w:type="dxa"/>
+        <w:left w:w="108" w:type="dxa"/>
+        <w:bottom w:w="0" w:type="dxa"/>
+        <w:right w:w="108" w:type="dxa"/>
+      </w:tblCellMar>
     </w:tblPr>
   </w:style>
   <w:style w:type="table" w:customStyle="1" w:styleId="APSTableFormat">
@@ -22331,7 +24330,23 @@
     <w:basedOn w:val="APSTables"/>
     <w:uiPriority w:val="99"/>
     <w:rsid w:val="00C82022"/>
-    <w:tblPr/>
+    <w:tblPr>
+      <w:tblInd w:w="0" w:type="dxa"/>
+      <w:tblBorders>
+        <w:top w:val="single" w:sz="4" w:space="0" w:color="auto"/>
+        <w:left w:val="single" w:sz="4" w:space="0" w:color="auto"/>
+        <w:bottom w:val="single" w:sz="4" w:space="0" w:color="auto"/>
+        <w:right w:val="single" w:sz="4" w:space="0" w:color="auto"/>
+        <w:insideH w:val="single" w:sz="4" w:space="0" w:color="auto"/>
+        <w:insideV w:val="single" w:sz="4" w:space="0" w:color="auto"/>
+      </w:tblBorders>
+      <w:tblCellMar>
+        <w:top w:w="0" w:type="dxa"/>
+        <w:left w:w="108" w:type="dxa"/>
+        <w:bottom w:w="0" w:type="dxa"/>
+        <w:right w:w="108" w:type="dxa"/>
+      </w:tblCellMar>
+    </w:tblPr>
     <w:tblStylePr w:type="firstRow">
       <w:rPr>
         <w:rFonts w:ascii="Arial" w:hAnsi="Arial"/>
@@ -22651,7 +24666,7 @@
 </file>
 
 <file path=customXml/itemProps1.xml><?xml version="1.0" encoding="utf-8"?>
-<ds:datastoreItem xmlns:ds="http://schemas.openxmlformats.org/officeDocument/2006/customXml" ds:itemID="{247CE9D7-2B78-4611-BC12-51436F8BC991}">
+<ds:datastoreItem xmlns:ds="http://schemas.openxmlformats.org/officeDocument/2006/customXml" ds:itemID="{DCBF9FCE-F4E8-43B6-B09B-118DC8BFDCB4}">
   <ds:schemaRefs>
     <ds:schemaRef ds:uri="http://schemas.openxmlformats.org/officeDocument/2006/bibliography"/>
   </ds:schemaRefs>

</xml_diff>